<commit_message>
more os updates on grants
</commit_message>
<xml_diff>
--- a/cole-brokamp-other-support.docx
+++ b/cole-brokamp-other-support.docx
@@ -1225,314 +1225,166 @@
     <w:p>
       <w:pPr>
         <w:rPr>
-          <w:rFonts w:ascii="ArialMT" w:hAnsi="ArialMT" w:cs="ArialMT"/>
-          <w:sz w:val="22"/>
-          <w:szCs w:val="22"/>
-        </w:rPr>
-      </w:pPr>
-    </w:p>
-    <w:p>
-      <w:pPr>
-        <w:rPr>
-          <w:rFonts w:ascii="Arial" w:hAnsi="Arial" w:cs="Arial"/>
-          <w:bCs/>
-          <w:sz w:val="22"/>
-          <w:szCs w:val="22"/>
-        </w:rPr>
-      </w:pPr>
-      <w:r>
-        <w:rPr>
-          <w:rFonts w:ascii="Arial" w:hAnsi="Arial" w:cs="Arial"/>
-          <w:bCs/>
-          <w:sz w:val="22"/>
-          <w:szCs w:val="22"/>
-        </w:rPr>
-        <w:t>R21ES030092-01</w:t>
-      </w:r>
-      <w:r>
-        <w:rPr>
-          <w:rFonts w:ascii="Arial" w:hAnsi="Arial" w:cs="Arial"/>
-          <w:bCs/>
-          <w:sz w:val="22"/>
-          <w:szCs w:val="22"/>
-        </w:rPr>
-        <w:t>A1</w:t>
-      </w:r>
-      <w:r>
-        <w:rPr>
-          <w:rFonts w:ascii="Arial" w:hAnsi="Arial" w:cs="Arial"/>
-          <w:bCs/>
-          <w:sz w:val="22"/>
-          <w:szCs w:val="22"/>
-        </w:rPr>
-        <w:tab/>
-        <w:t>(Ryan)</w:t>
-      </w:r>
-      <w:r>
-        <w:rPr>
-          <w:rFonts w:ascii="Arial" w:hAnsi="Arial" w:cs="Arial"/>
-          <w:bCs/>
-          <w:sz w:val="22"/>
-          <w:szCs w:val="22"/>
-        </w:rPr>
-        <w:tab/>
-      </w:r>
-      <w:r>
-        <w:rPr>
-          <w:rFonts w:ascii="Arial" w:hAnsi="Arial" w:cs="Arial"/>
-          <w:bCs/>
-          <w:sz w:val="22"/>
-          <w:szCs w:val="22"/>
-        </w:rPr>
-        <w:tab/>
-      </w:r>
-      <w:r>
-        <w:rPr>
-          <w:rFonts w:ascii="Arial" w:hAnsi="Arial" w:cs="Arial"/>
-          <w:bCs/>
-          <w:sz w:val="22"/>
-          <w:szCs w:val="22"/>
-        </w:rPr>
-        <w:tab/>
-      </w:r>
-      <w:r>
-        <w:rPr>
-          <w:rFonts w:ascii="Arial" w:hAnsi="Arial" w:cs="Arial"/>
-          <w:bCs/>
-          <w:sz w:val="22"/>
-          <w:szCs w:val="22"/>
-        </w:rPr>
-        <w:tab/>
-      </w:r>
-      <w:r>
-        <w:rPr>
-          <w:rFonts w:ascii="Arial" w:hAnsi="Arial" w:cs="Arial"/>
-          <w:bCs/>
-          <w:sz w:val="22"/>
-          <w:szCs w:val="22"/>
-        </w:rPr>
-        <w:tab/>
-      </w:r>
-      <w:r>
-        <w:rPr>
-          <w:rFonts w:ascii="Arial" w:hAnsi="Arial" w:cs="Arial"/>
-          <w:bCs/>
-          <w:sz w:val="22"/>
-          <w:szCs w:val="22"/>
-        </w:rPr>
-        <w:tab/>
-      </w:r>
-      <w:r>
-        <w:rPr>
-          <w:rFonts w:ascii="Arial" w:hAnsi="Arial" w:cs="Arial"/>
-          <w:bCs/>
-          <w:sz w:val="22"/>
-          <w:szCs w:val="22"/>
-        </w:rPr>
-        <w:tab/>
-      </w:r>
-      <w:r>
-        <w:rPr>
-          <w:rFonts w:ascii="Arial" w:hAnsi="Arial" w:cs="Arial"/>
-          <w:bCs/>
-          <w:sz w:val="22"/>
-          <w:szCs w:val="22"/>
-        </w:rPr>
-        <w:tab/>
-        <w:t>09/01/2019 – 08/31/2021</w:t>
-      </w:r>
-      <w:r>
-        <w:rPr>
-          <w:rFonts w:ascii="Arial" w:hAnsi="Arial" w:cs="Arial"/>
-          <w:bCs/>
-          <w:sz w:val="22"/>
-          <w:szCs w:val="22"/>
-        </w:rPr>
-        <w:tab/>
-      </w:r>
-      <w:r>
-        <w:rPr>
-          <w:rFonts w:ascii="Arial" w:hAnsi="Arial" w:cs="Arial"/>
-          <w:bCs/>
-          <w:sz w:val="22"/>
-          <w:szCs w:val="22"/>
-        </w:rPr>
-        <w:tab/>
-      </w:r>
-      <w:r>
-        <w:rPr>
-          <w:rFonts w:ascii="Arial" w:hAnsi="Arial" w:cs="Arial"/>
-          <w:bCs/>
-          <w:sz w:val="22"/>
-          <w:szCs w:val="22"/>
-        </w:rPr>
-        <w:tab/>
-      </w:r>
-      <w:r>
-        <w:rPr>
-          <w:rFonts w:ascii="Arial" w:hAnsi="Arial" w:cs="Arial"/>
-          <w:bCs/>
-          <w:sz w:val="22"/>
-          <w:szCs w:val="22"/>
-        </w:rPr>
-        <w:tab/>
-        <w:t xml:space="preserve"> 0.</w:t>
-      </w:r>
-      <w:r>
-        <w:rPr>
-          <w:rFonts w:ascii="Arial" w:hAnsi="Arial" w:cs="Arial"/>
-          <w:bCs/>
-          <w:sz w:val="22"/>
-          <w:szCs w:val="22"/>
-        </w:rPr>
-        <w:t>45</w:t>
-      </w:r>
-      <w:r>
-        <w:rPr>
-          <w:rFonts w:ascii="Arial" w:hAnsi="Arial" w:cs="Arial"/>
-          <w:bCs/>
-          <w:sz w:val="22"/>
-          <w:szCs w:val="22"/>
-        </w:rPr>
-        <w:t xml:space="preserve"> calendar</w:t>
-      </w:r>
-    </w:p>
-    <w:p>
-      <w:pPr>
-        <w:rPr>
-          <w:rFonts w:ascii="Arial" w:hAnsi="Arial" w:cs="Arial"/>
-          <w:sz w:val="22"/>
-          <w:szCs w:val="22"/>
-        </w:rPr>
-      </w:pPr>
-      <w:r>
-        <w:rPr>
-          <w:rFonts w:ascii="Arial" w:hAnsi="Arial" w:cs="Arial"/>
-          <w:sz w:val="22"/>
-          <w:szCs w:val="22"/>
-        </w:rPr>
-        <w:t>NIH</w:t>
-      </w:r>
-      <w:r>
-        <w:rPr>
-          <w:rFonts w:ascii="Arial" w:hAnsi="Arial" w:cs="Arial"/>
-          <w:sz w:val="22"/>
-          <w:szCs w:val="22"/>
-        </w:rPr>
-        <w:tab/>
-      </w:r>
-      <w:r>
-        <w:rPr>
-          <w:rFonts w:ascii="Arial" w:hAnsi="Arial" w:cs="Arial"/>
-          <w:sz w:val="22"/>
-          <w:szCs w:val="22"/>
-        </w:rPr>
-        <w:tab/>
-      </w:r>
-      <w:r>
-        <w:rPr>
-          <w:rFonts w:ascii="Arial" w:hAnsi="Arial" w:cs="Arial"/>
-          <w:sz w:val="22"/>
-          <w:szCs w:val="22"/>
-        </w:rPr>
-        <w:tab/>
-      </w:r>
-      <w:r>
-        <w:rPr>
-          <w:rFonts w:ascii="Arial" w:hAnsi="Arial" w:cs="Arial"/>
-          <w:sz w:val="22"/>
-          <w:szCs w:val="22"/>
-        </w:rPr>
-        <w:tab/>
-      </w:r>
-      <w:r>
-        <w:rPr>
-          <w:rFonts w:ascii="Arial" w:hAnsi="Arial" w:cs="Arial"/>
-          <w:sz w:val="22"/>
-          <w:szCs w:val="22"/>
-        </w:rPr>
-        <w:tab/>
-      </w:r>
-      <w:r>
-        <w:rPr>
-          <w:rFonts w:ascii="Arial" w:hAnsi="Arial" w:cs="Arial"/>
-          <w:sz w:val="22"/>
-          <w:szCs w:val="22"/>
-        </w:rPr>
-        <w:tab/>
-      </w:r>
-      <w:r>
-        <w:rPr>
-          <w:rFonts w:ascii="Arial" w:hAnsi="Arial" w:cs="Arial"/>
-          <w:sz w:val="22"/>
-          <w:szCs w:val="22"/>
-        </w:rPr>
-        <w:tab/>
-      </w:r>
-      <w:r>
-        <w:rPr>
-          <w:rFonts w:ascii="Arial" w:hAnsi="Arial" w:cs="Arial"/>
-          <w:sz w:val="22"/>
-          <w:szCs w:val="22"/>
-        </w:rPr>
-        <w:tab/>
-      </w:r>
-      <w:r>
-        <w:rPr>
-          <w:rFonts w:ascii="Arial" w:hAnsi="Arial" w:cs="Arial"/>
-          <w:sz w:val="22"/>
-          <w:szCs w:val="22"/>
-        </w:rPr>
-        <w:tab/>
-      </w:r>
-      <w:r>
-        <w:rPr>
-          <w:rFonts w:ascii="Arial" w:hAnsi="Arial" w:cs="Arial"/>
-          <w:sz w:val="22"/>
-          <w:szCs w:val="22"/>
-        </w:rPr>
-        <w:tab/>
-      </w:r>
-      <w:r>
-        <w:rPr>
-          <w:rFonts w:ascii="Arial" w:hAnsi="Arial" w:cs="Arial"/>
-          <w:sz w:val="22"/>
-          <w:szCs w:val="22"/>
-        </w:rPr>
-        <w:tab/>
-      </w:r>
-      <w:r>
-        <w:rPr>
-          <w:rFonts w:ascii="Arial" w:hAnsi="Arial" w:cs="Arial"/>
-          <w:sz w:val="22"/>
-          <w:szCs w:val="22"/>
-        </w:rPr>
-        <w:tab/>
-      </w:r>
-      <w:r>
-        <w:rPr>
-          <w:rFonts w:ascii="Arial" w:hAnsi="Arial" w:cs="Arial"/>
-          <w:sz w:val="22"/>
-          <w:szCs w:val="22"/>
-        </w:rPr>
-        <w:tab/>
-      </w:r>
-      <w:r>
-        <w:rPr>
-          <w:rFonts w:ascii="Arial" w:hAnsi="Arial" w:cs="Arial"/>
-          <w:sz w:val="22"/>
-          <w:szCs w:val="22"/>
-        </w:rPr>
-        <w:tab/>
-        <w:t>$</w:t>
-      </w:r>
-      <w:r>
-        <w:rPr>
-          <w:rFonts w:ascii="Arial" w:hAnsi="Arial" w:cs="Arial"/>
-          <w:sz w:val="22"/>
-          <w:szCs w:val="22"/>
-        </w:rPr>
-        <w:t>171,567</w:t>
+          <w:rFonts w:ascii="Arial" w:hAnsi="Arial" w:cs="Arial"/>
+          <w:sz w:val="22"/>
+          <w:szCs w:val="22"/>
+        </w:rPr>
+      </w:pPr>
+    </w:p>
+    <w:p>
+      <w:pPr>
+        <w:rPr>
+          <w:rFonts w:ascii="Arial" w:hAnsi="Arial" w:cs="Arial"/>
+          <w:sz w:val="22"/>
+          <w:szCs w:val="22"/>
+        </w:rPr>
+      </w:pPr>
+      <w:r>
+        <w:rPr>
+          <w:rFonts w:ascii="Arial" w:hAnsi="Arial" w:cs="Arial"/>
+          <w:sz w:val="22"/>
+          <w:szCs w:val="22"/>
+        </w:rPr>
+        <w:t xml:space="preserve">U01HG011172 (Harley) </w:t>
+      </w:r>
+      <w:r>
+        <w:rPr>
+          <w:rFonts w:ascii="Arial" w:hAnsi="Arial" w:cs="Arial"/>
+          <w:sz w:val="22"/>
+          <w:szCs w:val="22"/>
+        </w:rPr>
+        <w:tab/>
+      </w:r>
+      <w:r>
+        <w:rPr>
+          <w:rFonts w:ascii="Arial" w:hAnsi="Arial" w:cs="Arial"/>
+          <w:sz w:val="22"/>
+          <w:szCs w:val="22"/>
+        </w:rPr>
+        <w:tab/>
+      </w:r>
+      <w:r>
+        <w:rPr>
+          <w:rFonts w:ascii="Arial" w:hAnsi="Arial" w:cs="Arial"/>
+          <w:sz w:val="22"/>
+          <w:szCs w:val="22"/>
+        </w:rPr>
+        <w:tab/>
+      </w:r>
+      <w:r>
+        <w:rPr>
+          <w:rFonts w:ascii="Arial" w:hAnsi="Arial" w:cs="Arial"/>
+          <w:sz w:val="22"/>
+          <w:szCs w:val="22"/>
+        </w:rPr>
+        <w:tab/>
+      </w:r>
+      <w:r>
+        <w:rPr>
+          <w:rFonts w:ascii="Arial" w:hAnsi="Arial" w:cs="Arial"/>
+          <w:sz w:val="22"/>
+          <w:szCs w:val="22"/>
+        </w:rPr>
+        <w:tab/>
+      </w:r>
+      <w:r>
+        <w:rPr>
+          <w:rFonts w:ascii="Arial" w:hAnsi="Arial" w:cs="Arial"/>
+          <w:sz w:val="22"/>
+          <w:szCs w:val="22"/>
+        </w:rPr>
+        <w:tab/>
+      </w:r>
+      <w:r>
+        <w:rPr>
+          <w:rFonts w:ascii="Arial" w:hAnsi="Arial" w:cs="Arial"/>
+          <w:sz w:val="22"/>
+          <w:szCs w:val="22"/>
+        </w:rPr>
+        <w:tab/>
+      </w:r>
+      <w:r>
+        <w:rPr>
+          <w:rFonts w:ascii="Arial" w:hAnsi="Arial" w:cs="Arial"/>
+          <w:sz w:val="22"/>
+          <w:szCs w:val="22"/>
+        </w:rPr>
+        <w:tab/>
+      </w:r>
+      <w:r>
+        <w:rPr>
+          <w:rFonts w:ascii="Arial" w:hAnsi="Arial" w:cs="Arial"/>
+          <w:sz w:val="22"/>
+          <w:szCs w:val="22"/>
+        </w:rPr>
+        <w:tab/>
+        <w:t>04/01/2020 – 03/31/2025</w:t>
+      </w:r>
+      <w:r>
+        <w:rPr>
+          <w:rFonts w:ascii="Arial" w:hAnsi="Arial" w:cs="Arial"/>
+          <w:sz w:val="22"/>
+          <w:szCs w:val="22"/>
+        </w:rPr>
+        <w:tab/>
+      </w:r>
+      <w:r>
+        <w:rPr>
+          <w:rFonts w:ascii="Arial" w:hAnsi="Arial" w:cs="Arial"/>
+          <w:sz w:val="22"/>
+          <w:szCs w:val="22"/>
+        </w:rPr>
+        <w:tab/>
+      </w:r>
+      <w:r>
+        <w:rPr>
+          <w:rFonts w:ascii="Arial" w:hAnsi="Arial" w:cs="Arial"/>
+          <w:sz w:val="22"/>
+          <w:szCs w:val="22"/>
+        </w:rPr>
+        <w:tab/>
+      </w:r>
+      <w:r>
+        <w:rPr>
+          <w:rFonts w:ascii="Arial" w:hAnsi="Arial" w:cs="Arial"/>
+          <w:sz w:val="22"/>
+          <w:szCs w:val="22"/>
+        </w:rPr>
+        <w:tab/>
+        <w:t>0.6 calendar</w:t>
+      </w:r>
+    </w:p>
+    <w:p>
+      <w:pPr>
+        <w:rPr>
+          <w:rFonts w:ascii="Arial" w:hAnsi="Arial" w:cs="Arial"/>
+          <w:sz w:val="22"/>
+          <w:szCs w:val="22"/>
+        </w:rPr>
+      </w:pPr>
+      <w:r>
+        <w:rPr>
+          <w:rFonts w:ascii="Arial" w:hAnsi="Arial" w:cs="Arial"/>
+          <w:sz w:val="22"/>
+          <w:szCs w:val="22"/>
+        </w:rPr>
+        <w:t>NIH / NHGRI                                                                   </w:t>
+      </w:r>
+      <w:r>
+        <w:rPr>
+          <w:rFonts w:ascii="Arial" w:hAnsi="Arial" w:cs="Arial"/>
+          <w:sz w:val="22"/>
+          <w:szCs w:val="22"/>
+        </w:rPr>
+        <w:t xml:space="preserve"> </w:t>
+      </w:r>
+      <w:r>
+        <w:rPr>
+          <w:rFonts w:ascii="Arial" w:hAnsi="Arial" w:cs="Arial"/>
+          <w:sz w:val="22"/>
+          <w:szCs w:val="22"/>
+        </w:rPr>
+        <w:t>$911,091</w:t>
       </w:r>
     </w:p>
     <w:p>
@@ -1540,6 +1392,7 @@
         <w:rPr>
           <w:rFonts w:ascii="Arial" w:hAnsi="Arial" w:cs="Arial"/>
           <w:i/>
+          <w:iCs/>
           <w:sz w:val="22"/>
           <w:szCs w:val="22"/>
         </w:rPr>
@@ -1548,35 +1401,44 @@
         <w:rPr>
           <w:rFonts w:ascii="Arial" w:hAnsi="Arial" w:cs="Arial"/>
           <w:i/>
-          <w:sz w:val="22"/>
-          <w:szCs w:val="22"/>
-        </w:rPr>
-        <w:t>Developing and Evaluating Novel Strategies for Reporting Back Individual Results of Personal Air Monitors</w:t>
-      </w:r>
-    </w:p>
-    <w:p>
-      <w:pPr>
-        <w:rPr>
-          <w:rFonts w:ascii="Arial" w:hAnsi="Arial" w:cs="Arial"/>
-          <w:sz w:val="22"/>
-          <w:szCs w:val="22"/>
-        </w:rPr>
-      </w:pPr>
-      <w:r>
-        <w:rPr>
-          <w:rFonts w:ascii="Arial" w:hAnsi="Arial" w:cs="Arial"/>
-          <w:sz w:val="22"/>
-          <w:szCs w:val="22"/>
-        </w:rPr>
-        <w:t xml:space="preserve">Goal:  </w:t>
-      </w:r>
-      <w:r>
-        <w:rPr>
-          <w:rFonts w:ascii="Arial" w:hAnsi="Arial" w:cs="Arial"/>
-          <w:sz w:val="22"/>
-          <w:szCs w:val="22"/>
-        </w:rPr>
-        <w:t>The objectives of this proposal are to collaborate with study participants, caregivers and community stakeholders to develop effect report-back strategies for personal air pollution monitoring results and evaluate report-back materials and their influence on knowledge, behavior, and personal UFP exposure.</w:t>
+          <w:iCs/>
+          <w:sz w:val="22"/>
+          <w:szCs w:val="22"/>
+        </w:rPr>
+        <w:t>Polygenic Risk Scores for Healthier African American Families</w:t>
+      </w:r>
+    </w:p>
+    <w:p>
+      <w:pPr>
+        <w:rPr>
+          <w:rFonts w:ascii="Arial" w:hAnsi="Arial" w:cs="Arial"/>
+          <w:sz w:val="22"/>
+          <w:szCs w:val="22"/>
+        </w:rPr>
+      </w:pPr>
+      <w:r>
+        <w:rPr>
+          <w:rFonts w:ascii="Arial" w:hAnsi="Arial" w:cs="Arial"/>
+          <w:sz w:val="22"/>
+          <w:szCs w:val="22"/>
+        </w:rPr>
+        <w:t>We will ascertain and enroll 800 African</w:t>
+      </w:r>
+      <w:r>
+        <w:rPr>
+          <w:rFonts w:ascii="Arial" w:hAnsi="Arial" w:cs="Arial"/>
+          <w:sz w:val="22"/>
+          <w:szCs w:val="22"/>
+        </w:rPr>
+        <w:t xml:space="preserve"> </w:t>
+      </w:r>
+      <w:r>
+        <w:rPr>
+          <w:rFonts w:ascii="Arial" w:hAnsi="Arial" w:cs="Arial"/>
+          <w:sz w:val="22"/>
+          <w:szCs w:val="22"/>
+        </w:rPr>
+        <w:t>American mothers with newborn babies along with available fathers and siblings and develop polygenic risk scores and incorporate them into genomic risk estimates for Asthma, Atopic Dermatitis, Obesity, Hypertension, Hypercholesterolemia, Premature Birth, and Breast Cancer. We will cope with the ethics of returning results and for selected situations intervene for mitigate risk.</w:t>
       </w:r>
     </w:p>
     <w:p>
@@ -1937,7 +1799,6 @@
           <w:szCs w:val="22"/>
           <w:u w:val="single"/>
         </w:rPr>
-        <w:lastRenderedPageBreak/>
         <w:t>Private or Philanthropic Support</w:t>
       </w:r>
     </w:p>
@@ -2555,146 +2416,235 @@
           <w:sz w:val="22"/>
           <w:szCs w:val="22"/>
         </w:rPr>
-        <w:t xml:space="preserve">U01HG011172 (Harley) </w:t>
-      </w:r>
-      <w:r>
-        <w:rPr>
-          <w:rFonts w:ascii="Arial" w:hAnsi="Arial" w:cs="Arial"/>
-          <w:sz w:val="22"/>
-          <w:szCs w:val="22"/>
-        </w:rPr>
-        <w:tab/>
-      </w:r>
-      <w:r>
-        <w:rPr>
-          <w:rFonts w:ascii="Arial" w:hAnsi="Arial" w:cs="Arial"/>
-          <w:sz w:val="22"/>
-          <w:szCs w:val="22"/>
-        </w:rPr>
-        <w:tab/>
-      </w:r>
-      <w:r>
-        <w:rPr>
-          <w:rFonts w:ascii="Arial" w:hAnsi="Arial" w:cs="Arial"/>
-          <w:sz w:val="22"/>
-          <w:szCs w:val="22"/>
-        </w:rPr>
-        <w:tab/>
-      </w:r>
-      <w:r>
-        <w:rPr>
-          <w:rFonts w:ascii="Arial" w:hAnsi="Arial" w:cs="Arial"/>
-          <w:sz w:val="22"/>
-          <w:szCs w:val="22"/>
-        </w:rPr>
-        <w:tab/>
-      </w:r>
-      <w:r>
-        <w:rPr>
-          <w:rFonts w:ascii="Arial" w:hAnsi="Arial" w:cs="Arial"/>
-          <w:sz w:val="22"/>
-          <w:szCs w:val="22"/>
-        </w:rPr>
-        <w:tab/>
-      </w:r>
-      <w:r>
-        <w:rPr>
-          <w:rFonts w:ascii="Arial" w:hAnsi="Arial" w:cs="Arial"/>
-          <w:sz w:val="22"/>
-          <w:szCs w:val="22"/>
-        </w:rPr>
-        <w:tab/>
-      </w:r>
-      <w:r>
-        <w:rPr>
-          <w:rFonts w:ascii="Arial" w:hAnsi="Arial" w:cs="Arial"/>
-          <w:sz w:val="22"/>
-          <w:szCs w:val="22"/>
-        </w:rPr>
-        <w:tab/>
-      </w:r>
-      <w:r>
-        <w:rPr>
-          <w:rFonts w:ascii="Arial" w:hAnsi="Arial" w:cs="Arial"/>
-          <w:sz w:val="22"/>
-          <w:szCs w:val="22"/>
-        </w:rPr>
-        <w:tab/>
-      </w:r>
-      <w:r>
-        <w:rPr>
-          <w:rFonts w:ascii="Arial" w:hAnsi="Arial" w:cs="Arial"/>
-          <w:sz w:val="22"/>
-          <w:szCs w:val="22"/>
-        </w:rPr>
-        <w:tab/>
-        <w:t>04/01/2020 – 03/31/2025</w:t>
-      </w:r>
-      <w:r>
-        <w:rPr>
-          <w:rFonts w:ascii="Arial" w:hAnsi="Arial" w:cs="Arial"/>
-          <w:sz w:val="22"/>
-          <w:szCs w:val="22"/>
-        </w:rPr>
-        <w:tab/>
-      </w:r>
-      <w:r>
-        <w:rPr>
-          <w:rFonts w:ascii="Arial" w:hAnsi="Arial" w:cs="Arial"/>
-          <w:sz w:val="22"/>
-          <w:szCs w:val="22"/>
-        </w:rPr>
-        <w:tab/>
-      </w:r>
-      <w:r>
-        <w:rPr>
-          <w:rFonts w:ascii="Arial" w:hAnsi="Arial" w:cs="Arial"/>
-          <w:sz w:val="22"/>
-          <w:szCs w:val="22"/>
-        </w:rPr>
-        <w:tab/>
-      </w:r>
-      <w:r>
-        <w:rPr>
-          <w:rFonts w:ascii="Arial" w:hAnsi="Arial" w:cs="Arial"/>
-          <w:sz w:val="22"/>
-          <w:szCs w:val="22"/>
-        </w:rPr>
-        <w:tab/>
-        <w:t>0.6 calendar</w:t>
-      </w:r>
-    </w:p>
-    <w:p>
-      <w:pPr>
-        <w:rPr>
-          <w:rFonts w:ascii="Arial" w:hAnsi="Arial" w:cs="Arial"/>
-          <w:sz w:val="22"/>
-          <w:szCs w:val="22"/>
-        </w:rPr>
-      </w:pPr>
-      <w:r>
-        <w:rPr>
-          <w:rFonts w:ascii="Arial" w:hAnsi="Arial" w:cs="Arial"/>
-          <w:sz w:val="22"/>
-          <w:szCs w:val="22"/>
-        </w:rPr>
-        <w:t>NIH / NHGRI                                                                   </w:t>
-      </w:r>
-      <w:r>
-        <w:rPr>
-          <w:rFonts w:ascii="Arial" w:hAnsi="Arial" w:cs="Arial"/>
-          <w:sz w:val="22"/>
-          <w:szCs w:val="22"/>
-        </w:rPr>
-        <w:t xml:space="preserve"> </w:t>
-      </w:r>
-      <w:r>
-        <w:rPr>
-          <w:rFonts w:ascii="Arial" w:hAnsi="Arial" w:cs="Arial"/>
-          <w:sz w:val="22"/>
-          <w:szCs w:val="22"/>
-        </w:rPr>
-        <w:t>$911,091</w:t>
+        <w:t>1R01</w:t>
+      </w:r>
+      <w:r>
+        <w:rPr>
+          <w:rFonts w:ascii="Arial" w:hAnsi="Arial" w:cs="Arial"/>
+          <w:sz w:val="22"/>
+          <w:szCs w:val="22"/>
+        </w:rPr>
+        <w:t>ES031054</w:t>
+      </w:r>
+      <w:r>
+        <w:rPr>
+          <w:rFonts w:ascii="Arial" w:hAnsi="Arial" w:cs="Arial"/>
+          <w:sz w:val="22"/>
+          <w:szCs w:val="22"/>
+        </w:rPr>
+        <w:t>-01</w:t>
+      </w:r>
+      <w:r>
+        <w:rPr>
+          <w:rFonts w:ascii="Arial" w:hAnsi="Arial" w:cs="Arial"/>
+          <w:sz w:val="22"/>
+          <w:szCs w:val="22"/>
+        </w:rPr>
+        <w:t>A1 (</w:t>
+      </w:r>
+      <w:proofErr w:type="spellStart"/>
+      <w:r>
+        <w:rPr>
+          <w:rFonts w:ascii="Arial" w:hAnsi="Arial" w:cs="Arial"/>
+          <w:sz w:val="22"/>
+          <w:szCs w:val="22"/>
+        </w:rPr>
+        <w:t>Brunst</w:t>
+      </w:r>
+      <w:proofErr w:type="spellEnd"/>
+      <w:r>
+        <w:rPr>
+          <w:rFonts w:ascii="Arial" w:hAnsi="Arial" w:cs="Arial"/>
+          <w:sz w:val="22"/>
+          <w:szCs w:val="22"/>
+        </w:rPr>
+        <w:t>)</w:t>
+      </w:r>
+      <w:r>
+        <w:rPr>
+          <w:rFonts w:ascii="Arial" w:hAnsi="Arial" w:cs="Arial"/>
+          <w:sz w:val="22"/>
+          <w:szCs w:val="22"/>
+        </w:rPr>
+        <w:tab/>
+      </w:r>
+      <w:r>
+        <w:rPr>
+          <w:rFonts w:ascii="Arial" w:hAnsi="Arial" w:cs="Arial"/>
+          <w:sz w:val="22"/>
+          <w:szCs w:val="22"/>
+        </w:rPr>
+        <w:tab/>
+      </w:r>
+      <w:r>
+        <w:rPr>
+          <w:rFonts w:ascii="Arial" w:hAnsi="Arial" w:cs="Arial"/>
+          <w:sz w:val="22"/>
+          <w:szCs w:val="22"/>
+        </w:rPr>
+        <w:tab/>
+      </w:r>
+      <w:r>
+        <w:rPr>
+          <w:rFonts w:ascii="Arial" w:hAnsi="Arial" w:cs="Arial"/>
+          <w:sz w:val="22"/>
+          <w:szCs w:val="22"/>
+        </w:rPr>
+        <w:tab/>
+      </w:r>
+      <w:r>
+        <w:rPr>
+          <w:rFonts w:ascii="Arial" w:hAnsi="Arial" w:cs="Arial"/>
+          <w:sz w:val="22"/>
+          <w:szCs w:val="22"/>
+        </w:rPr>
+        <w:tab/>
+        <w:t xml:space="preserve">             07</w:t>
+      </w:r>
+      <w:r>
+        <w:rPr>
+          <w:rFonts w:ascii="Arial" w:hAnsi="Arial" w:cs="Arial"/>
+          <w:sz w:val="22"/>
+          <w:szCs w:val="22"/>
+        </w:rPr>
+        <w:t xml:space="preserve">/01/2020 – </w:t>
+      </w:r>
+      <w:r>
+        <w:rPr>
+          <w:rFonts w:ascii="Arial" w:hAnsi="Arial" w:cs="Arial"/>
+          <w:sz w:val="22"/>
+          <w:szCs w:val="22"/>
+        </w:rPr>
+        <w:t>06</w:t>
+      </w:r>
+      <w:r>
+        <w:rPr>
+          <w:rFonts w:ascii="Arial" w:hAnsi="Arial" w:cs="Arial"/>
+          <w:sz w:val="22"/>
+          <w:szCs w:val="22"/>
+        </w:rPr>
+        <w:t>/3</w:t>
+      </w:r>
+      <w:r>
+        <w:rPr>
+          <w:rFonts w:ascii="Arial" w:hAnsi="Arial" w:cs="Arial"/>
+          <w:sz w:val="22"/>
+          <w:szCs w:val="22"/>
+        </w:rPr>
+        <w:t>0</w:t>
+      </w:r>
+      <w:r>
+        <w:rPr>
+          <w:rFonts w:ascii="Arial" w:hAnsi="Arial" w:cs="Arial"/>
+          <w:sz w:val="22"/>
+          <w:szCs w:val="22"/>
+        </w:rPr>
+        <w:t>/202</w:t>
+      </w:r>
+      <w:r>
+        <w:rPr>
+          <w:rFonts w:ascii="Arial" w:hAnsi="Arial" w:cs="Arial"/>
+          <w:sz w:val="22"/>
+          <w:szCs w:val="22"/>
+        </w:rPr>
+        <w:t>5</w:t>
+      </w:r>
+      <w:r>
+        <w:rPr>
+          <w:rFonts w:ascii="Arial" w:hAnsi="Arial" w:cs="Arial"/>
+          <w:sz w:val="22"/>
+          <w:szCs w:val="22"/>
+        </w:rPr>
+        <w:tab/>
+      </w:r>
+      <w:r>
+        <w:rPr>
+          <w:rFonts w:ascii="Arial" w:hAnsi="Arial" w:cs="Arial"/>
+          <w:sz w:val="22"/>
+          <w:szCs w:val="22"/>
+        </w:rPr>
+        <w:tab/>
+      </w:r>
+      <w:r>
+        <w:rPr>
+          <w:rFonts w:ascii="Arial" w:hAnsi="Arial" w:cs="Arial"/>
+          <w:sz w:val="22"/>
+          <w:szCs w:val="22"/>
+        </w:rPr>
+        <w:tab/>
+      </w:r>
+      <w:r>
+        <w:rPr>
+          <w:rFonts w:ascii="Arial" w:hAnsi="Arial" w:cs="Arial"/>
+          <w:sz w:val="22"/>
+          <w:szCs w:val="22"/>
+        </w:rPr>
+        <w:t>1.8</w:t>
+      </w:r>
+      <w:r>
+        <w:rPr>
+          <w:rFonts w:ascii="Arial" w:hAnsi="Arial" w:cs="Arial"/>
+          <w:sz w:val="22"/>
+          <w:szCs w:val="22"/>
+        </w:rPr>
+        <w:t xml:space="preserve"> calendar</w:t>
+      </w:r>
+    </w:p>
+    <w:p>
+      <w:pPr>
+        <w:rPr>
+          <w:rFonts w:ascii="Arial" w:hAnsi="Arial" w:cs="Arial"/>
+          <w:sz w:val="22"/>
+          <w:szCs w:val="22"/>
+        </w:rPr>
+      </w:pPr>
+      <w:r>
+        <w:rPr>
+          <w:rFonts w:ascii="Arial" w:hAnsi="Arial" w:cs="Arial"/>
+          <w:sz w:val="22"/>
+          <w:szCs w:val="22"/>
+        </w:rPr>
+        <w:t xml:space="preserve">NIH / </w:t>
+      </w:r>
+      <w:r>
+        <w:rPr>
+          <w:rFonts w:ascii="Arial" w:hAnsi="Arial" w:cs="Arial"/>
+          <w:sz w:val="22"/>
+          <w:szCs w:val="22"/>
+        </w:rPr>
+        <w:t>NIEHS</w:t>
+      </w:r>
+      <w:r>
+        <w:rPr>
+          <w:rFonts w:ascii="Arial" w:hAnsi="Arial" w:cs="Arial"/>
+          <w:sz w:val="22"/>
+          <w:szCs w:val="22"/>
+        </w:rPr>
+        <w:t>                                                               </w:t>
+      </w:r>
+      <w:r>
+        <w:rPr>
+          <w:rFonts w:ascii="Arial" w:hAnsi="Arial" w:cs="Arial"/>
+          <w:sz w:val="22"/>
+          <w:szCs w:val="22"/>
+        </w:rPr>
+        <w:t xml:space="preserve">      </w:t>
+      </w:r>
+      <w:r>
+        <w:rPr>
+          <w:rFonts w:ascii="Arial" w:hAnsi="Arial" w:cs="Arial"/>
+          <w:sz w:val="22"/>
+          <w:szCs w:val="22"/>
+        </w:rPr>
+        <w:t>$</w:t>
+      </w:r>
+      <w:r>
+        <w:rPr>
+          <w:rFonts w:ascii="Arial" w:hAnsi="Arial" w:cs="Arial"/>
+          <w:sz w:val="22"/>
+          <w:szCs w:val="22"/>
+        </w:rPr>
+        <w:t>3,039,706</w:t>
       </w:r>
     </w:p>
     <w:p>
@@ -2715,24 +2665,145 @@
           <w:sz w:val="22"/>
           <w:szCs w:val="22"/>
         </w:rPr>
-        <w:t>Polygenic Risk Scores for Healthier African American Families</w:t>
-      </w:r>
-    </w:p>
-    <w:p>
-      <w:pPr>
-        <w:rPr>
-          <w:rFonts w:ascii="Arial" w:hAnsi="Arial" w:cs="Arial"/>
-          <w:sz w:val="22"/>
-          <w:szCs w:val="22"/>
-        </w:rPr>
-      </w:pPr>
-      <w:r>
-        <w:rPr>
-          <w:rFonts w:ascii="Arial" w:hAnsi="Arial" w:cs="Arial"/>
-          <w:sz w:val="22"/>
-          <w:szCs w:val="22"/>
-        </w:rPr>
-        <w:t>We will ascertain and enroll 800 African</w:t>
+        <w:t>Epigenetics, Air Pollution, and Childhood Mental Health</w:t>
+      </w:r>
+    </w:p>
+    <w:p>
+      <w:pPr>
+        <w:autoSpaceDE w:val="0"/>
+        <w:autoSpaceDN w:val="0"/>
+        <w:rPr>
+          <w:rFonts w:ascii="Arial" w:hAnsi="Arial" w:cs="Arial"/>
+          <w:sz w:val="22"/>
+          <w:szCs w:val="22"/>
+        </w:rPr>
+      </w:pPr>
+      <w:r>
+        <w:rPr>
+          <w:rFonts w:ascii="Arial" w:hAnsi="Arial" w:cs="Arial"/>
+          <w:sz w:val="22"/>
+          <w:szCs w:val="22"/>
+        </w:rPr>
+        <w:t>This project utilizes data from three longitudinal birth cohorts to examine the impact of air pollution on the epigenome and the onset of childhood anxiety and depression symptoms. DNA methylation biomarkers are investigated to advance our understanding of potential molecular pathways involved in air pollution neurotoxicity and/or anxiety and depression pathophysiology.</w:t>
+      </w:r>
+    </w:p>
+    <w:p>
+      <w:pPr>
+        <w:rPr>
+          <w:rFonts w:ascii="Arial" w:hAnsi="Arial" w:cs="Arial"/>
+          <w:sz w:val="22"/>
+          <w:szCs w:val="22"/>
+        </w:rPr>
+      </w:pPr>
+    </w:p>
+    <w:p>
+      <w:pPr>
+        <w:rPr>
+          <w:rFonts w:ascii="Arial" w:hAnsi="Arial" w:cs="Arial"/>
+          <w:sz w:val="22"/>
+          <w:szCs w:val="22"/>
+        </w:rPr>
+      </w:pPr>
+      <w:r>
+        <w:rPr>
+          <w:rFonts w:ascii="Arial" w:hAnsi="Arial" w:cs="Arial"/>
+          <w:sz w:val="22"/>
+          <w:szCs w:val="22"/>
+        </w:rPr>
+        <w:t>R61/R33</w:t>
+      </w:r>
+      <w:r>
+        <w:rPr>
+          <w:rFonts w:ascii="Arial" w:hAnsi="Arial" w:cs="Arial"/>
+          <w:sz w:val="22"/>
+          <w:szCs w:val="22"/>
+        </w:rPr>
+        <w:t xml:space="preserve"> (</w:t>
+      </w:r>
+      <w:proofErr w:type="spellStart"/>
+      <w:r>
+        <w:rPr>
+          <w:rFonts w:ascii="Arial" w:hAnsi="Arial" w:cs="Arial"/>
+          <w:sz w:val="22"/>
+          <w:szCs w:val="22"/>
+        </w:rPr>
+        <w:t>Ziady</w:t>
+      </w:r>
+      <w:proofErr w:type="spellEnd"/>
+      <w:r>
+        <w:rPr>
+          <w:rFonts w:ascii="Arial" w:hAnsi="Arial" w:cs="Arial"/>
+          <w:sz w:val="22"/>
+          <w:szCs w:val="22"/>
+        </w:rPr>
+        <w:t>/</w:t>
+      </w:r>
+      <w:proofErr w:type="spellStart"/>
+      <w:r>
+        <w:rPr>
+          <w:rFonts w:ascii="Arial" w:hAnsi="Arial" w:cs="Arial"/>
+          <w:sz w:val="22"/>
+          <w:szCs w:val="22"/>
+        </w:rPr>
+        <w:t>Szczesniak</w:t>
+      </w:r>
+      <w:proofErr w:type="spellEnd"/>
+      <w:r>
+        <w:rPr>
+          <w:rFonts w:ascii="Arial" w:hAnsi="Arial" w:cs="Arial"/>
+          <w:sz w:val="22"/>
+          <w:szCs w:val="22"/>
+        </w:rPr>
+        <w:t>)</w:t>
+      </w:r>
+      <w:r>
+        <w:rPr>
+          <w:rFonts w:ascii="Arial" w:hAnsi="Arial" w:cs="Arial"/>
+          <w:sz w:val="22"/>
+          <w:szCs w:val="22"/>
+        </w:rPr>
+        <w:tab/>
+      </w:r>
+      <w:r>
+        <w:rPr>
+          <w:rFonts w:ascii="Arial" w:hAnsi="Arial" w:cs="Arial"/>
+          <w:sz w:val="22"/>
+          <w:szCs w:val="22"/>
+        </w:rPr>
+        <w:tab/>
+      </w:r>
+      <w:r>
+        <w:rPr>
+          <w:rFonts w:ascii="Arial" w:hAnsi="Arial" w:cs="Arial"/>
+          <w:sz w:val="22"/>
+          <w:szCs w:val="22"/>
+        </w:rPr>
+        <w:tab/>
+      </w:r>
+      <w:r>
+        <w:rPr>
+          <w:rFonts w:ascii="Arial" w:hAnsi="Arial" w:cs="Arial"/>
+          <w:sz w:val="22"/>
+          <w:szCs w:val="22"/>
+        </w:rPr>
+        <w:tab/>
+      </w:r>
+      <w:r>
+        <w:rPr>
+          <w:rFonts w:ascii="Arial" w:hAnsi="Arial" w:cs="Arial"/>
+          <w:sz w:val="22"/>
+          <w:szCs w:val="22"/>
+        </w:rPr>
+        <w:tab/>
+        <w:t xml:space="preserve">             </w:t>
+      </w:r>
+      <w:r>
+        <w:rPr>
+          <w:rFonts w:ascii="Arial" w:hAnsi="Arial" w:cs="Arial"/>
+          <w:sz w:val="22"/>
+          <w:szCs w:val="22"/>
+        </w:rPr>
+        <w:tab/>
       </w:r>
       <w:r>
         <w:rPr>
@@ -2748,116 +2819,7 @@
           <w:sz w:val="22"/>
           <w:szCs w:val="22"/>
         </w:rPr>
-        <w:t>American mothers with newborn babies along with available fathers and siblings and develop polygenic risk scores and incorporate them into genomic risk estimates for Asthma, Atopic Dermatitis, Obesity, Hypertension, Hypercholesterolemia, Premature Birth, and Breast Cancer. We will cope with the ethics of returning results and for selected situations intervene for mitigate risk.</w:t>
-      </w:r>
-    </w:p>
-    <w:p>
-      <w:pPr>
-        <w:rPr>
-          <w:rFonts w:ascii="Arial" w:hAnsi="Arial" w:cs="Arial"/>
-          <w:sz w:val="22"/>
-          <w:szCs w:val="22"/>
-        </w:rPr>
-      </w:pPr>
-    </w:p>
-    <w:p>
-      <w:pPr>
-        <w:rPr>
-          <w:rFonts w:ascii="Arial" w:hAnsi="Arial" w:cs="Arial"/>
-          <w:sz w:val="22"/>
-          <w:szCs w:val="22"/>
-        </w:rPr>
-      </w:pPr>
-      <w:r>
-        <w:rPr>
-          <w:rFonts w:ascii="Arial" w:hAnsi="Arial" w:cs="Arial"/>
-          <w:sz w:val="22"/>
-          <w:szCs w:val="22"/>
-        </w:rPr>
-        <w:t>1R01</w:t>
-      </w:r>
-      <w:r>
-        <w:rPr>
-          <w:rFonts w:ascii="Arial" w:hAnsi="Arial" w:cs="Arial"/>
-          <w:sz w:val="22"/>
-          <w:szCs w:val="22"/>
-        </w:rPr>
-        <w:t>ES031054</w:t>
-      </w:r>
-      <w:r>
-        <w:rPr>
-          <w:rFonts w:ascii="Arial" w:hAnsi="Arial" w:cs="Arial"/>
-          <w:sz w:val="22"/>
-          <w:szCs w:val="22"/>
-        </w:rPr>
-        <w:t>-01</w:t>
-      </w:r>
-      <w:r>
-        <w:rPr>
-          <w:rFonts w:ascii="Arial" w:hAnsi="Arial" w:cs="Arial"/>
-          <w:sz w:val="22"/>
-          <w:szCs w:val="22"/>
-        </w:rPr>
-        <w:t>A1 (</w:t>
-      </w:r>
-      <w:proofErr w:type="spellStart"/>
-      <w:r>
-        <w:rPr>
-          <w:rFonts w:ascii="Arial" w:hAnsi="Arial" w:cs="Arial"/>
-          <w:sz w:val="22"/>
-          <w:szCs w:val="22"/>
-        </w:rPr>
-        <w:t>Brunst</w:t>
-      </w:r>
-      <w:proofErr w:type="spellEnd"/>
-      <w:r>
-        <w:rPr>
-          <w:rFonts w:ascii="Arial" w:hAnsi="Arial" w:cs="Arial"/>
-          <w:sz w:val="22"/>
-          <w:szCs w:val="22"/>
-        </w:rPr>
-        <w:t>)</w:t>
-      </w:r>
-      <w:r>
-        <w:rPr>
-          <w:rFonts w:ascii="Arial" w:hAnsi="Arial" w:cs="Arial"/>
-          <w:sz w:val="22"/>
-          <w:szCs w:val="22"/>
-        </w:rPr>
-        <w:tab/>
-      </w:r>
-      <w:r>
-        <w:rPr>
-          <w:rFonts w:ascii="Arial" w:hAnsi="Arial" w:cs="Arial"/>
-          <w:sz w:val="22"/>
-          <w:szCs w:val="22"/>
-        </w:rPr>
-        <w:tab/>
-      </w:r>
-      <w:r>
-        <w:rPr>
-          <w:rFonts w:ascii="Arial" w:hAnsi="Arial" w:cs="Arial"/>
-          <w:sz w:val="22"/>
-          <w:szCs w:val="22"/>
-        </w:rPr>
-        <w:tab/>
-      </w:r>
-      <w:r>
-        <w:rPr>
-          <w:rFonts w:ascii="Arial" w:hAnsi="Arial" w:cs="Arial"/>
-          <w:sz w:val="22"/>
-          <w:szCs w:val="22"/>
-        </w:rPr>
-        <w:tab/>
-      </w:r>
-      <w:r>
-        <w:rPr>
-          <w:rFonts w:ascii="Arial" w:hAnsi="Arial" w:cs="Arial"/>
-          <w:sz w:val="22"/>
-          <w:szCs w:val="22"/>
-        </w:rPr>
-        <w:tab/>
-        <w:t xml:space="preserve">             07</w:t>
+        <w:t>07</w:t>
       </w:r>
       <w:r>
         <w:rPr>
@@ -2905,39 +2867,47 @@
           <w:sz w:val="22"/>
           <w:szCs w:val="22"/>
         </w:rPr>
-        <w:t>5</w:t>
-      </w:r>
-      <w:r>
-        <w:rPr>
-          <w:rFonts w:ascii="Arial" w:hAnsi="Arial" w:cs="Arial"/>
-          <w:sz w:val="22"/>
-          <w:szCs w:val="22"/>
-        </w:rPr>
-        <w:tab/>
-      </w:r>
-      <w:r>
-        <w:rPr>
-          <w:rFonts w:ascii="Arial" w:hAnsi="Arial" w:cs="Arial"/>
-          <w:sz w:val="22"/>
-          <w:szCs w:val="22"/>
-        </w:rPr>
-        <w:tab/>
-      </w:r>
-      <w:r>
-        <w:rPr>
-          <w:rFonts w:ascii="Arial" w:hAnsi="Arial" w:cs="Arial"/>
-          <w:sz w:val="22"/>
-          <w:szCs w:val="22"/>
-        </w:rPr>
-        <w:tab/>
-      </w:r>
-      <w:r>
-        <w:rPr>
-          <w:rFonts w:ascii="Arial" w:hAnsi="Arial" w:cs="Arial"/>
-          <w:sz w:val="22"/>
-          <w:szCs w:val="22"/>
-        </w:rPr>
-        <w:t>1.8</w:t>
+        <w:t>3</w:t>
+      </w:r>
+      <w:r>
+        <w:rPr>
+          <w:rFonts w:ascii="Arial" w:hAnsi="Arial" w:cs="Arial"/>
+          <w:sz w:val="22"/>
+          <w:szCs w:val="22"/>
+        </w:rPr>
+        <w:tab/>
+      </w:r>
+      <w:r>
+        <w:rPr>
+          <w:rFonts w:ascii="Arial" w:hAnsi="Arial" w:cs="Arial"/>
+          <w:sz w:val="22"/>
+          <w:szCs w:val="22"/>
+        </w:rPr>
+        <w:tab/>
+      </w:r>
+      <w:r>
+        <w:rPr>
+          <w:rFonts w:ascii="Arial" w:hAnsi="Arial" w:cs="Arial"/>
+          <w:sz w:val="22"/>
+          <w:szCs w:val="22"/>
+        </w:rPr>
+        <w:tab/>
+      </w:r>
+      <w:r>
+        <w:rPr>
+          <w:rFonts w:ascii="Arial" w:hAnsi="Arial" w:cs="Arial"/>
+          <w:sz w:val="22"/>
+          <w:szCs w:val="22"/>
+        </w:rPr>
+        <w:tab/>
+      </w:r>
+      <w:r>
+        <w:rPr>
+          <w:rFonts w:ascii="Arial" w:hAnsi="Arial" w:cs="Arial"/>
+          <w:sz w:val="22"/>
+          <w:szCs w:val="22"/>
+        </w:rPr>
+        <w:t>1.2</w:t>
       </w:r>
       <w:r>
         <w:rPr>
@@ -2970,7 +2940,7 @@
           <w:sz w:val="22"/>
           <w:szCs w:val="22"/>
         </w:rPr>
-        <w:t>NIEHS</w:t>
+        <w:t>NHLBI</w:t>
       </w:r>
       <w:r>
         <w:rPr>
@@ -3002,7 +2972,7 @@
           <w:sz w:val="22"/>
           <w:szCs w:val="22"/>
         </w:rPr>
-        <w:t>3,039,706</w:t>
+        <w:t>1,180,501</w:t>
       </w:r>
     </w:p>
     <w:p>
@@ -3023,7 +2993,7 @@
           <w:sz w:val="22"/>
           <w:szCs w:val="22"/>
         </w:rPr>
-        <w:t>Epigenetics, Air Pollution, and Childhood Mental Health</w:t>
+        <w:t>Commercial Translation of Biomarker-based Platform for Personalized Forecasting of Rapid Lung Function Decline</w:t>
       </w:r>
     </w:p>
     <w:p>
@@ -3042,41 +3012,41 @@
           <w:sz w:val="22"/>
           <w:szCs w:val="22"/>
         </w:rPr>
-        <w:t>This project utilizes data from three longitudinal birth cohorts to examine the impact of air pollution on the epigenome and the onset of childhood anxiety and depression symptoms. DNA methylation biomarkers are investigated to advance our understanding of potential molecular pathways involved in air pollution neurotoxicity and/or anxiety and depression pathophysiology.</w:t>
-      </w:r>
-    </w:p>
-    <w:p>
-      <w:pPr>
-        <w:rPr>
-          <w:rFonts w:ascii="Arial" w:hAnsi="Arial" w:cs="Arial"/>
-          <w:sz w:val="22"/>
-          <w:szCs w:val="22"/>
-        </w:rPr>
-      </w:pPr>
-    </w:p>
-    <w:p>
-      <w:pPr>
-        <w:rPr>
-          <w:rFonts w:ascii="Arial" w:hAnsi="Arial" w:cs="Arial"/>
-          <w:sz w:val="22"/>
-          <w:szCs w:val="22"/>
-        </w:rPr>
-      </w:pPr>
-      <w:r>
-        <w:rPr>
-          <w:rFonts w:ascii="Arial" w:hAnsi="Arial" w:cs="Arial"/>
-          <w:sz w:val="22"/>
-          <w:szCs w:val="22"/>
-        </w:rPr>
-        <w:t>R61/R33</w:t>
-      </w:r>
-      <w:r>
-        <w:rPr>
-          <w:rFonts w:ascii="Arial" w:hAnsi="Arial" w:cs="Arial"/>
-          <w:sz w:val="22"/>
-          <w:szCs w:val="22"/>
-        </w:rPr>
-        <w:t xml:space="preserve"> (</w:t>
+        <w:t>This award will develop a proteomic marker-informed algorithm that predicts lung function into a tool delivered to the cystic fibrosis care community.</w:t>
+      </w:r>
+    </w:p>
+    <w:p>
+      <w:pPr>
+        <w:rPr>
+          <w:rFonts w:ascii="Arial" w:hAnsi="Arial" w:cs="Arial"/>
+          <w:sz w:val="22"/>
+          <w:szCs w:val="22"/>
+        </w:rPr>
+      </w:pPr>
+    </w:p>
+    <w:p>
+      <w:pPr>
+        <w:rPr>
+          <w:rFonts w:ascii="Arial" w:hAnsi="Arial" w:cs="Arial"/>
+          <w:sz w:val="22"/>
+          <w:szCs w:val="22"/>
+        </w:rPr>
+      </w:pPr>
+      <w:r>
+        <w:rPr>
+          <w:rFonts w:ascii="Arial" w:hAnsi="Arial" w:cs="Arial"/>
+          <w:sz w:val="22"/>
+          <w:szCs w:val="22"/>
+        </w:rPr>
+        <w:t>1R01</w:t>
+      </w:r>
+      <w:r>
+        <w:rPr>
+          <w:rFonts w:ascii="Arial" w:hAnsi="Arial" w:cs="Arial"/>
+          <w:sz w:val="22"/>
+          <w:szCs w:val="22"/>
+        </w:rPr>
+        <w:t>HG011411-01 (</w:t>
       </w:r>
       <w:proofErr w:type="spellStart"/>
       <w:r>
@@ -3085,7 +3055,7 @@
           <w:sz w:val="22"/>
           <w:szCs w:val="22"/>
         </w:rPr>
-        <w:t>Ziady</w:t>
+        <w:t>Mersha</w:t>
       </w:r>
       <w:proofErr w:type="spellEnd"/>
       <w:r>
@@ -3094,24 +3064,6 @@
           <w:sz w:val="22"/>
           <w:szCs w:val="22"/>
         </w:rPr>
-        <w:t>/</w:t>
-      </w:r>
-      <w:proofErr w:type="spellStart"/>
-      <w:r>
-        <w:rPr>
-          <w:rFonts w:ascii="Arial" w:hAnsi="Arial" w:cs="Arial"/>
-          <w:sz w:val="22"/>
-          <w:szCs w:val="22"/>
-        </w:rPr>
-        <w:t>Szczesniak</w:t>
-      </w:r>
-      <w:proofErr w:type="spellEnd"/>
-      <w:r>
-        <w:rPr>
-          <w:rFonts w:ascii="Arial" w:hAnsi="Arial" w:cs="Arial"/>
-          <w:sz w:val="22"/>
-          <w:szCs w:val="22"/>
-        </w:rPr>
         <w:t>)</w:t>
       </w:r>
       <w:r>
@@ -3225,7 +3177,7 @@
           <w:sz w:val="22"/>
           <w:szCs w:val="22"/>
         </w:rPr>
-        <w:t>3</w:t>
+        <w:t>5</w:t>
       </w:r>
       <w:r>
         <w:rPr>
@@ -3290,23 +3242,7 @@
           <w:sz w:val="22"/>
           <w:szCs w:val="22"/>
         </w:rPr>
-        <w:t xml:space="preserve">NIH / </w:t>
-      </w:r>
-      <w:r>
-        <w:rPr>
-          <w:rFonts w:ascii="Arial" w:hAnsi="Arial" w:cs="Arial"/>
-          <w:sz w:val="22"/>
-          <w:szCs w:val="22"/>
-        </w:rPr>
-        <w:t>NHLBI</w:t>
-      </w:r>
-      <w:r>
-        <w:rPr>
-          <w:rFonts w:ascii="Arial" w:hAnsi="Arial" w:cs="Arial"/>
-          <w:sz w:val="22"/>
-          <w:szCs w:val="22"/>
-        </w:rPr>
-        <w:t>                                                               </w:t>
+        <w:t>NIH /                                                                  </w:t>
       </w:r>
       <w:r>
         <w:rPr>
@@ -3322,6 +3258,23 @@
           <w:sz w:val="22"/>
           <w:szCs w:val="22"/>
         </w:rPr>
+        <w:tab/>
+      </w:r>
+      <w:r>
+        <w:rPr>
+          <w:rFonts w:ascii="Arial" w:hAnsi="Arial" w:cs="Arial"/>
+          <w:sz w:val="22"/>
+          <w:szCs w:val="22"/>
+        </w:rPr>
+        <w:tab/>
+        <w:t xml:space="preserve"> </w:t>
+      </w:r>
+      <w:r>
+        <w:rPr>
+          <w:rFonts w:ascii="Arial" w:hAnsi="Arial" w:cs="Arial"/>
+          <w:sz w:val="22"/>
+          <w:szCs w:val="22"/>
+        </w:rPr>
         <w:t>$</w:t>
       </w:r>
       <w:r>
@@ -3330,7 +3283,7 @@
           <w:sz w:val="22"/>
           <w:szCs w:val="22"/>
         </w:rPr>
-        <w:t>1,180,501</w:t>
+        <w:t>3,871,139</w:t>
       </w:r>
     </w:p>
     <w:p>
@@ -3351,297 +3304,26 @@
           <w:sz w:val="22"/>
           <w:szCs w:val="22"/>
         </w:rPr>
-        <w:t>Commercial Translation of Biomarker-based Platform for Personalized Forecasting of Rapid Lung Function Decline</w:t>
-      </w:r>
-    </w:p>
-    <w:p>
-      <w:pPr>
-        <w:autoSpaceDE w:val="0"/>
-        <w:autoSpaceDN w:val="0"/>
-        <w:rPr>
-          <w:rFonts w:ascii="Arial" w:hAnsi="Arial" w:cs="Arial"/>
-          <w:sz w:val="22"/>
-          <w:szCs w:val="22"/>
-        </w:rPr>
-      </w:pPr>
-      <w:r>
-        <w:rPr>
-          <w:rFonts w:ascii="Arial" w:hAnsi="Arial" w:cs="Arial"/>
-          <w:sz w:val="22"/>
-          <w:szCs w:val="22"/>
-        </w:rPr>
-        <w:t>This award will develop a proteomic marker-informed algorithm that predicts lung function into a tool delivered to the cystic fibrosis care community.</w:t>
-      </w:r>
-    </w:p>
-    <w:p>
-      <w:pPr>
-        <w:rPr>
-          <w:rFonts w:ascii="Arial" w:hAnsi="Arial" w:cs="Arial"/>
-          <w:sz w:val="22"/>
-          <w:szCs w:val="22"/>
-        </w:rPr>
-      </w:pPr>
-    </w:p>
-    <w:p>
-      <w:pPr>
-        <w:rPr>
-          <w:rFonts w:ascii="Arial" w:hAnsi="Arial" w:cs="Arial"/>
-          <w:sz w:val="22"/>
-          <w:szCs w:val="22"/>
-        </w:rPr>
-      </w:pPr>
-      <w:r>
-        <w:rPr>
-          <w:rFonts w:ascii="Arial" w:hAnsi="Arial" w:cs="Arial"/>
-          <w:sz w:val="22"/>
-          <w:szCs w:val="22"/>
-        </w:rPr>
-        <w:t>1R01</w:t>
-      </w:r>
-      <w:r>
-        <w:rPr>
-          <w:rFonts w:ascii="Arial" w:hAnsi="Arial" w:cs="Arial"/>
-          <w:sz w:val="22"/>
-          <w:szCs w:val="22"/>
-        </w:rPr>
-        <w:t>HG011411-01 (</w:t>
-      </w:r>
-      <w:proofErr w:type="spellStart"/>
-      <w:r>
-        <w:rPr>
-          <w:rFonts w:ascii="Arial" w:hAnsi="Arial" w:cs="Arial"/>
-          <w:sz w:val="22"/>
-          <w:szCs w:val="22"/>
-        </w:rPr>
-        <w:t>Mersha</w:t>
-      </w:r>
-      <w:proofErr w:type="spellEnd"/>
-      <w:r>
-        <w:rPr>
-          <w:rFonts w:ascii="Arial" w:hAnsi="Arial" w:cs="Arial"/>
-          <w:sz w:val="22"/>
-          <w:szCs w:val="22"/>
-        </w:rPr>
-        <w:t>)</w:t>
-      </w:r>
-      <w:r>
-        <w:rPr>
-          <w:rFonts w:ascii="Arial" w:hAnsi="Arial" w:cs="Arial"/>
-          <w:sz w:val="22"/>
-          <w:szCs w:val="22"/>
-        </w:rPr>
-        <w:tab/>
-      </w:r>
-      <w:r>
-        <w:rPr>
-          <w:rFonts w:ascii="Arial" w:hAnsi="Arial" w:cs="Arial"/>
-          <w:sz w:val="22"/>
-          <w:szCs w:val="22"/>
-        </w:rPr>
-        <w:tab/>
-      </w:r>
-      <w:r>
-        <w:rPr>
-          <w:rFonts w:ascii="Arial" w:hAnsi="Arial" w:cs="Arial"/>
-          <w:sz w:val="22"/>
-          <w:szCs w:val="22"/>
-        </w:rPr>
-        <w:tab/>
-      </w:r>
-      <w:r>
-        <w:rPr>
-          <w:rFonts w:ascii="Arial" w:hAnsi="Arial" w:cs="Arial"/>
-          <w:sz w:val="22"/>
-          <w:szCs w:val="22"/>
-        </w:rPr>
-        <w:tab/>
-      </w:r>
-      <w:r>
-        <w:rPr>
-          <w:rFonts w:ascii="Arial" w:hAnsi="Arial" w:cs="Arial"/>
-          <w:sz w:val="22"/>
-          <w:szCs w:val="22"/>
-        </w:rPr>
-        <w:tab/>
-        <w:t xml:space="preserve">             </w:t>
-      </w:r>
-      <w:r>
-        <w:rPr>
-          <w:rFonts w:ascii="Arial" w:hAnsi="Arial" w:cs="Arial"/>
-          <w:sz w:val="22"/>
-          <w:szCs w:val="22"/>
-        </w:rPr>
-        <w:tab/>
-      </w:r>
-      <w:r>
-        <w:rPr>
-          <w:rFonts w:ascii="Arial" w:hAnsi="Arial" w:cs="Arial"/>
-          <w:sz w:val="22"/>
-          <w:szCs w:val="22"/>
-        </w:rPr>
-        <w:t xml:space="preserve"> </w:t>
-      </w:r>
-      <w:r>
-        <w:rPr>
-          <w:rFonts w:ascii="Arial" w:hAnsi="Arial" w:cs="Arial"/>
-          <w:sz w:val="22"/>
-          <w:szCs w:val="22"/>
-        </w:rPr>
-        <w:t>07</w:t>
-      </w:r>
-      <w:r>
-        <w:rPr>
-          <w:rFonts w:ascii="Arial" w:hAnsi="Arial" w:cs="Arial"/>
-          <w:sz w:val="22"/>
-          <w:szCs w:val="22"/>
-        </w:rPr>
-        <w:t xml:space="preserve">/01/2020 – </w:t>
-      </w:r>
-      <w:r>
-        <w:rPr>
-          <w:rFonts w:ascii="Arial" w:hAnsi="Arial" w:cs="Arial"/>
-          <w:sz w:val="22"/>
-          <w:szCs w:val="22"/>
-        </w:rPr>
-        <w:t>06</w:t>
-      </w:r>
-      <w:r>
-        <w:rPr>
-          <w:rFonts w:ascii="Arial" w:hAnsi="Arial" w:cs="Arial"/>
-          <w:sz w:val="22"/>
-          <w:szCs w:val="22"/>
-        </w:rPr>
-        <w:t>/3</w:t>
-      </w:r>
-      <w:r>
-        <w:rPr>
-          <w:rFonts w:ascii="Arial" w:hAnsi="Arial" w:cs="Arial"/>
-          <w:sz w:val="22"/>
-          <w:szCs w:val="22"/>
-        </w:rPr>
-        <w:t>0</w:t>
-      </w:r>
-      <w:r>
-        <w:rPr>
-          <w:rFonts w:ascii="Arial" w:hAnsi="Arial" w:cs="Arial"/>
-          <w:sz w:val="22"/>
-          <w:szCs w:val="22"/>
-        </w:rPr>
-        <w:t>/202</w:t>
-      </w:r>
-      <w:r>
-        <w:rPr>
-          <w:rFonts w:ascii="Arial" w:hAnsi="Arial" w:cs="Arial"/>
-          <w:sz w:val="22"/>
-          <w:szCs w:val="22"/>
-        </w:rPr>
-        <w:t>5</w:t>
-      </w:r>
-      <w:r>
-        <w:rPr>
-          <w:rFonts w:ascii="Arial" w:hAnsi="Arial" w:cs="Arial"/>
-          <w:sz w:val="22"/>
-          <w:szCs w:val="22"/>
-        </w:rPr>
-        <w:tab/>
-      </w:r>
-      <w:r>
-        <w:rPr>
-          <w:rFonts w:ascii="Arial" w:hAnsi="Arial" w:cs="Arial"/>
-          <w:sz w:val="22"/>
-          <w:szCs w:val="22"/>
-        </w:rPr>
-        <w:tab/>
-      </w:r>
-      <w:r>
-        <w:rPr>
-          <w:rFonts w:ascii="Arial" w:hAnsi="Arial" w:cs="Arial"/>
-          <w:sz w:val="22"/>
-          <w:szCs w:val="22"/>
-        </w:rPr>
-        <w:tab/>
-      </w:r>
-      <w:r>
-        <w:rPr>
-          <w:rFonts w:ascii="Arial" w:hAnsi="Arial" w:cs="Arial"/>
-          <w:sz w:val="22"/>
-          <w:szCs w:val="22"/>
-        </w:rPr>
-        <w:tab/>
-      </w:r>
-      <w:r>
-        <w:rPr>
-          <w:rFonts w:ascii="Arial" w:hAnsi="Arial" w:cs="Arial"/>
-          <w:sz w:val="22"/>
-          <w:szCs w:val="22"/>
-        </w:rPr>
-        <w:t>1.2</w:t>
-      </w:r>
-      <w:r>
-        <w:rPr>
-          <w:rFonts w:ascii="Arial" w:hAnsi="Arial" w:cs="Arial"/>
-          <w:sz w:val="22"/>
-          <w:szCs w:val="22"/>
-        </w:rPr>
-        <w:t xml:space="preserve"> calendar</w:t>
-      </w:r>
-    </w:p>
-    <w:p>
-      <w:pPr>
-        <w:rPr>
-          <w:rFonts w:ascii="Arial" w:hAnsi="Arial" w:cs="Arial"/>
-          <w:sz w:val="22"/>
-          <w:szCs w:val="22"/>
-        </w:rPr>
-      </w:pPr>
-      <w:r>
-        <w:rPr>
-          <w:rFonts w:ascii="Arial" w:hAnsi="Arial" w:cs="Arial"/>
-          <w:sz w:val="22"/>
-          <w:szCs w:val="22"/>
-        </w:rPr>
-        <w:t>NIH /                                                                  </w:t>
-      </w:r>
-      <w:r>
-        <w:rPr>
-          <w:rFonts w:ascii="Arial" w:hAnsi="Arial" w:cs="Arial"/>
-          <w:sz w:val="22"/>
-          <w:szCs w:val="22"/>
-        </w:rPr>
-        <w:t xml:space="preserve">      </w:t>
-      </w:r>
-      <w:r>
-        <w:rPr>
-          <w:rFonts w:ascii="Arial" w:hAnsi="Arial" w:cs="Arial"/>
-          <w:sz w:val="22"/>
-          <w:szCs w:val="22"/>
-        </w:rPr>
-        <w:tab/>
-      </w:r>
-      <w:r>
-        <w:rPr>
-          <w:rFonts w:ascii="Arial" w:hAnsi="Arial" w:cs="Arial"/>
-          <w:sz w:val="22"/>
-          <w:szCs w:val="22"/>
-        </w:rPr>
-        <w:tab/>
-        <w:t xml:space="preserve"> </w:t>
-      </w:r>
-      <w:r>
-        <w:rPr>
-          <w:rFonts w:ascii="Arial" w:hAnsi="Arial" w:cs="Arial"/>
-          <w:sz w:val="22"/>
-          <w:szCs w:val="22"/>
-        </w:rPr>
-        <w:t>$</w:t>
-      </w:r>
-      <w:r>
-        <w:rPr>
-          <w:rFonts w:ascii="Arial" w:hAnsi="Arial" w:cs="Arial"/>
-          <w:sz w:val="22"/>
-          <w:szCs w:val="22"/>
-        </w:rPr>
-        <w:t>3,871,139</w:t>
+        <w:t>Epigenome-wide variations and socio-environmental exposures in African American asthmatic children</w:t>
+      </w:r>
+    </w:p>
+    <w:p>
+      <w:pPr>
+        <w:rPr>
+          <w:rFonts w:ascii="Arial" w:hAnsi="Arial" w:cs="Arial"/>
+          <w:iCs/>
+          <w:sz w:val="22"/>
+          <w:szCs w:val="22"/>
+        </w:rPr>
+      </w:pPr>
+      <w:r>
+        <w:rPr>
+          <w:rFonts w:ascii="Arial" w:hAnsi="Arial" w:cs="Arial"/>
+          <w:iCs/>
+          <w:sz w:val="22"/>
+          <w:szCs w:val="22"/>
+        </w:rPr>
+        <w:t>This award will determine the relationship between asthma severity, the epigenome, environmental exposures, and community characteristics in a cohort of African American asthmatic children.</w:t>
       </w:r>
     </w:p>
     <w:p>
@@ -3654,7 +3336,273 @@
           <w:szCs w:val="22"/>
         </w:rPr>
       </w:pPr>
-      <w:r>
+    </w:p>
+    <w:p>
+      <w:pPr>
+        <w:rPr>
+          <w:rFonts w:ascii="Arial" w:hAnsi="Arial" w:cs="Arial"/>
+          <w:sz w:val="22"/>
+          <w:szCs w:val="22"/>
+        </w:rPr>
+      </w:pPr>
+      <w:r>
+        <w:rPr>
+          <w:rFonts w:ascii="Arial" w:hAnsi="Arial" w:cs="Arial"/>
+          <w:sz w:val="22"/>
+          <w:szCs w:val="22"/>
+        </w:rPr>
+        <w:t>R01</w:t>
+      </w:r>
+      <w:r>
+        <w:rPr>
+          <w:rFonts w:ascii="Arial" w:hAnsi="Arial" w:cs="Arial"/>
+          <w:sz w:val="22"/>
+          <w:szCs w:val="22"/>
+        </w:rPr>
+        <w:t xml:space="preserve"> (Cecil, Ryan, </w:t>
+      </w:r>
+      <w:proofErr w:type="spellStart"/>
+      <w:r>
+        <w:rPr>
+          <w:rFonts w:ascii="Arial" w:hAnsi="Arial" w:cs="Arial"/>
+          <w:sz w:val="22"/>
+          <w:szCs w:val="22"/>
+        </w:rPr>
+        <w:t>Yolton</w:t>
+      </w:r>
+      <w:proofErr w:type="spellEnd"/>
+      <w:r>
+        <w:rPr>
+          <w:rFonts w:ascii="Arial" w:hAnsi="Arial" w:cs="Arial"/>
+          <w:sz w:val="22"/>
+          <w:szCs w:val="22"/>
+        </w:rPr>
+        <w:t>)</w:t>
+      </w:r>
+      <w:r>
+        <w:rPr>
+          <w:rFonts w:ascii="Arial" w:hAnsi="Arial" w:cs="Arial"/>
+          <w:sz w:val="22"/>
+          <w:szCs w:val="22"/>
+        </w:rPr>
+        <w:tab/>
+      </w:r>
+      <w:r>
+        <w:rPr>
+          <w:rFonts w:ascii="Arial" w:hAnsi="Arial" w:cs="Arial"/>
+          <w:sz w:val="22"/>
+          <w:szCs w:val="22"/>
+        </w:rPr>
+        <w:tab/>
+      </w:r>
+      <w:r>
+        <w:rPr>
+          <w:rFonts w:ascii="Arial" w:hAnsi="Arial" w:cs="Arial"/>
+          <w:sz w:val="22"/>
+          <w:szCs w:val="22"/>
+        </w:rPr>
+        <w:tab/>
+      </w:r>
+      <w:r>
+        <w:rPr>
+          <w:rFonts w:ascii="Arial" w:hAnsi="Arial" w:cs="Arial"/>
+          <w:sz w:val="22"/>
+          <w:szCs w:val="22"/>
+        </w:rPr>
+        <w:tab/>
+      </w:r>
+      <w:r>
+        <w:rPr>
+          <w:rFonts w:ascii="Arial" w:hAnsi="Arial" w:cs="Arial"/>
+          <w:sz w:val="22"/>
+          <w:szCs w:val="22"/>
+        </w:rPr>
+        <w:tab/>
+        <w:t xml:space="preserve">             </w:t>
+      </w:r>
+      <w:r>
+        <w:rPr>
+          <w:rFonts w:ascii="Arial" w:hAnsi="Arial" w:cs="Arial"/>
+          <w:sz w:val="22"/>
+          <w:szCs w:val="22"/>
+        </w:rPr>
+        <w:tab/>
+        <w:t xml:space="preserve"> </w:t>
+      </w:r>
+      <w:r>
+        <w:rPr>
+          <w:rFonts w:ascii="Arial" w:hAnsi="Arial" w:cs="Arial"/>
+          <w:sz w:val="22"/>
+          <w:szCs w:val="22"/>
+        </w:rPr>
+        <w:tab/>
+        <w:t>09</w:t>
+      </w:r>
+      <w:r>
+        <w:rPr>
+          <w:rFonts w:ascii="Arial" w:hAnsi="Arial" w:cs="Arial"/>
+          <w:sz w:val="22"/>
+          <w:szCs w:val="22"/>
+        </w:rPr>
+        <w:t xml:space="preserve">/01/2020 – </w:t>
+      </w:r>
+      <w:r>
+        <w:rPr>
+          <w:rFonts w:ascii="Arial" w:hAnsi="Arial" w:cs="Arial"/>
+          <w:sz w:val="22"/>
+          <w:szCs w:val="22"/>
+        </w:rPr>
+        <w:t>08</w:t>
+      </w:r>
+      <w:r>
+        <w:rPr>
+          <w:rFonts w:ascii="Arial" w:hAnsi="Arial" w:cs="Arial"/>
+          <w:sz w:val="22"/>
+          <w:szCs w:val="22"/>
+        </w:rPr>
+        <w:t>/3</w:t>
+      </w:r>
+      <w:r>
+        <w:rPr>
+          <w:rFonts w:ascii="Arial" w:hAnsi="Arial" w:cs="Arial"/>
+          <w:sz w:val="22"/>
+          <w:szCs w:val="22"/>
+        </w:rPr>
+        <w:t>0</w:t>
+      </w:r>
+      <w:r>
+        <w:rPr>
+          <w:rFonts w:ascii="Arial" w:hAnsi="Arial" w:cs="Arial"/>
+          <w:sz w:val="22"/>
+          <w:szCs w:val="22"/>
+        </w:rPr>
+        <w:t>/202</w:t>
+      </w:r>
+      <w:r>
+        <w:rPr>
+          <w:rFonts w:ascii="Arial" w:hAnsi="Arial" w:cs="Arial"/>
+          <w:sz w:val="22"/>
+          <w:szCs w:val="22"/>
+        </w:rPr>
+        <w:t>5</w:t>
+      </w:r>
+      <w:r>
+        <w:rPr>
+          <w:rFonts w:ascii="Arial" w:hAnsi="Arial" w:cs="Arial"/>
+          <w:sz w:val="22"/>
+          <w:szCs w:val="22"/>
+        </w:rPr>
+        <w:tab/>
+      </w:r>
+      <w:r>
+        <w:rPr>
+          <w:rFonts w:ascii="Arial" w:hAnsi="Arial" w:cs="Arial"/>
+          <w:sz w:val="22"/>
+          <w:szCs w:val="22"/>
+        </w:rPr>
+        <w:tab/>
+      </w:r>
+      <w:r>
+        <w:rPr>
+          <w:rFonts w:ascii="Arial" w:hAnsi="Arial" w:cs="Arial"/>
+          <w:sz w:val="22"/>
+          <w:szCs w:val="22"/>
+        </w:rPr>
+        <w:tab/>
+      </w:r>
+      <w:r>
+        <w:rPr>
+          <w:rFonts w:ascii="Arial" w:hAnsi="Arial" w:cs="Arial"/>
+          <w:sz w:val="22"/>
+          <w:szCs w:val="22"/>
+        </w:rPr>
+        <w:tab/>
+        <w:t>1.2</w:t>
+      </w:r>
+      <w:r>
+        <w:rPr>
+          <w:rFonts w:ascii="Arial" w:hAnsi="Arial" w:cs="Arial"/>
+          <w:sz w:val="22"/>
+          <w:szCs w:val="22"/>
+        </w:rPr>
+        <w:t xml:space="preserve"> calendar</w:t>
+      </w:r>
+    </w:p>
+    <w:p>
+      <w:pPr>
+        <w:rPr>
+          <w:rFonts w:ascii="Arial" w:hAnsi="Arial" w:cs="Arial"/>
+          <w:sz w:val="22"/>
+          <w:szCs w:val="22"/>
+        </w:rPr>
+      </w:pPr>
+      <w:r>
+        <w:rPr>
+          <w:rFonts w:ascii="Arial" w:hAnsi="Arial" w:cs="Arial"/>
+          <w:sz w:val="22"/>
+          <w:szCs w:val="22"/>
+        </w:rPr>
+        <w:t>NIH / </w:t>
+      </w:r>
+      <w:r>
+        <w:rPr>
+          <w:rFonts w:ascii="Arial" w:hAnsi="Arial" w:cs="Arial"/>
+          <w:sz w:val="22"/>
+          <w:szCs w:val="22"/>
+        </w:rPr>
+        <w:t>NIEHS</w:t>
+      </w:r>
+      <w:r>
+        <w:rPr>
+          <w:rFonts w:ascii="Arial" w:hAnsi="Arial" w:cs="Arial"/>
+          <w:sz w:val="22"/>
+          <w:szCs w:val="22"/>
+        </w:rPr>
+        <w:t>                                                        </w:t>
+      </w:r>
+      <w:r>
+        <w:rPr>
+          <w:rFonts w:ascii="Arial" w:hAnsi="Arial" w:cs="Arial"/>
+          <w:sz w:val="22"/>
+          <w:szCs w:val="22"/>
+        </w:rPr>
+        <w:t xml:space="preserve">      </w:t>
+      </w:r>
+      <w:r>
+        <w:rPr>
+          <w:rFonts w:ascii="Arial" w:hAnsi="Arial" w:cs="Arial"/>
+          <w:sz w:val="22"/>
+          <w:szCs w:val="22"/>
+        </w:rPr>
+        <w:tab/>
+      </w:r>
+      <w:r>
+        <w:rPr>
+          <w:rFonts w:ascii="Arial" w:hAnsi="Arial" w:cs="Arial"/>
+          <w:sz w:val="22"/>
+          <w:szCs w:val="22"/>
+        </w:rPr>
+        <w:tab/>
+      </w:r>
+      <w:r>
+        <w:rPr>
+          <w:rFonts w:ascii="Arial" w:hAnsi="Arial" w:cs="Arial"/>
+          <w:sz w:val="22"/>
+          <w:szCs w:val="22"/>
+        </w:rPr>
+        <w:t>$</w:t>
+      </w:r>
+      <w:r>
+        <w:rPr>
+          <w:rFonts w:ascii="Arial" w:hAnsi="Arial" w:cs="Arial"/>
+          <w:sz w:val="22"/>
+          <w:szCs w:val="22"/>
+        </w:rPr>
+        <w:t>413,580</w:t>
+      </w:r>
+    </w:p>
+    <w:p>
+      <w:pPr>
         <w:rPr>
           <w:rFonts w:ascii="Arial" w:hAnsi="Arial" w:cs="Arial"/>
           <w:i/>
@@ -3662,30 +3610,8 @@
           <w:sz w:val="22"/>
           <w:szCs w:val="22"/>
         </w:rPr>
-        <w:t>Epigenome-wide variations and socio-environmental exposures in African American asthmatic children</w:t>
-      </w:r>
-    </w:p>
-    <w:p>
-      <w:pPr>
-        <w:rPr>
-          <w:rFonts w:ascii="Arial" w:hAnsi="Arial" w:cs="Arial"/>
-          <w:iCs/>
-          <w:sz w:val="22"/>
-          <w:szCs w:val="22"/>
-        </w:rPr>
-      </w:pPr>
-      <w:r>
-        <w:rPr>
-          <w:rFonts w:ascii="Arial" w:hAnsi="Arial" w:cs="Arial"/>
-          <w:iCs/>
-          <w:sz w:val="22"/>
-          <w:szCs w:val="22"/>
-        </w:rPr>
-        <w:t>This award will determine the relationship between asthma severity, the epigenome, environmental exposures, and community characteristics in a cohort of African American asthmatic children.</w:t>
-      </w:r>
-    </w:p>
-    <w:p>
-      <w:pPr>
+      </w:pPr>
+      <w:r>
         <w:rPr>
           <w:rFonts w:ascii="Arial" w:hAnsi="Arial" w:cs="Arial"/>
           <w:i/>
@@ -3693,270 +3619,26 @@
           <w:sz w:val="22"/>
           <w:szCs w:val="22"/>
         </w:rPr>
-      </w:pPr>
-    </w:p>
-    <w:p>
-      <w:pPr>
-        <w:rPr>
-          <w:rFonts w:ascii="Arial" w:hAnsi="Arial" w:cs="Arial"/>
-          <w:sz w:val="22"/>
-          <w:szCs w:val="22"/>
-        </w:rPr>
-      </w:pPr>
-      <w:r>
-        <w:rPr>
-          <w:rFonts w:ascii="Arial" w:hAnsi="Arial" w:cs="Arial"/>
-          <w:sz w:val="22"/>
-          <w:szCs w:val="22"/>
-        </w:rPr>
-        <w:t>R01</w:t>
-      </w:r>
-      <w:r>
-        <w:rPr>
-          <w:rFonts w:ascii="Arial" w:hAnsi="Arial" w:cs="Arial"/>
-          <w:sz w:val="22"/>
-          <w:szCs w:val="22"/>
-        </w:rPr>
-        <w:t xml:space="preserve"> (Cecil, Ryan, </w:t>
-      </w:r>
-      <w:proofErr w:type="spellStart"/>
-      <w:r>
-        <w:rPr>
-          <w:rFonts w:ascii="Arial" w:hAnsi="Arial" w:cs="Arial"/>
-          <w:sz w:val="22"/>
-          <w:szCs w:val="22"/>
-        </w:rPr>
-        <w:t>Yolton</w:t>
-      </w:r>
-      <w:proofErr w:type="spellEnd"/>
-      <w:r>
-        <w:rPr>
-          <w:rFonts w:ascii="Arial" w:hAnsi="Arial" w:cs="Arial"/>
-          <w:sz w:val="22"/>
-          <w:szCs w:val="22"/>
-        </w:rPr>
-        <w:t>)</w:t>
-      </w:r>
-      <w:r>
-        <w:rPr>
-          <w:rFonts w:ascii="Arial" w:hAnsi="Arial" w:cs="Arial"/>
-          <w:sz w:val="22"/>
-          <w:szCs w:val="22"/>
-        </w:rPr>
-        <w:tab/>
-      </w:r>
-      <w:r>
-        <w:rPr>
-          <w:rFonts w:ascii="Arial" w:hAnsi="Arial" w:cs="Arial"/>
-          <w:sz w:val="22"/>
-          <w:szCs w:val="22"/>
-        </w:rPr>
-        <w:tab/>
-      </w:r>
-      <w:r>
-        <w:rPr>
-          <w:rFonts w:ascii="Arial" w:hAnsi="Arial" w:cs="Arial"/>
-          <w:sz w:val="22"/>
-          <w:szCs w:val="22"/>
-        </w:rPr>
-        <w:tab/>
-      </w:r>
-      <w:r>
-        <w:rPr>
-          <w:rFonts w:ascii="Arial" w:hAnsi="Arial" w:cs="Arial"/>
-          <w:sz w:val="22"/>
-          <w:szCs w:val="22"/>
-        </w:rPr>
-        <w:tab/>
-      </w:r>
-      <w:r>
-        <w:rPr>
-          <w:rFonts w:ascii="Arial" w:hAnsi="Arial" w:cs="Arial"/>
-          <w:sz w:val="22"/>
-          <w:szCs w:val="22"/>
-        </w:rPr>
-        <w:tab/>
-        <w:t xml:space="preserve">             </w:t>
-      </w:r>
-      <w:r>
-        <w:rPr>
-          <w:rFonts w:ascii="Arial" w:hAnsi="Arial" w:cs="Arial"/>
-          <w:sz w:val="22"/>
-          <w:szCs w:val="22"/>
-        </w:rPr>
-        <w:tab/>
-        <w:t xml:space="preserve"> </w:t>
-      </w:r>
-      <w:r>
-        <w:rPr>
-          <w:rFonts w:ascii="Arial" w:hAnsi="Arial" w:cs="Arial"/>
-          <w:sz w:val="22"/>
-          <w:szCs w:val="22"/>
-        </w:rPr>
-        <w:tab/>
-        <w:t>09</w:t>
-      </w:r>
-      <w:r>
-        <w:rPr>
-          <w:rFonts w:ascii="Arial" w:hAnsi="Arial" w:cs="Arial"/>
-          <w:sz w:val="22"/>
-          <w:szCs w:val="22"/>
-        </w:rPr>
-        <w:t xml:space="preserve">/01/2020 – </w:t>
-      </w:r>
-      <w:r>
-        <w:rPr>
-          <w:rFonts w:ascii="Arial" w:hAnsi="Arial" w:cs="Arial"/>
-          <w:sz w:val="22"/>
-          <w:szCs w:val="22"/>
-        </w:rPr>
-        <w:t>08</w:t>
-      </w:r>
-      <w:r>
-        <w:rPr>
-          <w:rFonts w:ascii="Arial" w:hAnsi="Arial" w:cs="Arial"/>
-          <w:sz w:val="22"/>
-          <w:szCs w:val="22"/>
-        </w:rPr>
-        <w:t>/3</w:t>
-      </w:r>
-      <w:r>
-        <w:rPr>
-          <w:rFonts w:ascii="Arial" w:hAnsi="Arial" w:cs="Arial"/>
-          <w:sz w:val="22"/>
-          <w:szCs w:val="22"/>
-        </w:rPr>
-        <w:t>0</w:t>
-      </w:r>
-      <w:r>
-        <w:rPr>
-          <w:rFonts w:ascii="Arial" w:hAnsi="Arial" w:cs="Arial"/>
-          <w:sz w:val="22"/>
-          <w:szCs w:val="22"/>
-        </w:rPr>
-        <w:t>/202</w:t>
-      </w:r>
-      <w:r>
-        <w:rPr>
-          <w:rFonts w:ascii="Arial" w:hAnsi="Arial" w:cs="Arial"/>
-          <w:sz w:val="22"/>
-          <w:szCs w:val="22"/>
-        </w:rPr>
-        <w:t>5</w:t>
-      </w:r>
-      <w:r>
-        <w:rPr>
-          <w:rFonts w:ascii="Arial" w:hAnsi="Arial" w:cs="Arial"/>
-          <w:sz w:val="22"/>
-          <w:szCs w:val="22"/>
-        </w:rPr>
-        <w:tab/>
-      </w:r>
-      <w:r>
-        <w:rPr>
-          <w:rFonts w:ascii="Arial" w:hAnsi="Arial" w:cs="Arial"/>
-          <w:sz w:val="22"/>
-          <w:szCs w:val="22"/>
-        </w:rPr>
-        <w:tab/>
-      </w:r>
-      <w:r>
-        <w:rPr>
-          <w:rFonts w:ascii="Arial" w:hAnsi="Arial" w:cs="Arial"/>
-          <w:sz w:val="22"/>
-          <w:szCs w:val="22"/>
-        </w:rPr>
-        <w:tab/>
-      </w:r>
-      <w:r>
-        <w:rPr>
-          <w:rFonts w:ascii="Arial" w:hAnsi="Arial" w:cs="Arial"/>
-          <w:sz w:val="22"/>
-          <w:szCs w:val="22"/>
-        </w:rPr>
-        <w:tab/>
-        <w:t>1.2</w:t>
-      </w:r>
-      <w:r>
-        <w:rPr>
-          <w:rFonts w:ascii="Arial" w:hAnsi="Arial" w:cs="Arial"/>
-          <w:sz w:val="22"/>
-          <w:szCs w:val="22"/>
-        </w:rPr>
-        <w:t xml:space="preserve"> calendar</w:t>
-      </w:r>
-    </w:p>
-    <w:p>
-      <w:pPr>
-        <w:rPr>
-          <w:rFonts w:ascii="Arial" w:hAnsi="Arial" w:cs="Arial"/>
-          <w:sz w:val="22"/>
-          <w:szCs w:val="22"/>
-        </w:rPr>
-      </w:pPr>
-      <w:r>
-        <w:rPr>
-          <w:rFonts w:ascii="Arial" w:hAnsi="Arial" w:cs="Arial"/>
-          <w:sz w:val="22"/>
-          <w:szCs w:val="22"/>
-        </w:rPr>
-        <w:t>NIH / </w:t>
-      </w:r>
-      <w:r>
-        <w:rPr>
-          <w:rFonts w:ascii="Arial" w:hAnsi="Arial" w:cs="Arial"/>
-          <w:sz w:val="22"/>
-          <w:szCs w:val="22"/>
-        </w:rPr>
-        <w:t>NIEHS</w:t>
-      </w:r>
-      <w:r>
-        <w:rPr>
-          <w:rFonts w:ascii="Arial" w:hAnsi="Arial" w:cs="Arial"/>
-          <w:sz w:val="22"/>
-          <w:szCs w:val="22"/>
-        </w:rPr>
-        <w:t>                                                        </w:t>
-      </w:r>
-      <w:r>
-        <w:rPr>
-          <w:rFonts w:ascii="Arial" w:hAnsi="Arial" w:cs="Arial"/>
-          <w:sz w:val="22"/>
-          <w:szCs w:val="22"/>
-        </w:rPr>
-        <w:t xml:space="preserve">      </w:t>
-      </w:r>
-      <w:r>
-        <w:rPr>
-          <w:rFonts w:ascii="Arial" w:hAnsi="Arial" w:cs="Arial"/>
-          <w:sz w:val="22"/>
-          <w:szCs w:val="22"/>
-        </w:rPr>
-        <w:tab/>
-      </w:r>
-      <w:r>
-        <w:rPr>
-          <w:rFonts w:ascii="Arial" w:hAnsi="Arial" w:cs="Arial"/>
-          <w:sz w:val="22"/>
-          <w:szCs w:val="22"/>
-        </w:rPr>
-        <w:tab/>
-      </w:r>
-      <w:r>
-        <w:rPr>
-          <w:rFonts w:ascii="Arial" w:hAnsi="Arial" w:cs="Arial"/>
-          <w:sz w:val="22"/>
-          <w:szCs w:val="22"/>
-        </w:rPr>
-        <w:t>$</w:t>
-      </w:r>
-      <w:r>
-        <w:rPr>
-          <w:rFonts w:ascii="Arial" w:hAnsi="Arial" w:cs="Arial"/>
-          <w:sz w:val="22"/>
-          <w:szCs w:val="22"/>
-        </w:rPr>
-        <w:t>413,580</w:t>
+        <w:t>Air Pollution, Mental health and Neuroimaging in Adolescents</w:t>
+      </w:r>
+    </w:p>
+    <w:p>
+      <w:pPr>
+        <w:rPr>
+          <w:rFonts w:ascii="Arial" w:hAnsi="Arial" w:cs="Arial"/>
+          <w:iCs/>
+          <w:sz w:val="22"/>
+          <w:szCs w:val="22"/>
+        </w:rPr>
+      </w:pPr>
+      <w:r>
+        <w:rPr>
+          <w:rFonts w:ascii="Arial" w:hAnsi="Arial" w:cs="Arial"/>
+          <w:iCs/>
+          <w:sz w:val="22"/>
+          <w:szCs w:val="22"/>
+        </w:rPr>
+        <w:t>This project will merge two ongoing, prospective cohorts, the Cincinnati Childhood Allergy and Air Pollution Study (CCAAPS) and the Health Outcomes and Measures of the Environment (HOME) Study, to examine the role of air pollution on adverse mental health and neuroimaging outcomes and in early adolescence.</w:t>
       </w:r>
     </w:p>
     <w:p>
@@ -3969,7 +3651,311 @@
           <w:szCs w:val="22"/>
         </w:rPr>
       </w:pPr>
-      <w:r>
+    </w:p>
+    <w:p>
+      <w:pPr>
+        <w:rPr>
+          <w:rFonts w:ascii="Arial" w:hAnsi="Arial" w:cs="Arial"/>
+          <w:iCs/>
+          <w:sz w:val="22"/>
+          <w:szCs w:val="22"/>
+        </w:rPr>
+      </w:pPr>
+      <w:r>
+        <w:rPr>
+          <w:rFonts w:ascii="Arial" w:hAnsi="Arial" w:cs="Arial"/>
+          <w:iCs/>
+          <w:sz w:val="22"/>
+          <w:szCs w:val="22"/>
+        </w:rPr>
+        <w:t>AN:4446180 (Brokamp)</w:t>
+      </w:r>
+      <w:r>
+        <w:rPr>
+          <w:rFonts w:ascii="Arial" w:hAnsi="Arial" w:cs="Arial"/>
+          <w:iCs/>
+          <w:sz w:val="22"/>
+          <w:szCs w:val="22"/>
+        </w:rPr>
+        <w:tab/>
+      </w:r>
+      <w:r>
+        <w:rPr>
+          <w:rFonts w:ascii="Arial" w:hAnsi="Arial" w:cs="Arial"/>
+          <w:iCs/>
+          <w:sz w:val="22"/>
+          <w:szCs w:val="22"/>
+        </w:rPr>
+        <w:tab/>
+      </w:r>
+      <w:r>
+        <w:rPr>
+          <w:rFonts w:ascii="Arial" w:hAnsi="Arial" w:cs="Arial"/>
+          <w:iCs/>
+          <w:sz w:val="22"/>
+          <w:szCs w:val="22"/>
+        </w:rPr>
+        <w:tab/>
+      </w:r>
+      <w:r>
+        <w:rPr>
+          <w:rFonts w:ascii="Arial" w:hAnsi="Arial" w:cs="Arial"/>
+          <w:iCs/>
+          <w:sz w:val="22"/>
+          <w:szCs w:val="22"/>
+        </w:rPr>
+        <w:tab/>
+      </w:r>
+      <w:r>
+        <w:rPr>
+          <w:rFonts w:ascii="Arial" w:hAnsi="Arial" w:cs="Arial"/>
+          <w:iCs/>
+          <w:sz w:val="22"/>
+          <w:szCs w:val="22"/>
+        </w:rPr>
+        <w:tab/>
+      </w:r>
+      <w:r>
+        <w:rPr>
+          <w:rFonts w:ascii="Arial" w:hAnsi="Arial" w:cs="Arial"/>
+          <w:iCs/>
+          <w:sz w:val="22"/>
+          <w:szCs w:val="22"/>
+        </w:rPr>
+        <w:tab/>
+      </w:r>
+      <w:r>
+        <w:rPr>
+          <w:rFonts w:ascii="Arial" w:hAnsi="Arial" w:cs="Arial"/>
+          <w:iCs/>
+          <w:sz w:val="22"/>
+          <w:szCs w:val="22"/>
+        </w:rPr>
+        <w:tab/>
+      </w:r>
+      <w:r>
+        <w:rPr>
+          <w:rFonts w:ascii="Arial" w:hAnsi="Arial" w:cs="Arial"/>
+          <w:iCs/>
+          <w:sz w:val="22"/>
+          <w:szCs w:val="22"/>
+        </w:rPr>
+        <w:tab/>
+      </w:r>
+      <w:r>
+        <w:rPr>
+          <w:rFonts w:ascii="Arial" w:hAnsi="Arial" w:cs="Arial"/>
+          <w:iCs/>
+          <w:sz w:val="22"/>
+          <w:szCs w:val="22"/>
+        </w:rPr>
+        <w:tab/>
+        <w:t>04/01/2021 – 03/31/2025</w:t>
+      </w:r>
+      <w:r>
+        <w:rPr>
+          <w:rFonts w:ascii="Arial" w:hAnsi="Arial" w:cs="Arial"/>
+          <w:iCs/>
+          <w:sz w:val="22"/>
+          <w:szCs w:val="22"/>
+        </w:rPr>
+        <w:tab/>
+      </w:r>
+      <w:r>
+        <w:rPr>
+          <w:rFonts w:ascii="Arial" w:hAnsi="Arial" w:cs="Arial"/>
+          <w:iCs/>
+          <w:sz w:val="22"/>
+          <w:szCs w:val="22"/>
+        </w:rPr>
+        <w:tab/>
+        <w:t>1.8 / 3.6 / 4.2 calendar</w:t>
+      </w:r>
+    </w:p>
+    <w:p>
+      <w:pPr>
+        <w:rPr>
+          <w:rFonts w:ascii="Arial" w:hAnsi="Arial" w:cs="Arial"/>
+          <w:iCs/>
+          <w:sz w:val="22"/>
+          <w:szCs w:val="22"/>
+        </w:rPr>
+      </w:pPr>
+      <w:r>
+        <w:rPr>
+          <w:rFonts w:ascii="Arial" w:hAnsi="Arial" w:cs="Arial"/>
+          <w:iCs/>
+          <w:sz w:val="22"/>
+          <w:szCs w:val="22"/>
+        </w:rPr>
+        <w:t xml:space="preserve">NIH / </w:t>
+      </w:r>
+      <w:r>
+        <w:rPr>
+          <w:rFonts w:ascii="Arial" w:hAnsi="Arial" w:cs="Arial"/>
+          <w:iCs/>
+          <w:sz w:val="22"/>
+          <w:szCs w:val="22"/>
+        </w:rPr>
+        <w:t>NIEHS</w:t>
+      </w:r>
+      <w:r>
+        <w:rPr>
+          <w:rFonts w:ascii="Arial" w:hAnsi="Arial" w:cs="Arial"/>
+          <w:iCs/>
+          <w:sz w:val="22"/>
+          <w:szCs w:val="22"/>
+        </w:rPr>
+        <w:tab/>
+      </w:r>
+      <w:r>
+        <w:rPr>
+          <w:rFonts w:ascii="Arial" w:hAnsi="Arial" w:cs="Arial"/>
+          <w:iCs/>
+          <w:sz w:val="22"/>
+          <w:szCs w:val="22"/>
+        </w:rPr>
+        <w:tab/>
+      </w:r>
+      <w:r>
+        <w:rPr>
+          <w:rFonts w:ascii="Arial" w:hAnsi="Arial" w:cs="Arial"/>
+          <w:iCs/>
+          <w:sz w:val="22"/>
+          <w:szCs w:val="22"/>
+        </w:rPr>
+        <w:tab/>
+      </w:r>
+      <w:r>
+        <w:rPr>
+          <w:rFonts w:ascii="Arial" w:hAnsi="Arial" w:cs="Arial"/>
+          <w:iCs/>
+          <w:sz w:val="22"/>
+          <w:szCs w:val="22"/>
+        </w:rPr>
+        <w:tab/>
+      </w:r>
+      <w:r>
+        <w:rPr>
+          <w:rFonts w:ascii="Arial" w:hAnsi="Arial" w:cs="Arial"/>
+          <w:iCs/>
+          <w:sz w:val="22"/>
+          <w:szCs w:val="22"/>
+        </w:rPr>
+        <w:tab/>
+      </w:r>
+      <w:r>
+        <w:rPr>
+          <w:rFonts w:ascii="Arial" w:hAnsi="Arial" w:cs="Arial"/>
+          <w:iCs/>
+          <w:sz w:val="22"/>
+          <w:szCs w:val="22"/>
+        </w:rPr>
+        <w:tab/>
+      </w:r>
+      <w:r>
+        <w:rPr>
+          <w:rFonts w:ascii="Arial" w:hAnsi="Arial" w:cs="Arial"/>
+          <w:iCs/>
+          <w:sz w:val="22"/>
+          <w:szCs w:val="22"/>
+        </w:rPr>
+        <w:tab/>
+      </w:r>
+      <w:r>
+        <w:rPr>
+          <w:rFonts w:ascii="Arial" w:hAnsi="Arial" w:cs="Arial"/>
+          <w:iCs/>
+          <w:sz w:val="22"/>
+          <w:szCs w:val="22"/>
+        </w:rPr>
+        <w:tab/>
+      </w:r>
+      <w:r>
+        <w:rPr>
+          <w:rFonts w:ascii="Arial" w:hAnsi="Arial" w:cs="Arial"/>
+          <w:iCs/>
+          <w:sz w:val="22"/>
+          <w:szCs w:val="22"/>
+        </w:rPr>
+        <w:tab/>
+      </w:r>
+      <w:r>
+        <w:rPr>
+          <w:rFonts w:ascii="Arial" w:hAnsi="Arial" w:cs="Arial"/>
+          <w:iCs/>
+          <w:sz w:val="22"/>
+          <w:szCs w:val="22"/>
+        </w:rPr>
+        <w:tab/>
+      </w:r>
+      <w:r>
+        <w:rPr>
+          <w:rFonts w:ascii="Arial" w:hAnsi="Arial" w:cs="Arial"/>
+          <w:iCs/>
+          <w:sz w:val="22"/>
+          <w:szCs w:val="22"/>
+        </w:rPr>
+        <w:tab/>
+      </w:r>
+      <w:r>
+        <w:rPr>
+          <w:rFonts w:ascii="Arial" w:hAnsi="Arial" w:cs="Arial"/>
+          <w:iCs/>
+          <w:sz w:val="22"/>
+          <w:szCs w:val="22"/>
+        </w:rPr>
+        <w:tab/>
+      </w:r>
+      <w:r>
+        <w:rPr>
+          <w:rFonts w:ascii="Arial" w:hAnsi="Arial" w:cs="Arial"/>
+          <w:iCs/>
+          <w:sz w:val="22"/>
+          <w:szCs w:val="22"/>
+        </w:rPr>
+        <w:t>$1,129,325</w:t>
+      </w:r>
+      <w:r>
+        <w:rPr>
+          <w:rFonts w:ascii="Arial" w:hAnsi="Arial" w:cs="Arial"/>
+          <w:iCs/>
+          <w:sz w:val="22"/>
+          <w:szCs w:val="22"/>
+        </w:rPr>
+        <w:tab/>
+      </w:r>
+      <w:r>
+        <w:rPr>
+          <w:rFonts w:ascii="Arial" w:hAnsi="Arial" w:cs="Arial"/>
+          <w:iCs/>
+          <w:sz w:val="22"/>
+          <w:szCs w:val="22"/>
+        </w:rPr>
+        <w:tab/>
+      </w:r>
+      <w:r>
+        <w:rPr>
+          <w:rFonts w:ascii="Arial" w:hAnsi="Arial" w:cs="Arial"/>
+          <w:iCs/>
+          <w:sz w:val="22"/>
+          <w:szCs w:val="22"/>
+        </w:rPr>
+        <w:tab/>
+      </w:r>
+      <w:r>
+        <w:rPr>
+          <w:rFonts w:ascii="Arial" w:hAnsi="Arial" w:cs="Arial"/>
+          <w:iCs/>
+          <w:sz w:val="22"/>
+          <w:szCs w:val="22"/>
+        </w:rPr>
+        <w:tab/>
+        <w:t>YR 01 / YR 02 / YR 03 &amp; 04</w:t>
+      </w:r>
+    </w:p>
+    <w:p>
+      <w:pPr>
         <w:rPr>
           <w:rFonts w:ascii="Arial" w:hAnsi="Arial" w:cs="Arial"/>
           <w:i/>
@@ -3977,30 +3963,8 @@
           <w:sz w:val="22"/>
           <w:szCs w:val="22"/>
         </w:rPr>
-        <w:t>Air Pollution, Mental health and Neuroimaging in Adolescents</w:t>
-      </w:r>
-    </w:p>
-    <w:p>
-      <w:pPr>
-        <w:rPr>
-          <w:rFonts w:ascii="Arial" w:hAnsi="Arial" w:cs="Arial"/>
-          <w:iCs/>
-          <w:sz w:val="22"/>
-          <w:szCs w:val="22"/>
-        </w:rPr>
-      </w:pPr>
-      <w:r>
-        <w:rPr>
-          <w:rFonts w:ascii="Arial" w:hAnsi="Arial" w:cs="Arial"/>
-          <w:iCs/>
-          <w:sz w:val="22"/>
-          <w:szCs w:val="22"/>
-        </w:rPr>
-        <w:t>This project will merge two ongoing, prospective cohorts, the Cincinnati Childhood Allergy and Air Pollution Study (CCAAPS) and the Health Outcomes and Measures of the Environment (HOME) Study, to examine the role of air pollution on adverse mental health and neuroimaging outcomes and in early adolescence.</w:t>
-      </w:r>
-    </w:p>
-    <w:p>
-      <w:pPr>
+      </w:pPr>
+      <w:r>
         <w:rPr>
           <w:rFonts w:ascii="Arial" w:hAnsi="Arial" w:cs="Arial"/>
           <w:i/>
@@ -4008,12 +3972,379 @@
           <w:sz w:val="22"/>
           <w:szCs w:val="22"/>
         </w:rPr>
-      </w:pPr>
-    </w:p>
-    <w:p>
-      <w:pPr>
-        <w:rPr>
-          <w:rFonts w:ascii="Arial" w:hAnsi="Arial" w:cs="Arial"/>
+        <w:t>Pediatric Psychiatric Emergency Department Utilization and Fine Particulate Matter: A Case-Crossover Study to Identify Susceptible Subpopulations</w:t>
+      </w:r>
+    </w:p>
+    <w:p>
+      <w:pPr>
+        <w:rPr>
+          <w:rFonts w:ascii="Arial" w:hAnsi="Arial" w:cs="Arial"/>
+          <w:sz w:val="22"/>
+          <w:szCs w:val="22"/>
+        </w:rPr>
+      </w:pPr>
+      <w:r>
+        <w:rPr>
+          <w:rFonts w:ascii="Arial" w:hAnsi="Arial" w:cs="Arial"/>
+          <w:sz w:val="22"/>
+          <w:szCs w:val="22"/>
+        </w:rPr>
+        <w:t>This project will determine if short-term air pollution</w:t>
+      </w:r>
+      <w:r>
+        <w:rPr>
+          <w:rFonts w:ascii="Arial" w:hAnsi="Arial" w:cs="Arial"/>
+          <w:sz w:val="22"/>
+          <w:szCs w:val="22"/>
+        </w:rPr>
+        <w:t xml:space="preserve"> </w:t>
+      </w:r>
+      <w:r>
+        <w:rPr>
+          <w:rFonts w:ascii="Arial" w:hAnsi="Arial" w:cs="Arial"/>
+          <w:sz w:val="22"/>
+          <w:szCs w:val="22"/>
+        </w:rPr>
+        <w:t>contributes to psychiatric exacerbations in children and adolescents. Furthermore, subpopulations susceptible to short term air pollution related psychiatric health effects will be identiﬁed based on individual- and community-level characteristics, co-exposures, time, and space.</w:t>
+      </w:r>
+      <w:r>
+        <w:rPr>
+          <w:rFonts w:ascii="Arial" w:hAnsi="Arial" w:cs="Arial"/>
+          <w:sz w:val="22"/>
+          <w:szCs w:val="22"/>
+        </w:rPr>
+        <w:tab/>
+      </w:r>
+      <w:r>
+        <w:rPr>
+          <w:rFonts w:ascii="Arial" w:hAnsi="Arial" w:cs="Arial"/>
+          <w:sz w:val="22"/>
+          <w:szCs w:val="22"/>
+        </w:rPr>
+        <w:tab/>
+      </w:r>
+    </w:p>
+    <w:p>
+      <w:pPr>
+        <w:rPr>
+          <w:rFonts w:ascii="Arial" w:hAnsi="Arial" w:cs="Arial"/>
+          <w:sz w:val="22"/>
+          <w:szCs w:val="22"/>
+        </w:rPr>
+      </w:pPr>
+    </w:p>
+    <w:p>
+      <w:pPr>
+        <w:rPr>
+          <w:rFonts w:ascii="Arial" w:hAnsi="Arial" w:cs="Arial"/>
+          <w:bCs/>
+          <w:sz w:val="22"/>
+          <w:szCs w:val="22"/>
+        </w:rPr>
+      </w:pPr>
+      <w:r>
+        <w:rPr>
+          <w:rFonts w:ascii="Arial" w:hAnsi="Arial" w:cs="Arial"/>
+          <w:bCs/>
+          <w:sz w:val="22"/>
+          <w:szCs w:val="22"/>
+        </w:rPr>
+        <w:t>R01 (</w:t>
+      </w:r>
+      <w:proofErr w:type="spellStart"/>
+      <w:r>
+        <w:rPr>
+          <w:rFonts w:ascii="Arial" w:hAnsi="Arial" w:cs="Arial"/>
+          <w:bCs/>
+          <w:sz w:val="22"/>
+          <w:szCs w:val="22"/>
+        </w:rPr>
+        <w:t>Yaghjyan</w:t>
+      </w:r>
+      <w:proofErr w:type="spellEnd"/>
+      <w:r>
+        <w:rPr>
+          <w:rFonts w:ascii="Arial" w:hAnsi="Arial" w:cs="Arial"/>
+          <w:bCs/>
+          <w:sz w:val="22"/>
+          <w:szCs w:val="22"/>
+        </w:rPr>
+        <w:t>)</w:t>
+      </w:r>
+      <w:r>
+        <w:rPr>
+          <w:rFonts w:ascii="Arial" w:hAnsi="Arial" w:cs="Arial"/>
+          <w:bCs/>
+          <w:sz w:val="22"/>
+          <w:szCs w:val="22"/>
+        </w:rPr>
+        <w:tab/>
+      </w:r>
+      <w:r>
+        <w:rPr>
+          <w:rFonts w:ascii="Arial" w:hAnsi="Arial" w:cs="Arial"/>
+          <w:bCs/>
+          <w:sz w:val="22"/>
+          <w:szCs w:val="22"/>
+        </w:rPr>
+        <w:tab/>
+      </w:r>
+      <w:r>
+        <w:rPr>
+          <w:rFonts w:ascii="Arial" w:hAnsi="Arial" w:cs="Arial"/>
+          <w:bCs/>
+          <w:sz w:val="22"/>
+          <w:szCs w:val="22"/>
+        </w:rPr>
+        <w:tab/>
+      </w:r>
+      <w:r>
+        <w:rPr>
+          <w:rFonts w:ascii="Arial" w:hAnsi="Arial" w:cs="Arial"/>
+          <w:bCs/>
+          <w:sz w:val="22"/>
+          <w:szCs w:val="22"/>
+        </w:rPr>
+        <w:tab/>
+      </w:r>
+      <w:r>
+        <w:rPr>
+          <w:rFonts w:ascii="Arial" w:hAnsi="Arial" w:cs="Arial"/>
+          <w:bCs/>
+          <w:sz w:val="22"/>
+          <w:szCs w:val="22"/>
+        </w:rPr>
+        <w:tab/>
+      </w:r>
+      <w:r>
+        <w:rPr>
+          <w:rFonts w:ascii="Arial" w:hAnsi="Arial" w:cs="Arial"/>
+          <w:bCs/>
+          <w:sz w:val="22"/>
+          <w:szCs w:val="22"/>
+        </w:rPr>
+        <w:tab/>
+      </w:r>
+      <w:r>
+        <w:rPr>
+          <w:rFonts w:ascii="Arial" w:hAnsi="Arial" w:cs="Arial"/>
+          <w:bCs/>
+          <w:sz w:val="22"/>
+          <w:szCs w:val="22"/>
+        </w:rPr>
+        <w:tab/>
+      </w:r>
+      <w:r>
+        <w:rPr>
+          <w:rFonts w:ascii="Arial" w:hAnsi="Arial" w:cs="Arial"/>
+          <w:bCs/>
+          <w:sz w:val="22"/>
+          <w:szCs w:val="22"/>
+        </w:rPr>
+        <w:tab/>
+      </w:r>
+      <w:r>
+        <w:rPr>
+          <w:rFonts w:ascii="Arial" w:hAnsi="Arial" w:cs="Arial"/>
+          <w:bCs/>
+          <w:sz w:val="22"/>
+          <w:szCs w:val="22"/>
+        </w:rPr>
+        <w:tab/>
+      </w:r>
+      <w:r>
+        <w:rPr>
+          <w:rFonts w:ascii="Arial" w:hAnsi="Arial" w:cs="Arial"/>
+          <w:bCs/>
+          <w:sz w:val="22"/>
+          <w:szCs w:val="22"/>
+        </w:rPr>
+        <w:tab/>
+      </w:r>
+      <w:r>
+        <w:rPr>
+          <w:rFonts w:ascii="Arial" w:hAnsi="Arial" w:cs="Arial"/>
+          <w:bCs/>
+          <w:sz w:val="22"/>
+          <w:szCs w:val="22"/>
+        </w:rPr>
+        <w:tab/>
+        <w:t>04/01/2021 – 03/31/2024</w:t>
+      </w:r>
+      <w:r>
+        <w:rPr>
+          <w:rFonts w:ascii="Arial" w:hAnsi="Arial" w:cs="Arial"/>
+          <w:bCs/>
+          <w:sz w:val="22"/>
+          <w:szCs w:val="22"/>
+        </w:rPr>
+        <w:tab/>
+      </w:r>
+      <w:r>
+        <w:rPr>
+          <w:rFonts w:ascii="Arial" w:hAnsi="Arial" w:cs="Arial"/>
+          <w:bCs/>
+          <w:sz w:val="22"/>
+          <w:szCs w:val="22"/>
+        </w:rPr>
+        <w:tab/>
+      </w:r>
+      <w:r>
+        <w:rPr>
+          <w:rFonts w:ascii="Arial" w:hAnsi="Arial" w:cs="Arial"/>
+          <w:bCs/>
+          <w:sz w:val="22"/>
+          <w:szCs w:val="22"/>
+        </w:rPr>
+        <w:tab/>
+      </w:r>
+      <w:r>
+        <w:rPr>
+          <w:rFonts w:ascii="Arial" w:hAnsi="Arial" w:cs="Arial"/>
+          <w:bCs/>
+          <w:sz w:val="22"/>
+          <w:szCs w:val="22"/>
+        </w:rPr>
+        <w:tab/>
+      </w:r>
+      <w:r>
+        <w:rPr>
+          <w:rFonts w:ascii="Arial" w:hAnsi="Arial" w:cs="Arial"/>
+          <w:bCs/>
+          <w:sz w:val="22"/>
+          <w:szCs w:val="22"/>
+        </w:rPr>
+        <w:tab/>
+        <w:t>1.2 calendar</w:t>
+      </w:r>
+    </w:p>
+    <w:p>
+      <w:pPr>
+        <w:rPr>
+          <w:rFonts w:ascii="Arial" w:hAnsi="Arial" w:cs="Arial"/>
+          <w:bCs/>
+          <w:sz w:val="22"/>
+          <w:szCs w:val="22"/>
+        </w:rPr>
+      </w:pPr>
+      <w:r>
+        <w:rPr>
+          <w:rFonts w:ascii="Arial" w:hAnsi="Arial" w:cs="Arial"/>
+          <w:bCs/>
+          <w:sz w:val="22"/>
+          <w:szCs w:val="22"/>
+        </w:rPr>
+        <w:t>NIH / University of Florida</w:t>
+      </w:r>
+      <w:r>
+        <w:rPr>
+          <w:rFonts w:ascii="Arial" w:hAnsi="Arial" w:cs="Arial"/>
+          <w:bCs/>
+          <w:sz w:val="22"/>
+          <w:szCs w:val="22"/>
+        </w:rPr>
+        <w:tab/>
+      </w:r>
+      <w:r>
+        <w:rPr>
+          <w:rFonts w:ascii="Arial" w:hAnsi="Arial" w:cs="Arial"/>
+          <w:bCs/>
+          <w:sz w:val="22"/>
+          <w:szCs w:val="22"/>
+        </w:rPr>
+        <w:tab/>
+      </w:r>
+      <w:r>
+        <w:rPr>
+          <w:rFonts w:ascii="Arial" w:hAnsi="Arial" w:cs="Arial"/>
+          <w:bCs/>
+          <w:sz w:val="22"/>
+          <w:szCs w:val="22"/>
+        </w:rPr>
+        <w:tab/>
+      </w:r>
+      <w:r>
+        <w:rPr>
+          <w:rFonts w:ascii="Arial" w:hAnsi="Arial" w:cs="Arial"/>
+          <w:bCs/>
+          <w:sz w:val="22"/>
+          <w:szCs w:val="22"/>
+        </w:rPr>
+        <w:tab/>
+      </w:r>
+      <w:r>
+        <w:rPr>
+          <w:rFonts w:ascii="Arial" w:hAnsi="Arial" w:cs="Arial"/>
+          <w:bCs/>
+          <w:sz w:val="22"/>
+          <w:szCs w:val="22"/>
+        </w:rPr>
+        <w:tab/>
+      </w:r>
+      <w:r>
+        <w:rPr>
+          <w:rFonts w:ascii="Arial" w:hAnsi="Arial" w:cs="Arial"/>
+          <w:bCs/>
+          <w:sz w:val="22"/>
+          <w:szCs w:val="22"/>
+        </w:rPr>
+        <w:tab/>
+      </w:r>
+      <w:r>
+        <w:rPr>
+          <w:rFonts w:ascii="Arial" w:hAnsi="Arial" w:cs="Arial"/>
+          <w:bCs/>
+          <w:sz w:val="22"/>
+          <w:szCs w:val="22"/>
+        </w:rPr>
+        <w:tab/>
+      </w:r>
+      <w:r>
+        <w:rPr>
+          <w:rFonts w:ascii="Arial" w:hAnsi="Arial" w:cs="Arial"/>
+          <w:bCs/>
+          <w:sz w:val="22"/>
+          <w:szCs w:val="22"/>
+        </w:rPr>
+        <w:tab/>
+      </w:r>
+      <w:r>
+        <w:rPr>
+          <w:rFonts w:ascii="Arial" w:hAnsi="Arial" w:cs="Arial"/>
+          <w:bCs/>
+          <w:sz w:val="22"/>
+          <w:szCs w:val="22"/>
+        </w:rPr>
+        <w:tab/>
+        <w:t>$307,060</w:t>
+      </w:r>
+    </w:p>
+    <w:p>
+      <w:pPr>
+        <w:rPr>
+          <w:rFonts w:ascii="Arial" w:hAnsi="Arial" w:cs="Arial"/>
+          <w:bCs/>
+          <w:i/>
+          <w:sz w:val="22"/>
+          <w:szCs w:val="22"/>
+        </w:rPr>
+      </w:pPr>
+      <w:r>
+        <w:rPr>
+          <w:rFonts w:ascii="Arial" w:hAnsi="Arial" w:cs="Arial"/>
+          <w:bCs/>
+          <w:i/>
+          <w:sz w:val="22"/>
+          <w:szCs w:val="22"/>
+        </w:rPr>
+        <w:t>Air Pollution, Greenness, and Breast Cancer Risk in Breast Cancer Surveillance Consortium</w:t>
+      </w:r>
+    </w:p>
+    <w:p>
+      <w:pPr>
+        <w:rPr>
+          <w:rFonts w:ascii="Arial" w:hAnsi="Arial" w:cs="Arial"/>
+          <w:bCs/>
           <w:iCs/>
           <w:sz w:val="22"/>
           <w:szCs w:val="22"/>
@@ -4022,700 +4353,11 @@
       <w:r>
         <w:rPr>
           <w:rFonts w:ascii="Arial" w:hAnsi="Arial" w:cs="Arial"/>
+          <w:bCs/>
           <w:iCs/>
           <w:sz w:val="22"/>
           <w:szCs w:val="22"/>
         </w:rPr>
-        <w:t>AN:4446180 (Brokamp)</w:t>
-      </w:r>
-      <w:r>
-        <w:rPr>
-          <w:rFonts w:ascii="Arial" w:hAnsi="Arial" w:cs="Arial"/>
-          <w:iCs/>
-          <w:sz w:val="22"/>
-          <w:szCs w:val="22"/>
-        </w:rPr>
-        <w:tab/>
-      </w:r>
-      <w:r>
-        <w:rPr>
-          <w:rFonts w:ascii="Arial" w:hAnsi="Arial" w:cs="Arial"/>
-          <w:iCs/>
-          <w:sz w:val="22"/>
-          <w:szCs w:val="22"/>
-        </w:rPr>
-        <w:tab/>
-      </w:r>
-      <w:r>
-        <w:rPr>
-          <w:rFonts w:ascii="Arial" w:hAnsi="Arial" w:cs="Arial"/>
-          <w:iCs/>
-          <w:sz w:val="22"/>
-          <w:szCs w:val="22"/>
-        </w:rPr>
-        <w:tab/>
-      </w:r>
-      <w:r>
-        <w:rPr>
-          <w:rFonts w:ascii="Arial" w:hAnsi="Arial" w:cs="Arial"/>
-          <w:iCs/>
-          <w:sz w:val="22"/>
-          <w:szCs w:val="22"/>
-        </w:rPr>
-        <w:tab/>
-      </w:r>
-      <w:r>
-        <w:rPr>
-          <w:rFonts w:ascii="Arial" w:hAnsi="Arial" w:cs="Arial"/>
-          <w:iCs/>
-          <w:sz w:val="22"/>
-          <w:szCs w:val="22"/>
-        </w:rPr>
-        <w:tab/>
-      </w:r>
-      <w:r>
-        <w:rPr>
-          <w:rFonts w:ascii="Arial" w:hAnsi="Arial" w:cs="Arial"/>
-          <w:iCs/>
-          <w:sz w:val="22"/>
-          <w:szCs w:val="22"/>
-        </w:rPr>
-        <w:tab/>
-      </w:r>
-      <w:r>
-        <w:rPr>
-          <w:rFonts w:ascii="Arial" w:hAnsi="Arial" w:cs="Arial"/>
-          <w:iCs/>
-          <w:sz w:val="22"/>
-          <w:szCs w:val="22"/>
-        </w:rPr>
-        <w:tab/>
-      </w:r>
-      <w:r>
-        <w:rPr>
-          <w:rFonts w:ascii="Arial" w:hAnsi="Arial" w:cs="Arial"/>
-          <w:iCs/>
-          <w:sz w:val="22"/>
-          <w:szCs w:val="22"/>
-        </w:rPr>
-        <w:tab/>
-      </w:r>
-      <w:r>
-        <w:rPr>
-          <w:rFonts w:ascii="Arial" w:hAnsi="Arial" w:cs="Arial"/>
-          <w:iCs/>
-          <w:sz w:val="22"/>
-          <w:szCs w:val="22"/>
-        </w:rPr>
-        <w:tab/>
-        <w:t>04/01/2021 – 03/31/2025</w:t>
-      </w:r>
-      <w:r>
-        <w:rPr>
-          <w:rFonts w:ascii="Arial" w:hAnsi="Arial" w:cs="Arial"/>
-          <w:iCs/>
-          <w:sz w:val="22"/>
-          <w:szCs w:val="22"/>
-        </w:rPr>
-        <w:tab/>
-      </w:r>
-      <w:r>
-        <w:rPr>
-          <w:rFonts w:ascii="Arial" w:hAnsi="Arial" w:cs="Arial"/>
-          <w:iCs/>
-          <w:sz w:val="22"/>
-          <w:szCs w:val="22"/>
-        </w:rPr>
-        <w:tab/>
-        <w:t>1.8 / 3.6 / 4.2 calendar</w:t>
-      </w:r>
-    </w:p>
-    <w:p>
-      <w:pPr>
-        <w:rPr>
-          <w:rFonts w:ascii="Arial" w:hAnsi="Arial" w:cs="Arial"/>
-          <w:iCs/>
-          <w:sz w:val="22"/>
-          <w:szCs w:val="22"/>
-        </w:rPr>
-      </w:pPr>
-      <w:r>
-        <w:rPr>
-          <w:rFonts w:ascii="Arial" w:hAnsi="Arial" w:cs="Arial"/>
-          <w:iCs/>
-          <w:sz w:val="22"/>
-          <w:szCs w:val="22"/>
-        </w:rPr>
-        <w:t xml:space="preserve">NIH / </w:t>
-      </w:r>
-      <w:r>
-        <w:rPr>
-          <w:rFonts w:ascii="Arial" w:hAnsi="Arial" w:cs="Arial"/>
-          <w:iCs/>
-          <w:sz w:val="22"/>
-          <w:szCs w:val="22"/>
-        </w:rPr>
-        <w:t>NIEHS</w:t>
-      </w:r>
-      <w:r>
-        <w:rPr>
-          <w:rFonts w:ascii="Arial" w:hAnsi="Arial" w:cs="Arial"/>
-          <w:iCs/>
-          <w:sz w:val="22"/>
-          <w:szCs w:val="22"/>
-        </w:rPr>
-        <w:tab/>
-      </w:r>
-      <w:r>
-        <w:rPr>
-          <w:rFonts w:ascii="Arial" w:hAnsi="Arial" w:cs="Arial"/>
-          <w:iCs/>
-          <w:sz w:val="22"/>
-          <w:szCs w:val="22"/>
-        </w:rPr>
-        <w:tab/>
-      </w:r>
-      <w:r>
-        <w:rPr>
-          <w:rFonts w:ascii="Arial" w:hAnsi="Arial" w:cs="Arial"/>
-          <w:iCs/>
-          <w:sz w:val="22"/>
-          <w:szCs w:val="22"/>
-        </w:rPr>
-        <w:tab/>
-      </w:r>
-      <w:r>
-        <w:rPr>
-          <w:rFonts w:ascii="Arial" w:hAnsi="Arial" w:cs="Arial"/>
-          <w:iCs/>
-          <w:sz w:val="22"/>
-          <w:szCs w:val="22"/>
-        </w:rPr>
-        <w:tab/>
-      </w:r>
-      <w:r>
-        <w:rPr>
-          <w:rFonts w:ascii="Arial" w:hAnsi="Arial" w:cs="Arial"/>
-          <w:iCs/>
-          <w:sz w:val="22"/>
-          <w:szCs w:val="22"/>
-        </w:rPr>
-        <w:tab/>
-      </w:r>
-      <w:r>
-        <w:rPr>
-          <w:rFonts w:ascii="Arial" w:hAnsi="Arial" w:cs="Arial"/>
-          <w:iCs/>
-          <w:sz w:val="22"/>
-          <w:szCs w:val="22"/>
-        </w:rPr>
-        <w:tab/>
-      </w:r>
-      <w:r>
-        <w:rPr>
-          <w:rFonts w:ascii="Arial" w:hAnsi="Arial" w:cs="Arial"/>
-          <w:iCs/>
-          <w:sz w:val="22"/>
-          <w:szCs w:val="22"/>
-        </w:rPr>
-        <w:tab/>
-      </w:r>
-      <w:r>
-        <w:rPr>
-          <w:rFonts w:ascii="Arial" w:hAnsi="Arial" w:cs="Arial"/>
-          <w:iCs/>
-          <w:sz w:val="22"/>
-          <w:szCs w:val="22"/>
-        </w:rPr>
-        <w:tab/>
-      </w:r>
-      <w:r>
-        <w:rPr>
-          <w:rFonts w:ascii="Arial" w:hAnsi="Arial" w:cs="Arial"/>
-          <w:iCs/>
-          <w:sz w:val="22"/>
-          <w:szCs w:val="22"/>
-        </w:rPr>
-        <w:tab/>
-      </w:r>
-      <w:r>
-        <w:rPr>
-          <w:rFonts w:ascii="Arial" w:hAnsi="Arial" w:cs="Arial"/>
-          <w:iCs/>
-          <w:sz w:val="22"/>
-          <w:szCs w:val="22"/>
-        </w:rPr>
-        <w:tab/>
-      </w:r>
-      <w:r>
-        <w:rPr>
-          <w:rFonts w:ascii="Arial" w:hAnsi="Arial" w:cs="Arial"/>
-          <w:iCs/>
-          <w:sz w:val="22"/>
-          <w:szCs w:val="22"/>
-        </w:rPr>
-        <w:tab/>
-      </w:r>
-      <w:r>
-        <w:rPr>
-          <w:rFonts w:ascii="Arial" w:hAnsi="Arial" w:cs="Arial"/>
-          <w:iCs/>
-          <w:sz w:val="22"/>
-          <w:szCs w:val="22"/>
-        </w:rPr>
-        <w:tab/>
-      </w:r>
-      <w:r>
-        <w:rPr>
-          <w:rFonts w:ascii="Arial" w:hAnsi="Arial" w:cs="Arial"/>
-          <w:iCs/>
-          <w:sz w:val="22"/>
-          <w:szCs w:val="22"/>
-        </w:rPr>
-        <w:t>$1,129,325</w:t>
-      </w:r>
-      <w:r>
-        <w:rPr>
-          <w:rFonts w:ascii="Arial" w:hAnsi="Arial" w:cs="Arial"/>
-          <w:iCs/>
-          <w:sz w:val="22"/>
-          <w:szCs w:val="22"/>
-        </w:rPr>
-        <w:tab/>
-      </w:r>
-      <w:r>
-        <w:rPr>
-          <w:rFonts w:ascii="Arial" w:hAnsi="Arial" w:cs="Arial"/>
-          <w:iCs/>
-          <w:sz w:val="22"/>
-          <w:szCs w:val="22"/>
-        </w:rPr>
-        <w:tab/>
-      </w:r>
-      <w:r>
-        <w:rPr>
-          <w:rFonts w:ascii="Arial" w:hAnsi="Arial" w:cs="Arial"/>
-          <w:iCs/>
-          <w:sz w:val="22"/>
-          <w:szCs w:val="22"/>
-        </w:rPr>
-        <w:tab/>
-      </w:r>
-      <w:r>
-        <w:rPr>
-          <w:rFonts w:ascii="Arial" w:hAnsi="Arial" w:cs="Arial"/>
-          <w:iCs/>
-          <w:sz w:val="22"/>
-          <w:szCs w:val="22"/>
-        </w:rPr>
-        <w:tab/>
-        <w:t>YR 01 / YR 02 / YR 03 &amp; 04</w:t>
-      </w:r>
-    </w:p>
-    <w:p>
-      <w:pPr>
-        <w:rPr>
-          <w:rFonts w:ascii="Arial" w:hAnsi="Arial" w:cs="Arial"/>
-          <w:i/>
-          <w:iCs/>
-          <w:sz w:val="22"/>
-          <w:szCs w:val="22"/>
-        </w:rPr>
-      </w:pPr>
-      <w:r>
-        <w:rPr>
-          <w:rFonts w:ascii="Arial" w:hAnsi="Arial" w:cs="Arial"/>
-          <w:i/>
-          <w:iCs/>
-          <w:sz w:val="22"/>
-          <w:szCs w:val="22"/>
-        </w:rPr>
-        <w:t>Pediatric Psychiatric Emergency Department Utilization and Fine Particulate Matter: A Case-Crossover Study to Identify Susceptible Subpopulations</w:t>
-      </w:r>
-    </w:p>
-    <w:p>
-      <w:pPr>
-        <w:rPr>
-          <w:rFonts w:ascii="Arial" w:hAnsi="Arial" w:cs="Arial"/>
-          <w:sz w:val="22"/>
-          <w:szCs w:val="22"/>
-        </w:rPr>
-      </w:pPr>
-      <w:r>
-        <w:rPr>
-          <w:rFonts w:ascii="Arial" w:hAnsi="Arial" w:cs="Arial"/>
-          <w:sz w:val="22"/>
-          <w:szCs w:val="22"/>
-        </w:rPr>
-        <w:t>This project will determine if short-term air pollution</w:t>
-      </w:r>
-      <w:r>
-        <w:rPr>
-          <w:rFonts w:ascii="Arial" w:hAnsi="Arial" w:cs="Arial"/>
-          <w:sz w:val="22"/>
-          <w:szCs w:val="22"/>
-        </w:rPr>
-        <w:t xml:space="preserve"> </w:t>
-      </w:r>
-      <w:r>
-        <w:rPr>
-          <w:rFonts w:ascii="Arial" w:hAnsi="Arial" w:cs="Arial"/>
-          <w:sz w:val="22"/>
-          <w:szCs w:val="22"/>
-        </w:rPr>
-        <w:t>contributes to psychiatric exacerbations in children and adolescents. Furthermore, subpopulations susceptible to short term air pollution related psychiatric health effects will be identiﬁed based on individual- and community-level characteristics, co-exposures, time, and space.</w:t>
-      </w:r>
-      <w:r>
-        <w:rPr>
-          <w:rFonts w:ascii="Arial" w:hAnsi="Arial" w:cs="Arial"/>
-          <w:sz w:val="22"/>
-          <w:szCs w:val="22"/>
-        </w:rPr>
-        <w:tab/>
-      </w:r>
-      <w:r>
-        <w:rPr>
-          <w:rFonts w:ascii="Arial" w:hAnsi="Arial" w:cs="Arial"/>
-          <w:sz w:val="22"/>
-          <w:szCs w:val="22"/>
-        </w:rPr>
-        <w:tab/>
-      </w:r>
-    </w:p>
-    <w:p>
-      <w:pPr>
-        <w:rPr>
-          <w:rFonts w:ascii="Arial" w:hAnsi="Arial" w:cs="Arial"/>
-          <w:sz w:val="22"/>
-          <w:szCs w:val="22"/>
-        </w:rPr>
-      </w:pPr>
-    </w:p>
-    <w:p>
-      <w:pPr>
-        <w:rPr>
-          <w:rFonts w:ascii="Arial" w:hAnsi="Arial" w:cs="Arial"/>
-          <w:bCs/>
-          <w:sz w:val="22"/>
-          <w:szCs w:val="22"/>
-        </w:rPr>
-      </w:pPr>
-      <w:r>
-        <w:rPr>
-          <w:rFonts w:ascii="Arial" w:hAnsi="Arial" w:cs="Arial"/>
-          <w:bCs/>
-          <w:sz w:val="22"/>
-          <w:szCs w:val="22"/>
-        </w:rPr>
-        <w:t>R01 (</w:t>
-      </w:r>
-      <w:proofErr w:type="spellStart"/>
-      <w:r>
-        <w:rPr>
-          <w:rFonts w:ascii="Arial" w:hAnsi="Arial" w:cs="Arial"/>
-          <w:bCs/>
-          <w:sz w:val="22"/>
-          <w:szCs w:val="22"/>
-        </w:rPr>
-        <w:t>Yaghjyan</w:t>
-      </w:r>
-      <w:proofErr w:type="spellEnd"/>
-      <w:r>
-        <w:rPr>
-          <w:rFonts w:ascii="Arial" w:hAnsi="Arial" w:cs="Arial"/>
-          <w:bCs/>
-          <w:sz w:val="22"/>
-          <w:szCs w:val="22"/>
-        </w:rPr>
-        <w:t>)</w:t>
-      </w:r>
-      <w:r>
-        <w:rPr>
-          <w:rFonts w:ascii="Arial" w:hAnsi="Arial" w:cs="Arial"/>
-          <w:bCs/>
-          <w:sz w:val="22"/>
-          <w:szCs w:val="22"/>
-        </w:rPr>
-        <w:tab/>
-      </w:r>
-      <w:r>
-        <w:rPr>
-          <w:rFonts w:ascii="Arial" w:hAnsi="Arial" w:cs="Arial"/>
-          <w:bCs/>
-          <w:sz w:val="22"/>
-          <w:szCs w:val="22"/>
-        </w:rPr>
-        <w:tab/>
-      </w:r>
-      <w:r>
-        <w:rPr>
-          <w:rFonts w:ascii="Arial" w:hAnsi="Arial" w:cs="Arial"/>
-          <w:bCs/>
-          <w:sz w:val="22"/>
-          <w:szCs w:val="22"/>
-        </w:rPr>
-        <w:tab/>
-      </w:r>
-      <w:r>
-        <w:rPr>
-          <w:rFonts w:ascii="Arial" w:hAnsi="Arial" w:cs="Arial"/>
-          <w:bCs/>
-          <w:sz w:val="22"/>
-          <w:szCs w:val="22"/>
-        </w:rPr>
-        <w:tab/>
-      </w:r>
-      <w:r>
-        <w:rPr>
-          <w:rFonts w:ascii="Arial" w:hAnsi="Arial" w:cs="Arial"/>
-          <w:bCs/>
-          <w:sz w:val="22"/>
-          <w:szCs w:val="22"/>
-        </w:rPr>
-        <w:tab/>
-      </w:r>
-      <w:r>
-        <w:rPr>
-          <w:rFonts w:ascii="Arial" w:hAnsi="Arial" w:cs="Arial"/>
-          <w:bCs/>
-          <w:sz w:val="22"/>
-          <w:szCs w:val="22"/>
-        </w:rPr>
-        <w:tab/>
-      </w:r>
-      <w:r>
-        <w:rPr>
-          <w:rFonts w:ascii="Arial" w:hAnsi="Arial" w:cs="Arial"/>
-          <w:bCs/>
-          <w:sz w:val="22"/>
-          <w:szCs w:val="22"/>
-        </w:rPr>
-        <w:tab/>
-      </w:r>
-      <w:r>
-        <w:rPr>
-          <w:rFonts w:ascii="Arial" w:hAnsi="Arial" w:cs="Arial"/>
-          <w:bCs/>
-          <w:sz w:val="22"/>
-          <w:szCs w:val="22"/>
-        </w:rPr>
-        <w:tab/>
-      </w:r>
-      <w:r>
-        <w:rPr>
-          <w:rFonts w:ascii="Arial" w:hAnsi="Arial" w:cs="Arial"/>
-          <w:bCs/>
-          <w:sz w:val="22"/>
-          <w:szCs w:val="22"/>
-        </w:rPr>
-        <w:tab/>
-      </w:r>
-      <w:r>
-        <w:rPr>
-          <w:rFonts w:ascii="Arial" w:hAnsi="Arial" w:cs="Arial"/>
-          <w:bCs/>
-          <w:sz w:val="22"/>
-          <w:szCs w:val="22"/>
-        </w:rPr>
-        <w:tab/>
-      </w:r>
-      <w:r>
-        <w:rPr>
-          <w:rFonts w:ascii="Arial" w:hAnsi="Arial" w:cs="Arial"/>
-          <w:bCs/>
-          <w:sz w:val="22"/>
-          <w:szCs w:val="22"/>
-        </w:rPr>
-        <w:tab/>
-        <w:t>04/01/2021 – 03/31/2024</w:t>
-      </w:r>
-      <w:r>
-        <w:rPr>
-          <w:rFonts w:ascii="Arial" w:hAnsi="Arial" w:cs="Arial"/>
-          <w:bCs/>
-          <w:sz w:val="22"/>
-          <w:szCs w:val="22"/>
-        </w:rPr>
-        <w:tab/>
-      </w:r>
-      <w:r>
-        <w:rPr>
-          <w:rFonts w:ascii="Arial" w:hAnsi="Arial" w:cs="Arial"/>
-          <w:bCs/>
-          <w:sz w:val="22"/>
-          <w:szCs w:val="22"/>
-        </w:rPr>
-        <w:tab/>
-      </w:r>
-      <w:r>
-        <w:rPr>
-          <w:rFonts w:ascii="Arial" w:hAnsi="Arial" w:cs="Arial"/>
-          <w:bCs/>
-          <w:sz w:val="22"/>
-          <w:szCs w:val="22"/>
-        </w:rPr>
-        <w:tab/>
-      </w:r>
-      <w:r>
-        <w:rPr>
-          <w:rFonts w:ascii="Arial" w:hAnsi="Arial" w:cs="Arial"/>
-          <w:bCs/>
-          <w:sz w:val="22"/>
-          <w:szCs w:val="22"/>
-        </w:rPr>
-        <w:tab/>
-      </w:r>
-      <w:r>
-        <w:rPr>
-          <w:rFonts w:ascii="Arial" w:hAnsi="Arial" w:cs="Arial"/>
-          <w:bCs/>
-          <w:sz w:val="22"/>
-          <w:szCs w:val="22"/>
-        </w:rPr>
-        <w:tab/>
-        <w:t>1.2 calendar</w:t>
-      </w:r>
-    </w:p>
-    <w:p>
-      <w:pPr>
-        <w:rPr>
-          <w:rFonts w:ascii="Arial" w:hAnsi="Arial" w:cs="Arial"/>
-          <w:bCs/>
-          <w:sz w:val="22"/>
-          <w:szCs w:val="22"/>
-        </w:rPr>
-      </w:pPr>
-      <w:r>
-        <w:rPr>
-          <w:rFonts w:ascii="Arial" w:hAnsi="Arial" w:cs="Arial"/>
-          <w:bCs/>
-          <w:sz w:val="22"/>
-          <w:szCs w:val="22"/>
-        </w:rPr>
-        <w:t>NIH / University of Florida</w:t>
-      </w:r>
-      <w:r>
-        <w:rPr>
-          <w:rFonts w:ascii="Arial" w:hAnsi="Arial" w:cs="Arial"/>
-          <w:bCs/>
-          <w:sz w:val="22"/>
-          <w:szCs w:val="22"/>
-        </w:rPr>
-        <w:tab/>
-      </w:r>
-      <w:r>
-        <w:rPr>
-          <w:rFonts w:ascii="Arial" w:hAnsi="Arial" w:cs="Arial"/>
-          <w:bCs/>
-          <w:sz w:val="22"/>
-          <w:szCs w:val="22"/>
-        </w:rPr>
-        <w:tab/>
-      </w:r>
-      <w:r>
-        <w:rPr>
-          <w:rFonts w:ascii="Arial" w:hAnsi="Arial" w:cs="Arial"/>
-          <w:bCs/>
-          <w:sz w:val="22"/>
-          <w:szCs w:val="22"/>
-        </w:rPr>
-        <w:tab/>
-      </w:r>
-      <w:r>
-        <w:rPr>
-          <w:rFonts w:ascii="Arial" w:hAnsi="Arial" w:cs="Arial"/>
-          <w:bCs/>
-          <w:sz w:val="22"/>
-          <w:szCs w:val="22"/>
-        </w:rPr>
-        <w:tab/>
-      </w:r>
-      <w:r>
-        <w:rPr>
-          <w:rFonts w:ascii="Arial" w:hAnsi="Arial" w:cs="Arial"/>
-          <w:bCs/>
-          <w:sz w:val="22"/>
-          <w:szCs w:val="22"/>
-        </w:rPr>
-        <w:tab/>
-      </w:r>
-      <w:r>
-        <w:rPr>
-          <w:rFonts w:ascii="Arial" w:hAnsi="Arial" w:cs="Arial"/>
-          <w:bCs/>
-          <w:sz w:val="22"/>
-          <w:szCs w:val="22"/>
-        </w:rPr>
-        <w:tab/>
-      </w:r>
-      <w:r>
-        <w:rPr>
-          <w:rFonts w:ascii="Arial" w:hAnsi="Arial" w:cs="Arial"/>
-          <w:bCs/>
-          <w:sz w:val="22"/>
-          <w:szCs w:val="22"/>
-        </w:rPr>
-        <w:tab/>
-      </w:r>
-      <w:r>
-        <w:rPr>
-          <w:rFonts w:ascii="Arial" w:hAnsi="Arial" w:cs="Arial"/>
-          <w:bCs/>
-          <w:sz w:val="22"/>
-          <w:szCs w:val="22"/>
-        </w:rPr>
-        <w:tab/>
-      </w:r>
-      <w:r>
-        <w:rPr>
-          <w:rFonts w:ascii="Arial" w:hAnsi="Arial" w:cs="Arial"/>
-          <w:bCs/>
-          <w:sz w:val="22"/>
-          <w:szCs w:val="22"/>
-        </w:rPr>
-        <w:tab/>
-        <w:t>$307,060</w:t>
-      </w:r>
-    </w:p>
-    <w:p>
-      <w:pPr>
-        <w:rPr>
-          <w:rFonts w:ascii="Arial" w:hAnsi="Arial" w:cs="Arial"/>
-          <w:bCs/>
-          <w:i/>
-          <w:sz w:val="22"/>
-          <w:szCs w:val="22"/>
-        </w:rPr>
-      </w:pPr>
-      <w:r>
-        <w:rPr>
-          <w:rFonts w:ascii="Arial" w:hAnsi="Arial" w:cs="Arial"/>
-          <w:bCs/>
-          <w:i/>
-          <w:sz w:val="22"/>
-          <w:szCs w:val="22"/>
-        </w:rPr>
-        <w:t>Air Pollution, Greenness, and Breast Cancer Risk in Breast Cancer Surveillance Consortium</w:t>
-      </w:r>
-    </w:p>
-    <w:p>
-      <w:pPr>
-        <w:rPr>
-          <w:rFonts w:ascii="Arial" w:hAnsi="Arial" w:cs="Arial"/>
-          <w:bCs/>
-          <w:iCs/>
-          <w:sz w:val="22"/>
-          <w:szCs w:val="22"/>
-        </w:rPr>
-      </w:pPr>
-      <w:r>
-        <w:rPr>
-          <w:rFonts w:ascii="Arial" w:hAnsi="Arial" w:cs="Arial"/>
-          <w:bCs/>
-          <w:iCs/>
-          <w:sz w:val="22"/>
-          <w:szCs w:val="22"/>
-        </w:rPr>
         <w:t>This project will leverage the Breast Cancer Surveillance Consortium to determine if exposure to fine particulate matter and nearby greenness contribute to the development of breast cancer.</w:t>
       </w:r>
     </w:p>
@@ -5286,118 +4928,118 @@
           <w:szCs w:val="22"/>
           <w:u w:val="single"/>
         </w:rPr>
+        <w:t>Post-docs/students, visiting faculty/scholars supported from domestic or foreign funding sources</w:t>
+      </w:r>
+    </w:p>
+    <w:p>
+      <w:pPr>
+        <w:rPr>
+          <w:rFonts w:ascii="Arial" w:hAnsi="Arial" w:cs="Arial"/>
+          <w:b/>
+          <w:sz w:val="22"/>
+          <w:szCs w:val="22"/>
+          <w:u w:val="single"/>
+        </w:rPr>
+      </w:pPr>
+    </w:p>
+    <w:p>
+      <w:pPr>
+        <w:rPr>
+          <w:rFonts w:ascii="Arial" w:hAnsi="Arial" w:cs="Arial"/>
+          <w:bCs/>
+          <w:sz w:val="22"/>
+          <w:szCs w:val="22"/>
+        </w:rPr>
+      </w:pPr>
+      <w:r>
+        <w:rPr>
+          <w:rFonts w:ascii="Arial" w:hAnsi="Arial" w:cs="Arial"/>
+          <w:bCs/>
+          <w:sz w:val="22"/>
+          <w:szCs w:val="22"/>
+        </w:rPr>
+        <w:t>Not applicable.</w:t>
+      </w:r>
+    </w:p>
+    <w:p>
+      <w:pPr>
+        <w:adjustRightInd w:val="0"/>
+        <w:rPr>
+          <w:rFonts w:ascii="Arial" w:hAnsi="Arial" w:cs="Arial"/>
+          <w:sz w:val="22"/>
+          <w:szCs w:val="22"/>
+        </w:rPr>
+      </w:pPr>
+    </w:p>
+    <w:p>
+      <w:pPr>
+        <w:rPr>
+          <w:rFonts w:ascii="Arial" w:hAnsi="Arial" w:cs="Arial"/>
+          <w:sz w:val="22"/>
+          <w:szCs w:val="22"/>
+        </w:rPr>
+      </w:pPr>
+      <w:r>
+        <w:rPr>
+          <w:rFonts w:ascii="Arial" w:hAnsi="Arial" w:cs="Arial"/>
+          <w:sz w:val="22"/>
+          <w:szCs w:val="22"/>
+        </w:rPr>
+        <w:tab/>
+      </w:r>
+      <w:r>
+        <w:rPr>
+          <w:rFonts w:ascii="Arial" w:hAnsi="Arial" w:cs="Arial"/>
+          <w:sz w:val="22"/>
+          <w:szCs w:val="22"/>
+        </w:rPr>
+        <w:tab/>
+      </w:r>
+    </w:p>
+    <w:p>
+      <w:pPr>
+        <w:jc w:val="center"/>
+        <w:rPr>
+          <w:rFonts w:ascii="Arial" w:hAnsi="Arial" w:cs="Arial"/>
+          <w:sz w:val="22"/>
+          <w:szCs w:val="22"/>
+        </w:rPr>
+      </w:pPr>
+      <w:r>
+        <w:rPr>
+          <w:rFonts w:ascii="Arial" w:hAnsi="Arial" w:cs="Arial"/>
+          <w:b/>
+          <w:sz w:val="22"/>
+          <w:szCs w:val="22"/>
+          <w:u w:val="single"/>
+        </w:rPr>
+        <w:t>OVERLAP</w:t>
+      </w:r>
+    </w:p>
+    <w:p>
+      <w:pPr>
+        <w:rPr>
+          <w:rFonts w:ascii="Arial" w:hAnsi="Arial" w:cs="Arial"/>
+          <w:sz w:val="22"/>
+          <w:szCs w:val="22"/>
+        </w:rPr>
+      </w:pPr>
+    </w:p>
+    <w:p>
+      <w:pPr>
+        <w:rPr>
+          <w:rFonts w:ascii="Arial" w:hAnsi="Arial" w:cs="Arial"/>
+          <w:sz w:val="22"/>
+          <w:szCs w:val="22"/>
+        </w:rPr>
+      </w:pPr>
+      <w:r>
+        <w:rPr>
+          <w:rFonts w:ascii="Arial" w:hAnsi="Arial" w:cs="Arial"/>
+          <w:sz w:val="22"/>
+          <w:szCs w:val="22"/>
+        </w:rPr>
         <w:lastRenderedPageBreak/>
-        <w:t>Post-docs/students, visiting faculty/scholars supported from domestic or foreign funding sources</w:t>
-      </w:r>
-    </w:p>
-    <w:p>
-      <w:pPr>
-        <w:rPr>
-          <w:rFonts w:ascii="Arial" w:hAnsi="Arial" w:cs="Arial"/>
-          <w:b/>
-          <w:sz w:val="22"/>
-          <w:szCs w:val="22"/>
-          <w:u w:val="single"/>
-        </w:rPr>
-      </w:pPr>
-    </w:p>
-    <w:p>
-      <w:pPr>
-        <w:rPr>
-          <w:rFonts w:ascii="Arial" w:hAnsi="Arial" w:cs="Arial"/>
-          <w:bCs/>
-          <w:sz w:val="22"/>
-          <w:szCs w:val="22"/>
-        </w:rPr>
-      </w:pPr>
-      <w:r>
-        <w:rPr>
-          <w:rFonts w:ascii="Arial" w:hAnsi="Arial" w:cs="Arial"/>
-          <w:bCs/>
-          <w:sz w:val="22"/>
-          <w:szCs w:val="22"/>
-        </w:rPr>
-        <w:t>Not applicable.</w:t>
-      </w:r>
-    </w:p>
-    <w:p>
-      <w:pPr>
-        <w:adjustRightInd w:val="0"/>
-        <w:rPr>
-          <w:rFonts w:ascii="Arial" w:hAnsi="Arial" w:cs="Arial"/>
-          <w:sz w:val="22"/>
-          <w:szCs w:val="22"/>
-        </w:rPr>
-      </w:pPr>
-    </w:p>
-    <w:p>
-      <w:pPr>
-        <w:rPr>
-          <w:rFonts w:ascii="Arial" w:hAnsi="Arial" w:cs="Arial"/>
-          <w:sz w:val="22"/>
-          <w:szCs w:val="22"/>
-        </w:rPr>
-      </w:pPr>
-      <w:r>
-        <w:rPr>
-          <w:rFonts w:ascii="Arial" w:hAnsi="Arial" w:cs="Arial"/>
-          <w:sz w:val="22"/>
-          <w:szCs w:val="22"/>
-        </w:rPr>
-        <w:tab/>
-      </w:r>
-      <w:r>
-        <w:rPr>
-          <w:rFonts w:ascii="Arial" w:hAnsi="Arial" w:cs="Arial"/>
-          <w:sz w:val="22"/>
-          <w:szCs w:val="22"/>
-        </w:rPr>
-        <w:tab/>
-      </w:r>
-    </w:p>
-    <w:p>
-      <w:pPr>
-        <w:jc w:val="center"/>
-        <w:rPr>
-          <w:rFonts w:ascii="Arial" w:hAnsi="Arial" w:cs="Arial"/>
-          <w:sz w:val="22"/>
-          <w:szCs w:val="22"/>
-        </w:rPr>
-      </w:pPr>
-      <w:r>
-        <w:rPr>
-          <w:rFonts w:ascii="Arial" w:hAnsi="Arial" w:cs="Arial"/>
-          <w:b/>
-          <w:sz w:val="22"/>
-          <w:szCs w:val="22"/>
-          <w:u w:val="single"/>
-        </w:rPr>
-        <w:t>OVERLAP</w:t>
-      </w:r>
-    </w:p>
-    <w:p>
-      <w:pPr>
-        <w:rPr>
-          <w:rFonts w:ascii="Arial" w:hAnsi="Arial" w:cs="Arial"/>
-          <w:sz w:val="22"/>
-          <w:szCs w:val="22"/>
-        </w:rPr>
-      </w:pPr>
-    </w:p>
-    <w:p>
-      <w:pPr>
-        <w:rPr>
-          <w:rFonts w:ascii="Arial" w:hAnsi="Arial" w:cs="Arial"/>
-          <w:sz w:val="22"/>
-          <w:szCs w:val="22"/>
-        </w:rPr>
-      </w:pPr>
-      <w:r>
-        <w:rPr>
-          <w:rFonts w:ascii="Arial" w:hAnsi="Arial" w:cs="Arial"/>
-          <w:sz w:val="22"/>
-          <w:szCs w:val="22"/>
-        </w:rPr>
         <w:t>There is no overlap of scientific aims. If</w:t>
       </w:r>
       <w:r>

</xml_diff>

<commit_message>
rm r66 from effort
</commit_message>
<xml_diff>
--- a/cole-brokamp-other-support.docx
+++ b/cole-brokamp-other-support.docx
@@ -1621,287 +1621,6 @@
     </w:p>
     <w:p>
       <w:pPr>
-        <w:autoSpaceDE w:val="0"/>
-        <w:autoSpaceDN w:val="0"/>
-        <w:rPr>
-          <w:rFonts w:ascii="Arial" w:hAnsi="Arial" w:cs="Arial"/>
-          <w:sz w:val="22"/>
-          <w:szCs w:val="22"/>
-        </w:rPr>
-      </w:pPr>
-    </w:p>
-    <w:p>
-      <w:pPr>
-        <w:rPr>
-          <w:rFonts w:ascii="Arial" w:hAnsi="Arial" w:cs="Arial"/>
-          <w:sz w:val="22"/>
-          <w:szCs w:val="22"/>
-        </w:rPr>
-      </w:pPr>
-      <w:r>
-        <w:rPr>
-          <w:rFonts w:ascii="Arial" w:hAnsi="Arial" w:cs="Arial"/>
-          <w:sz w:val="22"/>
-          <w:szCs w:val="22"/>
-        </w:rPr>
-        <w:t>1R61HL154105-01</w:t>
-      </w:r>
-      <w:r>
-        <w:rPr>
-          <w:rFonts w:ascii="Arial" w:hAnsi="Arial" w:cs="Arial"/>
-          <w:sz w:val="22"/>
-          <w:szCs w:val="22"/>
-        </w:rPr>
-        <w:t xml:space="preserve"> (</w:t>
-      </w:r>
-      <w:proofErr w:type="spellStart"/>
-      <w:r>
-        <w:rPr>
-          <w:rFonts w:ascii="Arial" w:hAnsi="Arial" w:cs="Arial"/>
-          <w:sz w:val="22"/>
-          <w:szCs w:val="22"/>
-        </w:rPr>
-        <w:t>Ziady</w:t>
-      </w:r>
-      <w:proofErr w:type="spellEnd"/>
-      <w:r>
-        <w:rPr>
-          <w:rFonts w:ascii="Arial" w:hAnsi="Arial" w:cs="Arial"/>
-          <w:sz w:val="22"/>
-          <w:szCs w:val="22"/>
-        </w:rPr>
-        <w:t xml:space="preserve">, </w:t>
-      </w:r>
-      <w:proofErr w:type="spellStart"/>
-      <w:r>
-        <w:rPr>
-          <w:rFonts w:ascii="Arial" w:hAnsi="Arial" w:cs="Arial"/>
-          <w:sz w:val="22"/>
-          <w:szCs w:val="22"/>
-        </w:rPr>
-        <w:t>Szczesniak</w:t>
-      </w:r>
-      <w:proofErr w:type="spellEnd"/>
-      <w:r>
-        <w:rPr>
-          <w:rFonts w:ascii="Arial" w:hAnsi="Arial" w:cs="Arial"/>
-          <w:sz w:val="22"/>
-          <w:szCs w:val="22"/>
-        </w:rPr>
-        <w:t xml:space="preserve">)                    </w:t>
-      </w:r>
-      <w:r>
-        <w:rPr>
-          <w:rFonts w:ascii="Arial" w:hAnsi="Arial" w:cs="Arial"/>
-          <w:sz w:val="22"/>
-          <w:szCs w:val="22"/>
-        </w:rPr>
-        <w:tab/>
-        <w:t xml:space="preserve"> </w:t>
-      </w:r>
-      <w:r>
-        <w:rPr>
-          <w:rFonts w:ascii="Arial" w:hAnsi="Arial" w:cs="Arial"/>
-          <w:sz w:val="22"/>
-          <w:szCs w:val="22"/>
-        </w:rPr>
-        <w:tab/>
-      </w:r>
-      <w:r>
-        <w:rPr>
-          <w:rFonts w:ascii="Arial" w:hAnsi="Arial" w:cs="Arial"/>
-          <w:sz w:val="22"/>
-          <w:szCs w:val="22"/>
-        </w:rPr>
-        <w:tab/>
-        <w:t>07/01/2020-06</w:t>
-      </w:r>
-      <w:r>
-        <w:rPr>
-          <w:rFonts w:ascii="Arial" w:hAnsi="Arial" w:cs="Arial"/>
-          <w:sz w:val="22"/>
-          <w:szCs w:val="22"/>
-        </w:rPr>
-        <w:t>/3</w:t>
-      </w:r>
-      <w:r>
-        <w:rPr>
-          <w:rFonts w:ascii="Arial" w:hAnsi="Arial" w:cs="Arial"/>
-          <w:sz w:val="22"/>
-          <w:szCs w:val="22"/>
-        </w:rPr>
-        <w:t>0</w:t>
-      </w:r>
-      <w:r>
-        <w:rPr>
-          <w:rFonts w:ascii="Arial" w:hAnsi="Arial" w:cs="Arial"/>
-          <w:sz w:val="22"/>
-          <w:szCs w:val="22"/>
-        </w:rPr>
-        <w:t>/202</w:t>
-      </w:r>
-      <w:r>
-        <w:rPr>
-          <w:rFonts w:ascii="Arial" w:hAnsi="Arial" w:cs="Arial"/>
-          <w:sz w:val="22"/>
-          <w:szCs w:val="22"/>
-        </w:rPr>
-        <w:t>3</w:t>
-      </w:r>
-      <w:r>
-        <w:rPr>
-          <w:rFonts w:ascii="Arial" w:hAnsi="Arial" w:cs="Arial"/>
-          <w:sz w:val="22"/>
-          <w:szCs w:val="22"/>
-        </w:rPr>
-        <w:tab/>
-      </w:r>
-      <w:r>
-        <w:rPr>
-          <w:rFonts w:ascii="Arial" w:hAnsi="Arial" w:cs="Arial"/>
-          <w:sz w:val="22"/>
-          <w:szCs w:val="22"/>
-        </w:rPr>
-        <w:tab/>
-        <w:t>0.9</w:t>
-      </w:r>
-      <w:r>
-        <w:rPr>
-          <w:rFonts w:ascii="Arial" w:hAnsi="Arial" w:cs="Arial"/>
-          <w:sz w:val="22"/>
-          <w:szCs w:val="22"/>
-        </w:rPr>
-        <w:t xml:space="preserve"> calendar</w:t>
-      </w:r>
-    </w:p>
-    <w:p>
-      <w:pPr>
-        <w:rPr>
-          <w:rFonts w:ascii="Arial" w:hAnsi="Arial" w:cs="Arial"/>
-          <w:sz w:val="22"/>
-          <w:szCs w:val="22"/>
-        </w:rPr>
-      </w:pPr>
-      <w:r>
-        <w:rPr>
-          <w:rFonts w:ascii="Arial" w:hAnsi="Arial" w:cs="Arial"/>
-          <w:sz w:val="22"/>
-          <w:szCs w:val="22"/>
-        </w:rPr>
-        <w:t>NIH/NHLBI</w:t>
-      </w:r>
-      <w:r>
-        <w:rPr>
-          <w:rFonts w:ascii="Arial" w:hAnsi="Arial" w:cs="Arial"/>
-          <w:sz w:val="22"/>
-          <w:szCs w:val="22"/>
-        </w:rPr>
-        <w:t>                                                               </w:t>
-      </w:r>
-      <w:r>
-        <w:rPr>
-          <w:rFonts w:ascii="Arial" w:hAnsi="Arial" w:cs="Arial"/>
-          <w:sz w:val="22"/>
-          <w:szCs w:val="22"/>
-        </w:rPr>
-        <w:t xml:space="preserve">      </w:t>
-      </w:r>
-      <w:r>
-        <w:rPr>
-          <w:rFonts w:ascii="Arial" w:hAnsi="Arial" w:cs="Arial"/>
-          <w:sz w:val="22"/>
-          <w:szCs w:val="22"/>
-        </w:rPr>
-        <w:tab/>
-      </w:r>
-      <w:r>
-        <w:rPr>
-          <w:rFonts w:ascii="Arial" w:hAnsi="Arial" w:cs="Arial"/>
-          <w:sz w:val="22"/>
-          <w:szCs w:val="22"/>
-        </w:rPr>
-        <w:tab/>
-      </w:r>
-      <w:r>
-        <w:rPr>
-          <w:rFonts w:ascii="Arial" w:hAnsi="Arial" w:cs="Arial"/>
-          <w:sz w:val="22"/>
-          <w:szCs w:val="22"/>
-        </w:rPr>
-        <w:tab/>
-      </w:r>
-      <w:r>
-        <w:rPr>
-          <w:rFonts w:ascii="Arial" w:hAnsi="Arial" w:cs="Arial"/>
-          <w:sz w:val="22"/>
-          <w:szCs w:val="22"/>
-        </w:rPr>
-        <w:t>$</w:t>
-      </w:r>
-      <w:r>
-        <w:rPr>
-          <w:rFonts w:ascii="Arial" w:hAnsi="Arial" w:cs="Arial"/>
-          <w:sz w:val="22"/>
-          <w:szCs w:val="22"/>
-        </w:rPr>
-        <w:t>1,180,501</w:t>
-      </w:r>
-    </w:p>
-    <w:p>
-      <w:pPr>
-        <w:tabs>
-          <w:tab w:val="left" w:pos="180"/>
-        </w:tabs>
-        <w:ind w:left="180" w:hanging="180"/>
-        <w:rPr>
-          <w:rFonts w:ascii="Arial" w:hAnsi="Arial" w:cs="Arial"/>
-          <w:i/>
-          <w:sz w:val="22"/>
-          <w:szCs w:val="22"/>
-        </w:rPr>
-      </w:pPr>
-      <w:r>
-        <w:rPr>
-          <w:rFonts w:ascii="Arial" w:hAnsi="Arial" w:cs="Arial"/>
-          <w:i/>
-          <w:sz w:val="22"/>
-          <w:szCs w:val="22"/>
-        </w:rPr>
-        <w:t>Commercial Translation of Biomarker-based Platform for Personalized Forecasting of Rapid Lung Function Decline</w:t>
-      </w:r>
-    </w:p>
-    <w:p>
-      <w:pPr>
-        <w:autoSpaceDE w:val="0"/>
-        <w:autoSpaceDN w:val="0"/>
-        <w:rPr>
-          <w:rFonts w:ascii="Arial" w:hAnsi="Arial" w:cs="Arial"/>
-          <w:sz w:val="22"/>
-          <w:szCs w:val="22"/>
-        </w:rPr>
-      </w:pPr>
-      <w:r>
-        <w:rPr>
-          <w:rFonts w:ascii="Arial" w:hAnsi="Arial" w:cs="Arial"/>
-          <w:sz w:val="22"/>
-          <w:szCs w:val="22"/>
-        </w:rPr>
-        <w:t>This award will develop a proteomic marker-informed algorithm that predicts lung function into a tool delivered to the cystic fibrosis care community.</w:t>
-      </w:r>
-    </w:p>
-    <w:p>
-      <w:pPr>
-        <w:autoSpaceDE w:val="0"/>
-        <w:autoSpaceDN w:val="0"/>
-        <w:rPr>
-          <w:rFonts w:ascii="Arial" w:hAnsi="Arial" w:cs="Arial"/>
-          <w:sz w:val="22"/>
-          <w:szCs w:val="22"/>
-        </w:rPr>
-      </w:pPr>
-    </w:p>
-    <w:p>
-      <w:pPr>
         <w:rPr>
           <w:rFonts w:ascii="Arial" w:hAnsi="Arial" w:cs="Arial"/>
           <w:sz w:val="22"/>
@@ -2004,133 +1723,133 @@
           <w:szCs w:val="22"/>
           <w:u w:val="single"/>
         </w:rPr>
+        <w:t>Foundation/Association Awards</w:t>
+      </w:r>
+    </w:p>
+    <w:p>
+      <w:pPr>
+        <w:rPr>
+          <w:rFonts w:ascii="Arial" w:hAnsi="Arial" w:cs="Arial"/>
+          <w:b/>
+          <w:bCs/>
+          <w:sz w:val="22"/>
+          <w:szCs w:val="22"/>
+          <w:u w:val="single"/>
+        </w:rPr>
+      </w:pPr>
+    </w:p>
+    <w:p>
+      <w:pPr>
+        <w:rPr>
+          <w:rFonts w:ascii="Arial" w:hAnsi="Arial" w:cs="Arial"/>
+          <w:sz w:val="22"/>
+          <w:szCs w:val="22"/>
+        </w:rPr>
+      </w:pPr>
+      <w:r>
+        <w:rPr>
+          <w:rFonts w:ascii="Arial" w:hAnsi="Arial" w:cs="Arial"/>
+          <w:sz w:val="22"/>
+          <w:szCs w:val="22"/>
+        </w:rPr>
+        <w:t>Not applicable.</w:t>
+      </w:r>
+    </w:p>
+    <w:p>
+      <w:pPr>
+        <w:rPr>
+          <w:rFonts w:ascii="Arial" w:hAnsi="Arial" w:cs="Arial"/>
+          <w:b/>
+          <w:bCs/>
+          <w:sz w:val="22"/>
+          <w:szCs w:val="22"/>
+          <w:u w:val="single"/>
+        </w:rPr>
+      </w:pPr>
+    </w:p>
+    <w:p>
+      <w:pPr>
+        <w:rPr>
+          <w:rFonts w:ascii="Arial" w:hAnsi="Arial" w:cs="Arial"/>
+          <w:b/>
+          <w:bCs/>
+          <w:sz w:val="22"/>
+          <w:szCs w:val="22"/>
+          <w:u w:val="single"/>
+        </w:rPr>
+      </w:pPr>
+      <w:r>
+        <w:rPr>
+          <w:rFonts w:ascii="Arial" w:hAnsi="Arial" w:cs="Arial"/>
+          <w:b/>
+          <w:bCs/>
+          <w:sz w:val="22"/>
+          <w:szCs w:val="22"/>
+          <w:u w:val="single"/>
+        </w:rPr>
+        <w:t>Support from any Foreign, Non-Domestic Entity</w:t>
+      </w:r>
+    </w:p>
+    <w:p>
+      <w:pPr>
+        <w:rPr>
+          <w:rFonts w:ascii="Arial" w:hAnsi="Arial" w:cs="Arial"/>
+          <w:sz w:val="22"/>
+          <w:szCs w:val="22"/>
+        </w:rPr>
+      </w:pPr>
+    </w:p>
+    <w:p>
+      <w:pPr>
+        <w:rPr>
+          <w:rFonts w:ascii="Arial" w:hAnsi="Arial" w:cs="Arial"/>
+          <w:b/>
+          <w:bCs/>
+          <w:sz w:val="22"/>
+          <w:szCs w:val="22"/>
+          <w:u w:val="single"/>
+        </w:rPr>
+      </w:pPr>
+      <w:r>
+        <w:rPr>
+          <w:rFonts w:ascii="Arial" w:hAnsi="Arial" w:cs="Arial"/>
+          <w:bCs/>
+          <w:sz w:val="22"/>
+          <w:szCs w:val="22"/>
+        </w:rPr>
+        <w:t>Not applicable.</w:t>
+      </w:r>
+    </w:p>
+    <w:p>
+      <w:pPr>
+        <w:rPr>
+          <w:rFonts w:ascii="Arial" w:hAnsi="Arial" w:cs="Arial"/>
+          <w:sz w:val="22"/>
+          <w:szCs w:val="22"/>
+        </w:rPr>
+      </w:pPr>
+    </w:p>
+    <w:p>
+      <w:pPr>
+        <w:rPr>
+          <w:rFonts w:ascii="Arial" w:hAnsi="Arial" w:cs="Arial"/>
+          <w:b/>
+          <w:bCs/>
+          <w:sz w:val="22"/>
+          <w:szCs w:val="22"/>
+          <w:u w:val="single"/>
+        </w:rPr>
+      </w:pPr>
+      <w:r>
+        <w:rPr>
+          <w:rFonts w:ascii="Arial" w:hAnsi="Arial" w:cs="Arial"/>
+          <w:b/>
+          <w:bCs/>
+          <w:sz w:val="22"/>
+          <w:szCs w:val="22"/>
+          <w:u w:val="single"/>
+        </w:rPr>
         <w:lastRenderedPageBreak/>
-        <w:t>Foundation/Association Awards</w:t>
-      </w:r>
-    </w:p>
-    <w:p>
-      <w:pPr>
-        <w:rPr>
-          <w:rFonts w:ascii="Arial" w:hAnsi="Arial" w:cs="Arial"/>
-          <w:b/>
-          <w:bCs/>
-          <w:sz w:val="22"/>
-          <w:szCs w:val="22"/>
-          <w:u w:val="single"/>
-        </w:rPr>
-      </w:pPr>
-    </w:p>
-    <w:p>
-      <w:pPr>
-        <w:rPr>
-          <w:rFonts w:ascii="Arial" w:hAnsi="Arial" w:cs="Arial"/>
-          <w:sz w:val="22"/>
-          <w:szCs w:val="22"/>
-        </w:rPr>
-      </w:pPr>
-      <w:r>
-        <w:rPr>
-          <w:rFonts w:ascii="Arial" w:hAnsi="Arial" w:cs="Arial"/>
-          <w:sz w:val="22"/>
-          <w:szCs w:val="22"/>
-        </w:rPr>
-        <w:t>Not applicable.</w:t>
-      </w:r>
-    </w:p>
-    <w:p>
-      <w:pPr>
-        <w:rPr>
-          <w:rFonts w:ascii="Arial" w:hAnsi="Arial" w:cs="Arial"/>
-          <w:b/>
-          <w:bCs/>
-          <w:sz w:val="22"/>
-          <w:szCs w:val="22"/>
-          <w:u w:val="single"/>
-        </w:rPr>
-      </w:pPr>
-    </w:p>
-    <w:p>
-      <w:pPr>
-        <w:rPr>
-          <w:rFonts w:ascii="Arial" w:hAnsi="Arial" w:cs="Arial"/>
-          <w:b/>
-          <w:bCs/>
-          <w:sz w:val="22"/>
-          <w:szCs w:val="22"/>
-          <w:u w:val="single"/>
-        </w:rPr>
-      </w:pPr>
-      <w:r>
-        <w:rPr>
-          <w:rFonts w:ascii="Arial" w:hAnsi="Arial" w:cs="Arial"/>
-          <w:b/>
-          <w:bCs/>
-          <w:sz w:val="22"/>
-          <w:szCs w:val="22"/>
-          <w:u w:val="single"/>
-        </w:rPr>
-        <w:t>Support from any Foreign, Non-Domestic Entity</w:t>
-      </w:r>
-    </w:p>
-    <w:p>
-      <w:pPr>
-        <w:rPr>
-          <w:rFonts w:ascii="Arial" w:hAnsi="Arial" w:cs="Arial"/>
-          <w:sz w:val="22"/>
-          <w:szCs w:val="22"/>
-        </w:rPr>
-      </w:pPr>
-    </w:p>
-    <w:p>
-      <w:pPr>
-        <w:rPr>
-          <w:rFonts w:ascii="Arial" w:hAnsi="Arial" w:cs="Arial"/>
-          <w:b/>
-          <w:bCs/>
-          <w:sz w:val="22"/>
-          <w:szCs w:val="22"/>
-          <w:u w:val="single"/>
-        </w:rPr>
-      </w:pPr>
-      <w:r>
-        <w:rPr>
-          <w:rFonts w:ascii="Arial" w:hAnsi="Arial" w:cs="Arial"/>
-          <w:bCs/>
-          <w:sz w:val="22"/>
-          <w:szCs w:val="22"/>
-        </w:rPr>
-        <w:t>Not applicable.</w:t>
-      </w:r>
-    </w:p>
-    <w:p>
-      <w:pPr>
-        <w:rPr>
-          <w:rFonts w:ascii="Arial" w:hAnsi="Arial" w:cs="Arial"/>
-          <w:sz w:val="22"/>
-          <w:szCs w:val="22"/>
-        </w:rPr>
-      </w:pPr>
-    </w:p>
-    <w:p>
-      <w:pPr>
-        <w:rPr>
-          <w:rFonts w:ascii="Arial" w:hAnsi="Arial" w:cs="Arial"/>
-          <w:b/>
-          <w:bCs/>
-          <w:sz w:val="22"/>
-          <w:szCs w:val="22"/>
-          <w:u w:val="single"/>
-        </w:rPr>
-      </w:pPr>
-      <w:r>
-        <w:rPr>
-          <w:rFonts w:ascii="Arial" w:hAnsi="Arial" w:cs="Arial"/>
-          <w:b/>
-          <w:bCs/>
-          <w:sz w:val="22"/>
-          <w:szCs w:val="22"/>
-          <w:u w:val="single"/>
-        </w:rPr>
         <w:t>CHMC Institutional Awards</w:t>
       </w:r>
     </w:p>
@@ -3031,7 +2750,15 @@
           <w:szCs w:val="22"/>
         </w:rPr>
         <w:tab/>
-        <w:t>1.2</w:t>
+        <w:t>1.</w:t>
+      </w:r>
+      <w:r>
+        <w:rPr>
+          <w:rFonts w:ascii="Arial" w:hAnsi="Arial" w:cs="Arial"/>
+          <w:sz w:val="22"/>
+          <w:szCs w:val="22"/>
+        </w:rPr>
+        <w:t>8</w:t>
       </w:r>
       <w:r>
         <w:rPr>

</xml_diff>

<commit_message>
emerge 4 progress report
</commit_message>
<xml_diff>
--- a/cole-brokamp-other-support.docx
+++ b/cole-brokamp-other-support.docx
@@ -235,14 +235,1106 @@
         </w:rPr>
         <w:tab/>
       </w:r>
-      <w:r>
-        <w:rPr>
-          <w:rFonts w:ascii="Arial" w:hAnsi="Arial" w:cs="Arial"/>
-          <w:sz w:val="22"/>
-          <w:szCs w:val="22"/>
-        </w:rPr>
-        <w:t>4.</w:t>
-      </w:r>
+      <w:ins w:id="0" w:author="Cole Brokamp" w:date="2021-03-10T12:21:00Z">
+        <w:r>
+          <w:rPr>
+            <w:rFonts w:ascii="Arial" w:hAnsi="Arial" w:cs="Arial"/>
+            <w:sz w:val="22"/>
+            <w:szCs w:val="22"/>
+          </w:rPr>
+          <w:t>3</w:t>
+        </w:r>
+      </w:ins>
+      <w:del w:id="1" w:author="Cole Brokamp" w:date="2021-03-10T12:21:00Z">
+        <w:r>
+          <w:rPr>
+            <w:rFonts w:ascii="Arial" w:hAnsi="Arial" w:cs="Arial"/>
+            <w:sz w:val="22"/>
+            <w:szCs w:val="22"/>
+          </w:rPr>
+          <w:delText>4</w:delText>
+        </w:r>
+      </w:del>
+      <w:r>
+        <w:rPr>
+          <w:rFonts w:ascii="Arial" w:hAnsi="Arial" w:cs="Arial"/>
+          <w:sz w:val="22"/>
+          <w:szCs w:val="22"/>
+        </w:rPr>
+        <w:t>.</w:t>
+      </w:r>
+      <w:ins w:id="2" w:author="Cole Brokamp" w:date="2021-03-10T12:21:00Z">
+        <w:r>
+          <w:rPr>
+            <w:rFonts w:ascii="Arial" w:hAnsi="Arial" w:cs="Arial"/>
+            <w:sz w:val="22"/>
+            <w:szCs w:val="22"/>
+          </w:rPr>
+          <w:t>5</w:t>
+        </w:r>
+      </w:ins>
+      <w:del w:id="3" w:author="Cole Brokamp" w:date="2021-03-10T12:21:00Z">
+        <w:r>
+          <w:rPr>
+            <w:rFonts w:ascii="Arial" w:hAnsi="Arial" w:cs="Arial"/>
+            <w:sz w:val="22"/>
+            <w:szCs w:val="22"/>
+          </w:rPr>
+          <w:delText>6</w:delText>
+        </w:r>
+      </w:del>
+      <w:r>
+        <w:rPr>
+          <w:rFonts w:ascii="Arial" w:hAnsi="Arial" w:cs="Arial"/>
+          <w:sz w:val="22"/>
+          <w:szCs w:val="22"/>
+        </w:rPr>
+        <w:t xml:space="preserve"> calendar</w:t>
+      </w:r>
+    </w:p>
+    <w:p>
+      <w:pPr>
+        <w:rPr>
+          <w:rFonts w:ascii="Arial" w:hAnsi="Arial" w:cs="Arial"/>
+          <w:sz w:val="22"/>
+          <w:szCs w:val="22"/>
+        </w:rPr>
+      </w:pPr>
+      <w:r>
+        <w:rPr>
+          <w:rFonts w:ascii="Arial" w:hAnsi="Arial" w:cs="Arial"/>
+          <w:sz w:val="22"/>
+          <w:szCs w:val="22"/>
+        </w:rPr>
+        <w:t>NIH / NLM</w:t>
+      </w:r>
+      <w:r>
+        <w:rPr>
+          <w:rFonts w:ascii="Arial" w:hAnsi="Arial" w:cs="Arial"/>
+          <w:sz w:val="22"/>
+          <w:szCs w:val="22"/>
+        </w:rPr>
+        <w:tab/>
+      </w:r>
+      <w:r>
+        <w:rPr>
+          <w:rFonts w:ascii="Arial" w:hAnsi="Arial" w:cs="Arial"/>
+          <w:sz w:val="22"/>
+          <w:szCs w:val="22"/>
+        </w:rPr>
+        <w:tab/>
+        <w:t>                                                                 $1,</w:t>
+      </w:r>
+      <w:r>
+        <w:rPr>
+          <w:rFonts w:ascii="Arial" w:hAnsi="Arial" w:cs="Arial"/>
+          <w:sz w:val="22"/>
+          <w:szCs w:val="22"/>
+        </w:rPr>
+        <w:t>351,500</w:t>
+      </w:r>
+    </w:p>
+    <w:p>
+      <w:pPr>
+        <w:rPr>
+          <w:rFonts w:ascii="Arial" w:hAnsi="Arial" w:cs="Arial"/>
+          <w:i/>
+          <w:sz w:val="22"/>
+          <w:szCs w:val="22"/>
+        </w:rPr>
+      </w:pPr>
+      <w:r>
+        <w:rPr>
+          <w:rFonts w:ascii="Arial" w:hAnsi="Arial" w:cs="Arial"/>
+          <w:i/>
+          <w:sz w:val="22"/>
+          <w:szCs w:val="22"/>
+        </w:rPr>
+        <w:t>A Framework for Automated and Reproducible Geomarker Cura</w:t>
+      </w:r>
+      <w:r>
+        <w:rPr>
+          <w:rFonts w:ascii="Arial" w:hAnsi="Arial" w:cs="Arial"/>
+          <w:i/>
+          <w:sz w:val="22"/>
+          <w:szCs w:val="22"/>
+        </w:rPr>
+        <w:t>tion and Computation at Scale</w:t>
+      </w:r>
+    </w:p>
+    <w:p>
+      <w:pPr>
+        <w:rPr>
+          <w:rFonts w:ascii="Arial" w:hAnsi="Arial" w:cs="Arial"/>
+          <w:sz w:val="22"/>
+          <w:szCs w:val="22"/>
+        </w:rPr>
+      </w:pPr>
+      <w:r>
+        <w:rPr>
+          <w:rFonts w:ascii="Arial" w:hAnsi="Arial" w:cs="Arial"/>
+          <w:sz w:val="22"/>
+          <w:szCs w:val="22"/>
+        </w:rPr>
+        <w:t>This award will create a framework for developing a standardized, free and open source library of reproducible and computable geomarkers that will enhance the efficiency and collaboration of biomedical researchers utilizing place-based data at scale.</w:t>
+      </w:r>
+    </w:p>
+    <w:p>
+      <w:pPr>
+        <w:rPr>
+          <w:rFonts w:ascii="Arial" w:hAnsi="Arial" w:cs="Arial"/>
+          <w:bCs/>
+          <w:sz w:val="22"/>
+          <w:szCs w:val="22"/>
+        </w:rPr>
+      </w:pPr>
+    </w:p>
+    <w:p>
+      <w:pPr>
+        <w:rPr>
+          <w:rFonts w:ascii="Arial" w:hAnsi="Arial" w:cs="Arial"/>
+          <w:bCs/>
+          <w:sz w:val="22"/>
+          <w:szCs w:val="22"/>
+        </w:rPr>
+      </w:pPr>
+      <w:r>
+        <w:rPr>
+          <w:rFonts w:ascii="Arial" w:hAnsi="Arial" w:cs="Arial"/>
+          <w:bCs/>
+          <w:sz w:val="22"/>
+          <w:szCs w:val="22"/>
+        </w:rPr>
+        <w:t>ECHO (Brokamp)</w:t>
+      </w:r>
+      <w:r>
+        <w:rPr>
+          <w:rFonts w:ascii="Arial" w:hAnsi="Arial" w:cs="Arial"/>
+          <w:bCs/>
+          <w:sz w:val="22"/>
+          <w:szCs w:val="22"/>
+        </w:rPr>
+        <w:tab/>
+      </w:r>
+      <w:r>
+        <w:rPr>
+          <w:rFonts w:ascii="Arial" w:hAnsi="Arial" w:cs="Arial"/>
+          <w:bCs/>
+          <w:sz w:val="22"/>
+          <w:szCs w:val="22"/>
+        </w:rPr>
+        <w:tab/>
+      </w:r>
+      <w:r>
+        <w:rPr>
+          <w:rFonts w:ascii="Arial" w:hAnsi="Arial" w:cs="Arial"/>
+          <w:bCs/>
+          <w:sz w:val="22"/>
+          <w:szCs w:val="22"/>
+        </w:rPr>
+        <w:tab/>
+      </w:r>
+      <w:r>
+        <w:rPr>
+          <w:rFonts w:ascii="Arial" w:hAnsi="Arial" w:cs="Arial"/>
+          <w:bCs/>
+          <w:sz w:val="22"/>
+          <w:szCs w:val="22"/>
+        </w:rPr>
+        <w:tab/>
+      </w:r>
+      <w:r>
+        <w:rPr>
+          <w:rFonts w:ascii="Arial" w:hAnsi="Arial" w:cs="Arial"/>
+          <w:bCs/>
+          <w:sz w:val="22"/>
+          <w:szCs w:val="22"/>
+        </w:rPr>
+        <w:tab/>
+      </w:r>
+      <w:r>
+        <w:rPr>
+          <w:rFonts w:ascii="Arial" w:hAnsi="Arial" w:cs="Arial"/>
+          <w:bCs/>
+          <w:sz w:val="22"/>
+          <w:szCs w:val="22"/>
+        </w:rPr>
+        <w:tab/>
+      </w:r>
+      <w:r>
+        <w:rPr>
+          <w:rFonts w:ascii="Arial" w:hAnsi="Arial" w:cs="Arial"/>
+          <w:bCs/>
+          <w:sz w:val="22"/>
+          <w:szCs w:val="22"/>
+        </w:rPr>
+        <w:tab/>
+      </w:r>
+      <w:r>
+        <w:rPr>
+          <w:rFonts w:ascii="Arial" w:hAnsi="Arial" w:cs="Arial"/>
+          <w:bCs/>
+          <w:sz w:val="22"/>
+          <w:szCs w:val="22"/>
+        </w:rPr>
+        <w:tab/>
+      </w:r>
+      <w:r>
+        <w:rPr>
+          <w:rFonts w:ascii="Arial" w:hAnsi="Arial" w:cs="Arial"/>
+          <w:bCs/>
+          <w:sz w:val="22"/>
+          <w:szCs w:val="22"/>
+        </w:rPr>
+        <w:tab/>
+      </w:r>
+      <w:r>
+        <w:rPr>
+          <w:rFonts w:ascii="Arial" w:hAnsi="Arial" w:cs="Arial"/>
+          <w:bCs/>
+          <w:sz w:val="22"/>
+          <w:szCs w:val="22"/>
+        </w:rPr>
+        <w:tab/>
+      </w:r>
+      <w:r>
+        <w:rPr>
+          <w:rFonts w:ascii="Arial" w:hAnsi="Arial" w:cs="Arial"/>
+          <w:bCs/>
+          <w:sz w:val="22"/>
+          <w:szCs w:val="22"/>
+        </w:rPr>
+        <w:tab/>
+        <w:t>09/01/2019 – 08/31/2021</w:t>
+      </w:r>
+      <w:r>
+        <w:rPr>
+          <w:rFonts w:ascii="Arial" w:hAnsi="Arial" w:cs="Arial"/>
+          <w:bCs/>
+          <w:sz w:val="22"/>
+          <w:szCs w:val="22"/>
+        </w:rPr>
+        <w:tab/>
+      </w:r>
+      <w:r>
+        <w:rPr>
+          <w:rFonts w:ascii="Arial" w:hAnsi="Arial" w:cs="Arial"/>
+          <w:bCs/>
+          <w:sz w:val="22"/>
+          <w:szCs w:val="22"/>
+        </w:rPr>
+        <w:tab/>
+      </w:r>
+      <w:r>
+        <w:rPr>
+          <w:rFonts w:ascii="Arial" w:hAnsi="Arial" w:cs="Arial"/>
+          <w:bCs/>
+          <w:sz w:val="22"/>
+          <w:szCs w:val="22"/>
+        </w:rPr>
+        <w:tab/>
+      </w:r>
+      <w:r>
+        <w:rPr>
+          <w:rFonts w:ascii="Arial" w:hAnsi="Arial" w:cs="Arial"/>
+          <w:bCs/>
+          <w:sz w:val="22"/>
+          <w:szCs w:val="22"/>
+        </w:rPr>
+        <w:tab/>
+      </w:r>
+      <w:r>
+        <w:rPr>
+          <w:rFonts w:ascii="Arial" w:hAnsi="Arial" w:cs="Arial"/>
+          <w:bCs/>
+          <w:sz w:val="22"/>
+          <w:szCs w:val="22"/>
+        </w:rPr>
+        <w:t>2.7</w:t>
+      </w:r>
+      <w:r>
+        <w:rPr>
+          <w:rFonts w:ascii="Arial" w:hAnsi="Arial" w:cs="Arial"/>
+          <w:bCs/>
+          <w:sz w:val="22"/>
+          <w:szCs w:val="22"/>
+        </w:rPr>
+        <w:t xml:space="preserve"> calendar</w:t>
+      </w:r>
+    </w:p>
+    <w:p>
+      <w:pPr>
+        <w:rPr>
+          <w:rFonts w:ascii="Arial" w:hAnsi="Arial" w:cs="Arial"/>
+          <w:sz w:val="22"/>
+          <w:szCs w:val="22"/>
+        </w:rPr>
+      </w:pPr>
+      <w:r>
+        <w:rPr>
+          <w:rFonts w:ascii="Arial" w:hAnsi="Arial" w:cs="Arial"/>
+          <w:sz w:val="22"/>
+          <w:szCs w:val="22"/>
+        </w:rPr>
+        <w:t>ECHO/OIF</w:t>
+      </w:r>
+      <w:r>
+        <w:rPr>
+          <w:rFonts w:ascii="Arial" w:hAnsi="Arial" w:cs="Arial"/>
+          <w:sz w:val="22"/>
+          <w:szCs w:val="22"/>
+        </w:rPr>
+        <w:tab/>
+        <w:t>/Duke</w:t>
+      </w:r>
+      <w:r>
+        <w:rPr>
+          <w:rFonts w:ascii="Arial" w:hAnsi="Arial" w:cs="Arial"/>
+          <w:sz w:val="22"/>
+          <w:szCs w:val="22"/>
+        </w:rPr>
+        <w:tab/>
+      </w:r>
+      <w:r>
+        <w:rPr>
+          <w:rFonts w:ascii="Arial" w:hAnsi="Arial" w:cs="Arial"/>
+          <w:sz w:val="22"/>
+          <w:szCs w:val="22"/>
+        </w:rPr>
+        <w:tab/>
+      </w:r>
+      <w:r>
+        <w:rPr>
+          <w:rFonts w:ascii="Arial" w:hAnsi="Arial" w:cs="Arial"/>
+          <w:sz w:val="22"/>
+          <w:szCs w:val="22"/>
+        </w:rPr>
+        <w:tab/>
+      </w:r>
+      <w:r>
+        <w:rPr>
+          <w:rFonts w:ascii="Arial" w:hAnsi="Arial" w:cs="Arial"/>
+          <w:sz w:val="22"/>
+          <w:szCs w:val="22"/>
+        </w:rPr>
+        <w:tab/>
+      </w:r>
+      <w:r>
+        <w:rPr>
+          <w:rFonts w:ascii="Arial" w:hAnsi="Arial" w:cs="Arial"/>
+          <w:sz w:val="22"/>
+          <w:szCs w:val="22"/>
+        </w:rPr>
+        <w:tab/>
+      </w:r>
+      <w:r>
+        <w:rPr>
+          <w:rFonts w:ascii="Arial" w:hAnsi="Arial" w:cs="Arial"/>
+          <w:sz w:val="22"/>
+          <w:szCs w:val="22"/>
+        </w:rPr>
+        <w:tab/>
+      </w:r>
+      <w:r>
+        <w:rPr>
+          <w:rFonts w:ascii="Arial" w:hAnsi="Arial" w:cs="Arial"/>
+          <w:sz w:val="22"/>
+          <w:szCs w:val="22"/>
+        </w:rPr>
+        <w:tab/>
+      </w:r>
+      <w:r>
+        <w:rPr>
+          <w:rFonts w:ascii="Arial" w:hAnsi="Arial" w:cs="Arial"/>
+          <w:sz w:val="22"/>
+          <w:szCs w:val="22"/>
+        </w:rPr>
+        <w:tab/>
+      </w:r>
+      <w:r>
+        <w:rPr>
+          <w:rFonts w:ascii="Arial" w:hAnsi="Arial" w:cs="Arial"/>
+          <w:sz w:val="22"/>
+          <w:szCs w:val="22"/>
+        </w:rPr>
+        <w:tab/>
+      </w:r>
+      <w:r>
+        <w:rPr>
+          <w:rFonts w:ascii="Arial" w:hAnsi="Arial" w:cs="Arial"/>
+          <w:sz w:val="22"/>
+          <w:szCs w:val="22"/>
+        </w:rPr>
+        <w:tab/>
+      </w:r>
+      <w:r>
+        <w:rPr>
+          <w:rFonts w:ascii="Arial" w:hAnsi="Arial" w:cs="Arial"/>
+          <w:sz w:val="22"/>
+          <w:szCs w:val="22"/>
+        </w:rPr>
+        <w:tab/>
+      </w:r>
+      <w:r>
+        <w:rPr>
+          <w:rFonts w:ascii="Arial" w:hAnsi="Arial" w:cs="Arial"/>
+          <w:sz w:val="22"/>
+          <w:szCs w:val="22"/>
+          <w:highlight w:val="yellow"/>
+        </w:rPr>
+        <w:t>$</w:t>
+      </w:r>
+      <w:r>
+        <w:rPr>
+          <w:rFonts w:ascii="Arial" w:hAnsi="Arial" w:cs="Arial"/>
+          <w:sz w:val="22"/>
+          <w:szCs w:val="22"/>
+          <w:highlight w:val="yellow"/>
+        </w:rPr>
+        <w:t>199,393</w:t>
+      </w:r>
+    </w:p>
+    <w:p>
+      <w:pPr>
+        <w:rPr>
+          <w:rFonts w:ascii="Arial" w:hAnsi="Arial" w:cs="Arial"/>
+          <w:i/>
+          <w:sz w:val="22"/>
+          <w:szCs w:val="22"/>
+        </w:rPr>
+      </w:pPr>
+      <w:r>
+        <w:rPr>
+          <w:rFonts w:ascii="Arial" w:hAnsi="Arial" w:cs="Arial"/>
+          <w:i/>
+          <w:sz w:val="22"/>
+          <w:szCs w:val="22"/>
+        </w:rPr>
+        <w:t>Decentralized and Reproducible Geomarker Assessment for Multi-Site Studies</w:t>
+      </w:r>
+    </w:p>
+    <w:p>
+      <w:pPr>
+        <w:rPr>
+          <w:rFonts w:ascii="Arial" w:hAnsi="Arial" w:cs="Arial"/>
+          <w:sz w:val="22"/>
+          <w:szCs w:val="22"/>
+        </w:rPr>
+      </w:pPr>
+      <w:r>
+        <w:rPr>
+          <w:rFonts w:ascii="Arial" w:hAnsi="Arial" w:cs="Arial"/>
+          <w:sz w:val="22"/>
+          <w:szCs w:val="22"/>
+        </w:rPr>
+        <w:t xml:space="preserve">Goal:  </w:t>
+      </w:r>
+      <w:r>
+        <w:rPr>
+          <w:rFonts w:ascii="Arial" w:hAnsi="Arial" w:cs="Arial"/>
+          <w:sz w:val="22"/>
+          <w:szCs w:val="22"/>
+        </w:rPr>
+        <w:t>The goal is to create a software tool to facilitate the exposure assessment of gridded spatiotemporal data based on residential addresses and date of birth without sharing or exposing protected health information.</w:t>
+      </w:r>
+      <w:r>
+        <w:rPr>
+          <w:rFonts w:ascii="Arial" w:hAnsi="Arial" w:cs="Arial"/>
+          <w:sz w:val="22"/>
+          <w:szCs w:val="22"/>
+        </w:rPr>
+        <w:tab/>
+      </w:r>
+    </w:p>
+    <w:p>
+      <w:pPr>
+        <w:rPr>
+          <w:rFonts w:ascii="Arial" w:hAnsi="Arial" w:cs="Arial"/>
+          <w:bCs/>
+          <w:sz w:val="22"/>
+          <w:szCs w:val="22"/>
+        </w:rPr>
+      </w:pPr>
+    </w:p>
+    <w:p>
+      <w:pPr>
+        <w:rPr>
+          <w:rFonts w:ascii="Arial" w:hAnsi="Arial" w:cs="Arial"/>
+          <w:bCs/>
+          <w:sz w:val="22"/>
+          <w:szCs w:val="22"/>
+        </w:rPr>
+      </w:pPr>
+      <w:r>
+        <w:rPr>
+          <w:rFonts w:ascii="Arial" w:hAnsi="Arial" w:cs="Arial"/>
+          <w:bCs/>
+          <w:sz w:val="22"/>
+          <w:szCs w:val="22"/>
+        </w:rPr>
+        <w:t>R01HL141286-0</w:t>
+      </w:r>
+      <w:r>
+        <w:rPr>
+          <w:rFonts w:ascii="Arial" w:hAnsi="Arial" w:cs="Arial"/>
+          <w:bCs/>
+          <w:sz w:val="22"/>
+          <w:szCs w:val="22"/>
+        </w:rPr>
+        <w:t>2</w:t>
+      </w:r>
+      <w:r>
+        <w:rPr>
+          <w:rFonts w:ascii="Arial" w:hAnsi="Arial" w:cs="Arial"/>
+          <w:bCs/>
+          <w:sz w:val="22"/>
+          <w:szCs w:val="22"/>
+        </w:rPr>
+        <w:tab/>
+        <w:t>(</w:t>
+      </w:r>
+      <w:proofErr w:type="spellStart"/>
+      <w:r>
+        <w:rPr>
+          <w:rFonts w:ascii="Arial" w:hAnsi="Arial" w:cs="Arial"/>
+          <w:bCs/>
+          <w:sz w:val="22"/>
+          <w:szCs w:val="22"/>
+        </w:rPr>
+        <w:t>Szczesniak</w:t>
+      </w:r>
+      <w:proofErr w:type="spellEnd"/>
+      <w:r>
+        <w:rPr>
+          <w:rFonts w:ascii="Arial" w:hAnsi="Arial" w:cs="Arial"/>
+          <w:bCs/>
+          <w:sz w:val="22"/>
+          <w:szCs w:val="22"/>
+        </w:rPr>
+        <w:t>)</w:t>
+      </w:r>
+      <w:r>
+        <w:rPr>
+          <w:rFonts w:ascii="Arial" w:hAnsi="Arial" w:cs="Arial"/>
+          <w:bCs/>
+          <w:sz w:val="22"/>
+          <w:szCs w:val="22"/>
+        </w:rPr>
+        <w:tab/>
+      </w:r>
+      <w:r>
+        <w:rPr>
+          <w:rFonts w:ascii="Arial" w:hAnsi="Arial" w:cs="Arial"/>
+          <w:bCs/>
+          <w:sz w:val="22"/>
+          <w:szCs w:val="22"/>
+        </w:rPr>
+        <w:tab/>
+      </w:r>
+      <w:r>
+        <w:rPr>
+          <w:rFonts w:ascii="Arial" w:hAnsi="Arial" w:cs="Arial"/>
+          <w:bCs/>
+          <w:sz w:val="22"/>
+          <w:szCs w:val="22"/>
+        </w:rPr>
+        <w:tab/>
+      </w:r>
+      <w:r>
+        <w:rPr>
+          <w:rFonts w:ascii="Arial" w:hAnsi="Arial" w:cs="Arial"/>
+          <w:bCs/>
+          <w:sz w:val="22"/>
+          <w:szCs w:val="22"/>
+        </w:rPr>
+        <w:tab/>
+      </w:r>
+      <w:r>
+        <w:rPr>
+          <w:rFonts w:ascii="Arial" w:hAnsi="Arial" w:cs="Arial"/>
+          <w:bCs/>
+          <w:sz w:val="22"/>
+          <w:szCs w:val="22"/>
+        </w:rPr>
+        <w:tab/>
+      </w:r>
+      <w:r>
+        <w:rPr>
+          <w:rFonts w:ascii="Arial" w:hAnsi="Arial" w:cs="Arial"/>
+          <w:bCs/>
+          <w:sz w:val="22"/>
+          <w:szCs w:val="22"/>
+        </w:rPr>
+        <w:tab/>
+      </w:r>
+      <w:r>
+        <w:rPr>
+          <w:rFonts w:ascii="Arial" w:hAnsi="Arial" w:cs="Arial"/>
+          <w:bCs/>
+          <w:sz w:val="22"/>
+          <w:szCs w:val="22"/>
+        </w:rPr>
+        <w:tab/>
+        <w:t>01/18</w:t>
+      </w:r>
+      <w:r>
+        <w:rPr>
+          <w:rFonts w:ascii="Arial" w:hAnsi="Arial" w:cs="Arial"/>
+          <w:bCs/>
+          <w:sz w:val="22"/>
+          <w:szCs w:val="22"/>
+        </w:rPr>
+        <w:t>/2019 – 12/31/2023</w:t>
+      </w:r>
+      <w:r>
+        <w:rPr>
+          <w:rFonts w:ascii="Arial" w:hAnsi="Arial" w:cs="Arial"/>
+          <w:bCs/>
+          <w:sz w:val="22"/>
+          <w:szCs w:val="22"/>
+        </w:rPr>
+        <w:tab/>
+      </w:r>
+      <w:r>
+        <w:rPr>
+          <w:rFonts w:ascii="Arial" w:hAnsi="Arial" w:cs="Arial"/>
+          <w:bCs/>
+          <w:sz w:val="22"/>
+          <w:szCs w:val="22"/>
+        </w:rPr>
+        <w:tab/>
+      </w:r>
+      <w:r>
+        <w:rPr>
+          <w:rFonts w:ascii="Arial" w:hAnsi="Arial" w:cs="Arial"/>
+          <w:bCs/>
+          <w:sz w:val="22"/>
+          <w:szCs w:val="22"/>
+        </w:rPr>
+        <w:tab/>
+      </w:r>
+      <w:r>
+        <w:rPr>
+          <w:rFonts w:ascii="Arial" w:hAnsi="Arial" w:cs="Arial"/>
+          <w:bCs/>
+          <w:sz w:val="22"/>
+          <w:szCs w:val="22"/>
+        </w:rPr>
+        <w:tab/>
+      </w:r>
+      <w:del w:id="4" w:author="Cole Brokamp" w:date="2021-03-10T12:20:00Z">
+        <w:r>
+          <w:rPr>
+            <w:rFonts w:ascii="Arial" w:hAnsi="Arial" w:cs="Arial"/>
+            <w:bCs/>
+            <w:sz w:val="22"/>
+            <w:szCs w:val="22"/>
+          </w:rPr>
+          <w:delText>2</w:delText>
+        </w:r>
+      </w:del>
+      <w:ins w:id="5" w:author="Cole Brokamp" w:date="2021-03-10T12:20:00Z">
+        <w:r>
+          <w:rPr>
+            <w:rFonts w:ascii="Arial" w:hAnsi="Arial" w:cs="Arial"/>
+            <w:bCs/>
+            <w:sz w:val="22"/>
+            <w:szCs w:val="22"/>
+          </w:rPr>
+          <w:t>1</w:t>
+        </w:r>
+      </w:ins>
+      <w:r>
+        <w:rPr>
+          <w:rFonts w:ascii="Arial" w:hAnsi="Arial" w:cs="Arial"/>
+          <w:bCs/>
+          <w:sz w:val="22"/>
+          <w:szCs w:val="22"/>
+        </w:rPr>
+        <w:t>.</w:t>
+      </w:r>
+      <w:del w:id="6" w:author="Cole Brokamp" w:date="2021-03-10T12:20:00Z">
+        <w:r>
+          <w:rPr>
+            <w:rFonts w:ascii="Arial" w:hAnsi="Arial" w:cs="Arial"/>
+            <w:bCs/>
+            <w:sz w:val="22"/>
+            <w:szCs w:val="22"/>
+          </w:rPr>
+          <w:delText>7</w:delText>
+        </w:r>
+        <w:r>
+          <w:rPr>
+            <w:rFonts w:ascii="Arial" w:hAnsi="Arial" w:cs="Arial"/>
+            <w:bCs/>
+            <w:sz w:val="22"/>
+            <w:szCs w:val="22"/>
+          </w:rPr>
+          <w:delText xml:space="preserve"> </w:delText>
+        </w:r>
+      </w:del>
+      <w:ins w:id="7" w:author="Cole Brokamp" w:date="2021-03-10T12:20:00Z">
+        <w:r>
+          <w:rPr>
+            <w:rFonts w:ascii="Arial" w:hAnsi="Arial" w:cs="Arial"/>
+            <w:bCs/>
+            <w:sz w:val="22"/>
+            <w:szCs w:val="22"/>
+          </w:rPr>
+          <w:t>8</w:t>
+        </w:r>
+        <w:r>
+          <w:rPr>
+            <w:rFonts w:ascii="Arial" w:hAnsi="Arial" w:cs="Arial"/>
+            <w:bCs/>
+            <w:sz w:val="22"/>
+            <w:szCs w:val="22"/>
+          </w:rPr>
+          <w:t xml:space="preserve"> </w:t>
+        </w:r>
+      </w:ins>
+      <w:r>
+        <w:rPr>
+          <w:rFonts w:ascii="Arial" w:hAnsi="Arial" w:cs="Arial"/>
+          <w:bCs/>
+          <w:sz w:val="22"/>
+          <w:szCs w:val="22"/>
+        </w:rPr>
+        <w:t>calendar</w:t>
+      </w:r>
+    </w:p>
+    <w:p>
+      <w:pPr>
+        <w:rPr>
+          <w:rFonts w:ascii="Arial" w:hAnsi="Arial" w:cs="Arial"/>
+          <w:sz w:val="22"/>
+          <w:szCs w:val="22"/>
+        </w:rPr>
+      </w:pPr>
+      <w:r>
+        <w:rPr>
+          <w:rFonts w:ascii="Arial" w:hAnsi="Arial" w:cs="Arial"/>
+          <w:sz w:val="22"/>
+          <w:szCs w:val="22"/>
+        </w:rPr>
+        <w:t>NIH</w:t>
+      </w:r>
+      <w:r>
+        <w:rPr>
+          <w:rFonts w:ascii="Arial" w:hAnsi="Arial" w:cs="Arial"/>
+          <w:sz w:val="22"/>
+          <w:szCs w:val="22"/>
+        </w:rPr>
+        <w:tab/>
+      </w:r>
+      <w:r>
+        <w:rPr>
+          <w:rFonts w:ascii="Arial" w:hAnsi="Arial" w:cs="Arial"/>
+          <w:sz w:val="22"/>
+          <w:szCs w:val="22"/>
+        </w:rPr>
+        <w:tab/>
+      </w:r>
+      <w:r>
+        <w:rPr>
+          <w:rFonts w:ascii="Arial" w:hAnsi="Arial" w:cs="Arial"/>
+          <w:sz w:val="22"/>
+          <w:szCs w:val="22"/>
+        </w:rPr>
+        <w:tab/>
+      </w:r>
+      <w:r>
+        <w:rPr>
+          <w:rFonts w:ascii="Arial" w:hAnsi="Arial" w:cs="Arial"/>
+          <w:sz w:val="22"/>
+          <w:szCs w:val="22"/>
+        </w:rPr>
+        <w:tab/>
+      </w:r>
+      <w:r>
+        <w:rPr>
+          <w:rFonts w:ascii="Arial" w:hAnsi="Arial" w:cs="Arial"/>
+          <w:sz w:val="22"/>
+          <w:szCs w:val="22"/>
+        </w:rPr>
+        <w:tab/>
+      </w:r>
+      <w:r>
+        <w:rPr>
+          <w:rFonts w:ascii="Arial" w:hAnsi="Arial" w:cs="Arial"/>
+          <w:sz w:val="22"/>
+          <w:szCs w:val="22"/>
+        </w:rPr>
+        <w:tab/>
+      </w:r>
+      <w:r>
+        <w:rPr>
+          <w:rFonts w:ascii="Arial" w:hAnsi="Arial" w:cs="Arial"/>
+          <w:sz w:val="22"/>
+          <w:szCs w:val="22"/>
+        </w:rPr>
+        <w:tab/>
+      </w:r>
+      <w:r>
+        <w:rPr>
+          <w:rFonts w:ascii="Arial" w:hAnsi="Arial" w:cs="Arial"/>
+          <w:sz w:val="22"/>
+          <w:szCs w:val="22"/>
+        </w:rPr>
+        <w:tab/>
+      </w:r>
+      <w:r>
+        <w:rPr>
+          <w:rFonts w:ascii="Arial" w:hAnsi="Arial" w:cs="Arial"/>
+          <w:sz w:val="22"/>
+          <w:szCs w:val="22"/>
+        </w:rPr>
+        <w:tab/>
+      </w:r>
+      <w:r>
+        <w:rPr>
+          <w:rFonts w:ascii="Arial" w:hAnsi="Arial" w:cs="Arial"/>
+          <w:sz w:val="22"/>
+          <w:szCs w:val="22"/>
+        </w:rPr>
+        <w:tab/>
+      </w:r>
+      <w:r>
+        <w:rPr>
+          <w:rFonts w:ascii="Arial" w:hAnsi="Arial" w:cs="Arial"/>
+          <w:sz w:val="22"/>
+          <w:szCs w:val="22"/>
+        </w:rPr>
+        <w:tab/>
+      </w:r>
+      <w:r>
+        <w:rPr>
+          <w:rFonts w:ascii="Arial" w:hAnsi="Arial" w:cs="Arial"/>
+          <w:sz w:val="22"/>
+          <w:szCs w:val="22"/>
+        </w:rPr>
+        <w:tab/>
+      </w:r>
+      <w:r>
+        <w:rPr>
+          <w:rFonts w:ascii="Arial" w:hAnsi="Arial" w:cs="Arial"/>
+          <w:sz w:val="22"/>
+          <w:szCs w:val="22"/>
+        </w:rPr>
+        <w:tab/>
+      </w:r>
+      <w:r>
+        <w:rPr>
+          <w:rFonts w:ascii="Arial" w:hAnsi="Arial" w:cs="Arial"/>
+          <w:sz w:val="22"/>
+          <w:szCs w:val="22"/>
+        </w:rPr>
+        <w:tab/>
+      </w:r>
+      <w:r>
+        <w:rPr>
+          <w:rFonts w:ascii="Arial" w:hAnsi="Arial" w:cs="Arial"/>
+          <w:sz w:val="22"/>
+          <w:szCs w:val="22"/>
+          <w:highlight w:val="yellow"/>
+        </w:rPr>
+        <w:t>$2</w:t>
+      </w:r>
+      <w:r>
+        <w:rPr>
+          <w:rFonts w:ascii="Arial" w:hAnsi="Arial" w:cs="Arial"/>
+          <w:sz w:val="22"/>
+          <w:szCs w:val="22"/>
+          <w:highlight w:val="yellow"/>
+        </w:rPr>
+        <w:t>,286,948</w:t>
+      </w:r>
+    </w:p>
+    <w:p>
+      <w:pPr>
+        <w:rPr>
+          <w:rFonts w:ascii="Arial" w:hAnsi="Arial" w:cs="Arial"/>
+          <w:i/>
+          <w:sz w:val="22"/>
+          <w:szCs w:val="22"/>
+        </w:rPr>
+      </w:pPr>
+      <w:r>
+        <w:rPr>
+          <w:rFonts w:ascii="Arial" w:hAnsi="Arial" w:cs="Arial"/>
+          <w:i/>
+          <w:sz w:val="22"/>
+          <w:szCs w:val="22"/>
+        </w:rPr>
+        <w:t>Mapping environmental contributions to rapid lung disease progression in cystic fibrosis</w:t>
+      </w:r>
+    </w:p>
+    <w:p>
+      <w:pPr>
+        <w:rPr>
+          <w:rFonts w:ascii="Arial" w:hAnsi="Arial" w:cs="Arial"/>
+          <w:sz w:val="22"/>
+          <w:szCs w:val="22"/>
+        </w:rPr>
+      </w:pPr>
+      <w:r>
+        <w:rPr>
+          <w:rFonts w:ascii="Arial" w:hAnsi="Arial" w:cs="Arial"/>
+          <w:sz w:val="22"/>
+          <w:szCs w:val="22"/>
+        </w:rPr>
+        <w:t xml:space="preserve">Goal:  </w:t>
+      </w:r>
+      <w:r>
+        <w:rPr>
+          <w:rFonts w:ascii="Arial" w:hAnsi="Arial" w:cs="Arial"/>
+          <w:sz w:val="22"/>
+          <w:szCs w:val="22"/>
+        </w:rPr>
+        <w:t>The overall objective of this research is to leverage a rich CF registry, extant national and local environmental data sources and prospectively collected study data to accurately forecast the onset of rapid decline progression.</w:t>
+      </w:r>
+    </w:p>
+    <w:p>
+      <w:pPr>
+        <w:rPr>
+          <w:rFonts w:ascii="Arial" w:hAnsi="Arial" w:cs="Arial"/>
+          <w:sz w:val="22"/>
+          <w:szCs w:val="22"/>
+        </w:rPr>
+      </w:pPr>
+    </w:p>
+    <w:p>
+      <w:pPr>
+        <w:rPr>
+          <w:rFonts w:ascii="Arial" w:hAnsi="Arial" w:cs="Arial"/>
+          <w:sz w:val="22"/>
+          <w:szCs w:val="22"/>
+        </w:rPr>
+      </w:pPr>
+      <w:r>
+        <w:rPr>
+          <w:rFonts w:ascii="Arial" w:hAnsi="Arial" w:cs="Arial"/>
+          <w:sz w:val="22"/>
+          <w:szCs w:val="22"/>
+        </w:rPr>
+        <w:t xml:space="preserve">U01HG011172 (Harley) </w:t>
+      </w:r>
+      <w:r>
+        <w:rPr>
+          <w:rFonts w:ascii="Arial" w:hAnsi="Arial" w:cs="Arial"/>
+          <w:sz w:val="22"/>
+          <w:szCs w:val="22"/>
+        </w:rPr>
+        <w:tab/>
+      </w:r>
+      <w:r>
+        <w:rPr>
+          <w:rFonts w:ascii="Arial" w:hAnsi="Arial" w:cs="Arial"/>
+          <w:sz w:val="22"/>
+          <w:szCs w:val="22"/>
+        </w:rPr>
+        <w:tab/>
+      </w:r>
+      <w:r>
+        <w:rPr>
+          <w:rFonts w:ascii="Arial" w:hAnsi="Arial" w:cs="Arial"/>
+          <w:sz w:val="22"/>
+          <w:szCs w:val="22"/>
+        </w:rPr>
+        <w:tab/>
+      </w:r>
+      <w:r>
+        <w:rPr>
+          <w:rFonts w:ascii="Arial" w:hAnsi="Arial" w:cs="Arial"/>
+          <w:sz w:val="22"/>
+          <w:szCs w:val="22"/>
+        </w:rPr>
+        <w:tab/>
+      </w:r>
+      <w:r>
+        <w:rPr>
+          <w:rFonts w:ascii="Arial" w:hAnsi="Arial" w:cs="Arial"/>
+          <w:sz w:val="22"/>
+          <w:szCs w:val="22"/>
+        </w:rPr>
+        <w:tab/>
+      </w:r>
+      <w:r>
+        <w:rPr>
+          <w:rFonts w:ascii="Arial" w:hAnsi="Arial" w:cs="Arial"/>
+          <w:sz w:val="22"/>
+          <w:szCs w:val="22"/>
+        </w:rPr>
+        <w:tab/>
+      </w:r>
+      <w:r>
+        <w:rPr>
+          <w:rFonts w:ascii="Arial" w:hAnsi="Arial" w:cs="Arial"/>
+          <w:sz w:val="22"/>
+          <w:szCs w:val="22"/>
+        </w:rPr>
+        <w:tab/>
+      </w:r>
+      <w:r>
+        <w:rPr>
+          <w:rFonts w:ascii="Arial" w:hAnsi="Arial" w:cs="Arial"/>
+          <w:sz w:val="22"/>
+          <w:szCs w:val="22"/>
+        </w:rPr>
+        <w:tab/>
+      </w:r>
+      <w:r>
+        <w:rPr>
+          <w:rFonts w:ascii="Arial" w:hAnsi="Arial" w:cs="Arial"/>
+          <w:sz w:val="22"/>
+          <w:szCs w:val="22"/>
+        </w:rPr>
+        <w:tab/>
+        <w:t>04/01/2020 – 03/31/2025</w:t>
+      </w:r>
+      <w:r>
+        <w:rPr>
+          <w:rFonts w:ascii="Arial" w:hAnsi="Arial" w:cs="Arial"/>
+          <w:sz w:val="22"/>
+          <w:szCs w:val="22"/>
+        </w:rPr>
+        <w:tab/>
+      </w:r>
+      <w:r>
+        <w:rPr>
+          <w:rFonts w:ascii="Arial" w:hAnsi="Arial" w:cs="Arial"/>
+          <w:sz w:val="22"/>
+          <w:szCs w:val="22"/>
+        </w:rPr>
+        <w:tab/>
+      </w:r>
+      <w:r>
+        <w:rPr>
+          <w:rFonts w:ascii="Arial" w:hAnsi="Arial" w:cs="Arial"/>
+          <w:sz w:val="22"/>
+          <w:szCs w:val="22"/>
+        </w:rPr>
+        <w:tab/>
+      </w:r>
+      <w:r>
+        <w:rPr>
+          <w:rFonts w:ascii="Arial" w:hAnsi="Arial" w:cs="Arial"/>
+          <w:sz w:val="22"/>
+          <w:szCs w:val="22"/>
+        </w:rPr>
+        <w:tab/>
+        <w:t>0.</w:t>
+      </w:r>
+      <w:ins w:id="8" w:author="Cole Brokamp" w:date="2021-03-10T12:14:00Z">
+        <w:r>
+          <w:rPr>
+            <w:rFonts w:ascii="Arial" w:hAnsi="Arial" w:cs="Arial"/>
+            <w:sz w:val="22"/>
+            <w:szCs w:val="22"/>
+          </w:rPr>
+          <w:t>4</w:t>
+        </w:r>
+      </w:ins>
       <w:r>
         <w:rPr>
           <w:rFonts w:ascii="Arial" w:hAnsi="Arial" w:cs="Arial"/>
@@ -274,968 +1366,6 @@
           <w:sz w:val="22"/>
           <w:szCs w:val="22"/>
         </w:rPr>
-        <w:t>NIH / NLM</w:t>
-      </w:r>
-      <w:r>
-        <w:rPr>
-          <w:rFonts w:ascii="Arial" w:hAnsi="Arial" w:cs="Arial"/>
-          <w:sz w:val="22"/>
-          <w:szCs w:val="22"/>
-        </w:rPr>
-        <w:tab/>
-      </w:r>
-      <w:r>
-        <w:rPr>
-          <w:rFonts w:ascii="Arial" w:hAnsi="Arial" w:cs="Arial"/>
-          <w:sz w:val="22"/>
-          <w:szCs w:val="22"/>
-        </w:rPr>
-        <w:tab/>
-        <w:t>                                                                 $1,</w:t>
-      </w:r>
-      <w:r>
-        <w:rPr>
-          <w:rFonts w:ascii="Arial" w:hAnsi="Arial" w:cs="Arial"/>
-          <w:sz w:val="22"/>
-          <w:szCs w:val="22"/>
-        </w:rPr>
-        <w:t>351,500</w:t>
-      </w:r>
-    </w:p>
-    <w:p>
-      <w:pPr>
-        <w:rPr>
-          <w:rFonts w:ascii="Arial" w:hAnsi="Arial" w:cs="Arial"/>
-          <w:i/>
-          <w:sz w:val="22"/>
-          <w:szCs w:val="22"/>
-        </w:rPr>
-      </w:pPr>
-      <w:r>
-        <w:rPr>
-          <w:rFonts w:ascii="Arial" w:hAnsi="Arial" w:cs="Arial"/>
-          <w:i/>
-          <w:sz w:val="22"/>
-          <w:szCs w:val="22"/>
-        </w:rPr>
-        <w:t>A Framework for Automated and Reproducible Geomarker Cura</w:t>
-      </w:r>
-      <w:r>
-        <w:rPr>
-          <w:rFonts w:ascii="Arial" w:hAnsi="Arial" w:cs="Arial"/>
-          <w:i/>
-          <w:sz w:val="22"/>
-          <w:szCs w:val="22"/>
-        </w:rPr>
-        <w:t>tion and Computation at Scale</w:t>
-      </w:r>
-    </w:p>
-    <w:p>
-      <w:pPr>
-        <w:rPr>
-          <w:rFonts w:ascii="Arial" w:hAnsi="Arial" w:cs="Arial"/>
-          <w:sz w:val="22"/>
-          <w:szCs w:val="22"/>
-        </w:rPr>
-      </w:pPr>
-      <w:r>
-        <w:rPr>
-          <w:rFonts w:ascii="Arial" w:hAnsi="Arial" w:cs="Arial"/>
-          <w:sz w:val="22"/>
-          <w:szCs w:val="22"/>
-        </w:rPr>
-        <w:t>This award will create a framework for developing a standardized, free and open source library of reproducible and computable geomarkers that will enhance the efficiency and collaboration of biomedical researchers utilizing place-based data at scale.</w:t>
-      </w:r>
-    </w:p>
-    <w:p>
-      <w:pPr>
-        <w:rPr>
-          <w:rFonts w:ascii="Arial" w:hAnsi="Arial" w:cs="Arial"/>
-          <w:bCs/>
-          <w:sz w:val="22"/>
-          <w:szCs w:val="22"/>
-        </w:rPr>
-      </w:pPr>
-    </w:p>
-    <w:p>
-      <w:pPr>
-        <w:rPr>
-          <w:rFonts w:ascii="Arial" w:hAnsi="Arial" w:cs="Arial"/>
-          <w:bCs/>
-          <w:sz w:val="22"/>
-          <w:szCs w:val="22"/>
-        </w:rPr>
-      </w:pPr>
-      <w:r>
-        <w:rPr>
-          <w:rFonts w:ascii="Arial" w:hAnsi="Arial" w:cs="Arial"/>
-          <w:bCs/>
-          <w:sz w:val="22"/>
-          <w:szCs w:val="22"/>
-        </w:rPr>
-        <w:t>ECHO (Brokamp)</w:t>
-      </w:r>
-      <w:r>
-        <w:rPr>
-          <w:rFonts w:ascii="Arial" w:hAnsi="Arial" w:cs="Arial"/>
-          <w:bCs/>
-          <w:sz w:val="22"/>
-          <w:szCs w:val="22"/>
-        </w:rPr>
-        <w:tab/>
-      </w:r>
-      <w:r>
-        <w:rPr>
-          <w:rFonts w:ascii="Arial" w:hAnsi="Arial" w:cs="Arial"/>
-          <w:bCs/>
-          <w:sz w:val="22"/>
-          <w:szCs w:val="22"/>
-        </w:rPr>
-        <w:tab/>
-      </w:r>
-      <w:r>
-        <w:rPr>
-          <w:rFonts w:ascii="Arial" w:hAnsi="Arial" w:cs="Arial"/>
-          <w:bCs/>
-          <w:sz w:val="22"/>
-          <w:szCs w:val="22"/>
-        </w:rPr>
-        <w:tab/>
-      </w:r>
-      <w:r>
-        <w:rPr>
-          <w:rFonts w:ascii="Arial" w:hAnsi="Arial" w:cs="Arial"/>
-          <w:bCs/>
-          <w:sz w:val="22"/>
-          <w:szCs w:val="22"/>
-        </w:rPr>
-        <w:tab/>
-      </w:r>
-      <w:r>
-        <w:rPr>
-          <w:rFonts w:ascii="Arial" w:hAnsi="Arial" w:cs="Arial"/>
-          <w:bCs/>
-          <w:sz w:val="22"/>
-          <w:szCs w:val="22"/>
-        </w:rPr>
-        <w:tab/>
-      </w:r>
-      <w:r>
-        <w:rPr>
-          <w:rFonts w:ascii="Arial" w:hAnsi="Arial" w:cs="Arial"/>
-          <w:bCs/>
-          <w:sz w:val="22"/>
-          <w:szCs w:val="22"/>
-        </w:rPr>
-        <w:tab/>
-      </w:r>
-      <w:r>
-        <w:rPr>
-          <w:rFonts w:ascii="Arial" w:hAnsi="Arial" w:cs="Arial"/>
-          <w:bCs/>
-          <w:sz w:val="22"/>
-          <w:szCs w:val="22"/>
-        </w:rPr>
-        <w:tab/>
-      </w:r>
-      <w:r>
-        <w:rPr>
-          <w:rFonts w:ascii="Arial" w:hAnsi="Arial" w:cs="Arial"/>
-          <w:bCs/>
-          <w:sz w:val="22"/>
-          <w:szCs w:val="22"/>
-        </w:rPr>
-        <w:tab/>
-      </w:r>
-      <w:r>
-        <w:rPr>
-          <w:rFonts w:ascii="Arial" w:hAnsi="Arial" w:cs="Arial"/>
-          <w:bCs/>
-          <w:sz w:val="22"/>
-          <w:szCs w:val="22"/>
-        </w:rPr>
-        <w:tab/>
-      </w:r>
-      <w:r>
-        <w:rPr>
-          <w:rFonts w:ascii="Arial" w:hAnsi="Arial" w:cs="Arial"/>
-          <w:bCs/>
-          <w:sz w:val="22"/>
-          <w:szCs w:val="22"/>
-        </w:rPr>
-        <w:tab/>
-      </w:r>
-      <w:r>
-        <w:rPr>
-          <w:rFonts w:ascii="Arial" w:hAnsi="Arial" w:cs="Arial"/>
-          <w:bCs/>
-          <w:sz w:val="22"/>
-          <w:szCs w:val="22"/>
-        </w:rPr>
-        <w:tab/>
-        <w:t>09/01/2019 – 08/31/2021</w:t>
-      </w:r>
-      <w:r>
-        <w:rPr>
-          <w:rFonts w:ascii="Arial" w:hAnsi="Arial" w:cs="Arial"/>
-          <w:bCs/>
-          <w:sz w:val="22"/>
-          <w:szCs w:val="22"/>
-        </w:rPr>
-        <w:tab/>
-      </w:r>
-      <w:r>
-        <w:rPr>
-          <w:rFonts w:ascii="Arial" w:hAnsi="Arial" w:cs="Arial"/>
-          <w:bCs/>
-          <w:sz w:val="22"/>
-          <w:szCs w:val="22"/>
-        </w:rPr>
-        <w:tab/>
-      </w:r>
-      <w:r>
-        <w:rPr>
-          <w:rFonts w:ascii="Arial" w:hAnsi="Arial" w:cs="Arial"/>
-          <w:bCs/>
-          <w:sz w:val="22"/>
-          <w:szCs w:val="22"/>
-        </w:rPr>
-        <w:tab/>
-      </w:r>
-      <w:r>
-        <w:rPr>
-          <w:rFonts w:ascii="Arial" w:hAnsi="Arial" w:cs="Arial"/>
-          <w:bCs/>
-          <w:sz w:val="22"/>
-          <w:szCs w:val="22"/>
-        </w:rPr>
-        <w:tab/>
-      </w:r>
-      <w:r>
-        <w:rPr>
-          <w:rFonts w:ascii="Arial" w:hAnsi="Arial" w:cs="Arial"/>
-          <w:bCs/>
-          <w:sz w:val="22"/>
-          <w:szCs w:val="22"/>
-        </w:rPr>
-        <w:t>2.7</w:t>
-      </w:r>
-      <w:r>
-        <w:rPr>
-          <w:rFonts w:ascii="Arial" w:hAnsi="Arial" w:cs="Arial"/>
-          <w:bCs/>
-          <w:sz w:val="22"/>
-          <w:szCs w:val="22"/>
-        </w:rPr>
-        <w:t xml:space="preserve"> calendar</w:t>
-      </w:r>
-    </w:p>
-    <w:p>
-      <w:pPr>
-        <w:rPr>
-          <w:rFonts w:ascii="Arial" w:hAnsi="Arial" w:cs="Arial"/>
-          <w:sz w:val="22"/>
-          <w:szCs w:val="22"/>
-        </w:rPr>
-      </w:pPr>
-      <w:r>
-        <w:rPr>
-          <w:rFonts w:ascii="Arial" w:hAnsi="Arial" w:cs="Arial"/>
-          <w:sz w:val="22"/>
-          <w:szCs w:val="22"/>
-        </w:rPr>
-        <w:t>ECHO/OIF</w:t>
-      </w:r>
-      <w:r>
-        <w:rPr>
-          <w:rFonts w:ascii="Arial" w:hAnsi="Arial" w:cs="Arial"/>
-          <w:sz w:val="22"/>
-          <w:szCs w:val="22"/>
-        </w:rPr>
-        <w:tab/>
-        <w:t>/Duke</w:t>
-      </w:r>
-      <w:r>
-        <w:rPr>
-          <w:rFonts w:ascii="Arial" w:hAnsi="Arial" w:cs="Arial"/>
-          <w:sz w:val="22"/>
-          <w:szCs w:val="22"/>
-        </w:rPr>
-        <w:tab/>
-      </w:r>
-      <w:r>
-        <w:rPr>
-          <w:rFonts w:ascii="Arial" w:hAnsi="Arial" w:cs="Arial"/>
-          <w:sz w:val="22"/>
-          <w:szCs w:val="22"/>
-        </w:rPr>
-        <w:tab/>
-      </w:r>
-      <w:r>
-        <w:rPr>
-          <w:rFonts w:ascii="Arial" w:hAnsi="Arial" w:cs="Arial"/>
-          <w:sz w:val="22"/>
-          <w:szCs w:val="22"/>
-        </w:rPr>
-        <w:tab/>
-      </w:r>
-      <w:r>
-        <w:rPr>
-          <w:rFonts w:ascii="Arial" w:hAnsi="Arial" w:cs="Arial"/>
-          <w:sz w:val="22"/>
-          <w:szCs w:val="22"/>
-        </w:rPr>
-        <w:tab/>
-      </w:r>
-      <w:r>
-        <w:rPr>
-          <w:rFonts w:ascii="Arial" w:hAnsi="Arial" w:cs="Arial"/>
-          <w:sz w:val="22"/>
-          <w:szCs w:val="22"/>
-        </w:rPr>
-        <w:tab/>
-      </w:r>
-      <w:r>
-        <w:rPr>
-          <w:rFonts w:ascii="Arial" w:hAnsi="Arial" w:cs="Arial"/>
-          <w:sz w:val="22"/>
-          <w:szCs w:val="22"/>
-        </w:rPr>
-        <w:tab/>
-      </w:r>
-      <w:r>
-        <w:rPr>
-          <w:rFonts w:ascii="Arial" w:hAnsi="Arial" w:cs="Arial"/>
-          <w:sz w:val="22"/>
-          <w:szCs w:val="22"/>
-        </w:rPr>
-        <w:tab/>
-      </w:r>
-      <w:r>
-        <w:rPr>
-          <w:rFonts w:ascii="Arial" w:hAnsi="Arial" w:cs="Arial"/>
-          <w:sz w:val="22"/>
-          <w:szCs w:val="22"/>
-        </w:rPr>
-        <w:tab/>
-      </w:r>
-      <w:r>
-        <w:rPr>
-          <w:rFonts w:ascii="Arial" w:hAnsi="Arial" w:cs="Arial"/>
-          <w:sz w:val="22"/>
-          <w:szCs w:val="22"/>
-        </w:rPr>
-        <w:tab/>
-      </w:r>
-      <w:r>
-        <w:rPr>
-          <w:rFonts w:ascii="Arial" w:hAnsi="Arial" w:cs="Arial"/>
-          <w:sz w:val="22"/>
-          <w:szCs w:val="22"/>
-        </w:rPr>
-        <w:tab/>
-      </w:r>
-      <w:r>
-        <w:rPr>
-          <w:rFonts w:ascii="Arial" w:hAnsi="Arial" w:cs="Arial"/>
-          <w:sz w:val="22"/>
-          <w:szCs w:val="22"/>
-        </w:rPr>
-        <w:tab/>
-        <w:t>$62,840</w:t>
-      </w:r>
-    </w:p>
-    <w:p>
-      <w:pPr>
-        <w:rPr>
-          <w:rFonts w:ascii="Arial" w:hAnsi="Arial" w:cs="Arial"/>
-          <w:i/>
-          <w:sz w:val="22"/>
-          <w:szCs w:val="22"/>
-        </w:rPr>
-      </w:pPr>
-      <w:r>
-        <w:rPr>
-          <w:rFonts w:ascii="Arial" w:hAnsi="Arial" w:cs="Arial"/>
-          <w:i/>
-          <w:sz w:val="22"/>
-          <w:szCs w:val="22"/>
-        </w:rPr>
-        <w:t>Decentralized and Reproducible Geomarker Assessment for Multi-Site Studies</w:t>
-      </w:r>
-    </w:p>
-    <w:p>
-      <w:pPr>
-        <w:rPr>
-          <w:rFonts w:ascii="Arial" w:hAnsi="Arial" w:cs="Arial"/>
-          <w:sz w:val="22"/>
-          <w:szCs w:val="22"/>
-        </w:rPr>
-      </w:pPr>
-      <w:r>
-        <w:rPr>
-          <w:rFonts w:ascii="Arial" w:hAnsi="Arial" w:cs="Arial"/>
-          <w:sz w:val="22"/>
-          <w:szCs w:val="22"/>
-        </w:rPr>
-        <w:t xml:space="preserve">Goal:  </w:t>
-      </w:r>
-      <w:r>
-        <w:rPr>
-          <w:rFonts w:ascii="Arial" w:hAnsi="Arial" w:cs="Arial"/>
-          <w:sz w:val="22"/>
-          <w:szCs w:val="22"/>
-        </w:rPr>
-        <w:t>The goal is to create a software tool to facilitate the exposure assessment of gridded spatiotemporal data based on residential addresses and date of birth without sharing or exposing protected health information.</w:t>
-      </w:r>
-      <w:r>
-        <w:rPr>
-          <w:rFonts w:ascii="Arial" w:hAnsi="Arial" w:cs="Arial"/>
-          <w:sz w:val="22"/>
-          <w:szCs w:val="22"/>
-        </w:rPr>
-        <w:tab/>
-      </w:r>
-    </w:p>
-    <w:p>
-      <w:pPr>
-        <w:rPr>
-          <w:rFonts w:ascii="Arial" w:hAnsi="Arial" w:cs="Arial"/>
-          <w:bCs/>
-          <w:sz w:val="22"/>
-          <w:szCs w:val="22"/>
-        </w:rPr>
-      </w:pPr>
-    </w:p>
-    <w:p>
-      <w:pPr>
-        <w:rPr>
-          <w:rFonts w:ascii="Arial" w:hAnsi="Arial" w:cs="Arial"/>
-          <w:bCs/>
-          <w:sz w:val="22"/>
-          <w:szCs w:val="22"/>
-        </w:rPr>
-      </w:pPr>
-      <w:r>
-        <w:rPr>
-          <w:rFonts w:ascii="Arial" w:hAnsi="Arial" w:cs="Arial"/>
-          <w:bCs/>
-          <w:sz w:val="22"/>
-          <w:szCs w:val="22"/>
-        </w:rPr>
-        <w:t>R01HL141286-0</w:t>
-      </w:r>
-      <w:r>
-        <w:rPr>
-          <w:rFonts w:ascii="Arial" w:hAnsi="Arial" w:cs="Arial"/>
-          <w:bCs/>
-          <w:sz w:val="22"/>
-          <w:szCs w:val="22"/>
-        </w:rPr>
-        <w:t>2</w:t>
-      </w:r>
-      <w:r>
-        <w:rPr>
-          <w:rFonts w:ascii="Arial" w:hAnsi="Arial" w:cs="Arial"/>
-          <w:bCs/>
-          <w:sz w:val="22"/>
-          <w:szCs w:val="22"/>
-        </w:rPr>
-        <w:tab/>
-        <w:t>(</w:t>
-      </w:r>
-      <w:proofErr w:type="spellStart"/>
-      <w:r>
-        <w:rPr>
-          <w:rFonts w:ascii="Arial" w:hAnsi="Arial" w:cs="Arial"/>
-          <w:bCs/>
-          <w:sz w:val="22"/>
-          <w:szCs w:val="22"/>
-        </w:rPr>
-        <w:t>Szczesniak</w:t>
-      </w:r>
-      <w:proofErr w:type="spellEnd"/>
-      <w:r>
-        <w:rPr>
-          <w:rFonts w:ascii="Arial" w:hAnsi="Arial" w:cs="Arial"/>
-          <w:bCs/>
-          <w:sz w:val="22"/>
-          <w:szCs w:val="22"/>
-        </w:rPr>
-        <w:t>)</w:t>
-      </w:r>
-      <w:r>
-        <w:rPr>
-          <w:rFonts w:ascii="Arial" w:hAnsi="Arial" w:cs="Arial"/>
-          <w:bCs/>
-          <w:sz w:val="22"/>
-          <w:szCs w:val="22"/>
-        </w:rPr>
-        <w:tab/>
-      </w:r>
-      <w:r>
-        <w:rPr>
-          <w:rFonts w:ascii="Arial" w:hAnsi="Arial" w:cs="Arial"/>
-          <w:bCs/>
-          <w:sz w:val="22"/>
-          <w:szCs w:val="22"/>
-        </w:rPr>
-        <w:tab/>
-      </w:r>
-      <w:r>
-        <w:rPr>
-          <w:rFonts w:ascii="Arial" w:hAnsi="Arial" w:cs="Arial"/>
-          <w:bCs/>
-          <w:sz w:val="22"/>
-          <w:szCs w:val="22"/>
-        </w:rPr>
-        <w:tab/>
-      </w:r>
-      <w:r>
-        <w:rPr>
-          <w:rFonts w:ascii="Arial" w:hAnsi="Arial" w:cs="Arial"/>
-          <w:bCs/>
-          <w:sz w:val="22"/>
-          <w:szCs w:val="22"/>
-        </w:rPr>
-        <w:tab/>
-      </w:r>
-      <w:r>
-        <w:rPr>
-          <w:rFonts w:ascii="Arial" w:hAnsi="Arial" w:cs="Arial"/>
-          <w:bCs/>
-          <w:sz w:val="22"/>
-          <w:szCs w:val="22"/>
-        </w:rPr>
-        <w:tab/>
-      </w:r>
-      <w:r>
-        <w:rPr>
-          <w:rFonts w:ascii="Arial" w:hAnsi="Arial" w:cs="Arial"/>
-          <w:bCs/>
-          <w:sz w:val="22"/>
-          <w:szCs w:val="22"/>
-        </w:rPr>
-        <w:tab/>
-      </w:r>
-      <w:r>
-        <w:rPr>
-          <w:rFonts w:ascii="Arial" w:hAnsi="Arial" w:cs="Arial"/>
-          <w:bCs/>
-          <w:sz w:val="22"/>
-          <w:szCs w:val="22"/>
-        </w:rPr>
-        <w:tab/>
-        <w:t>01/18</w:t>
-      </w:r>
-      <w:r>
-        <w:rPr>
-          <w:rFonts w:ascii="Arial" w:hAnsi="Arial" w:cs="Arial"/>
-          <w:bCs/>
-          <w:sz w:val="22"/>
-          <w:szCs w:val="22"/>
-        </w:rPr>
-        <w:t>/2019 – 12/31/2023</w:t>
-      </w:r>
-      <w:r>
-        <w:rPr>
-          <w:rFonts w:ascii="Arial" w:hAnsi="Arial" w:cs="Arial"/>
-          <w:bCs/>
-          <w:sz w:val="22"/>
-          <w:szCs w:val="22"/>
-        </w:rPr>
-        <w:tab/>
-      </w:r>
-      <w:r>
-        <w:rPr>
-          <w:rFonts w:ascii="Arial" w:hAnsi="Arial" w:cs="Arial"/>
-          <w:bCs/>
-          <w:sz w:val="22"/>
-          <w:szCs w:val="22"/>
-        </w:rPr>
-        <w:tab/>
-      </w:r>
-      <w:r>
-        <w:rPr>
-          <w:rFonts w:ascii="Arial" w:hAnsi="Arial" w:cs="Arial"/>
-          <w:bCs/>
-          <w:sz w:val="22"/>
-          <w:szCs w:val="22"/>
-        </w:rPr>
-        <w:tab/>
-      </w:r>
-      <w:r>
-        <w:rPr>
-          <w:rFonts w:ascii="Arial" w:hAnsi="Arial" w:cs="Arial"/>
-          <w:bCs/>
-          <w:sz w:val="22"/>
-          <w:szCs w:val="22"/>
-        </w:rPr>
-        <w:tab/>
-      </w:r>
-      <w:r>
-        <w:rPr>
-          <w:rFonts w:ascii="Arial" w:hAnsi="Arial" w:cs="Arial"/>
-          <w:bCs/>
-          <w:sz w:val="22"/>
-          <w:szCs w:val="22"/>
-        </w:rPr>
-        <w:t>2.7</w:t>
-      </w:r>
-      <w:r>
-        <w:rPr>
-          <w:rFonts w:ascii="Arial" w:hAnsi="Arial" w:cs="Arial"/>
-          <w:bCs/>
-          <w:sz w:val="22"/>
-          <w:szCs w:val="22"/>
-        </w:rPr>
-        <w:t xml:space="preserve"> calendar</w:t>
-      </w:r>
-    </w:p>
-    <w:p>
-      <w:pPr>
-        <w:rPr>
-          <w:rFonts w:ascii="Arial" w:hAnsi="Arial" w:cs="Arial"/>
-          <w:sz w:val="22"/>
-          <w:szCs w:val="22"/>
-        </w:rPr>
-      </w:pPr>
-      <w:r>
-        <w:rPr>
-          <w:rFonts w:ascii="Arial" w:hAnsi="Arial" w:cs="Arial"/>
-          <w:sz w:val="22"/>
-          <w:szCs w:val="22"/>
-        </w:rPr>
-        <w:t>NIH</w:t>
-      </w:r>
-      <w:r>
-        <w:rPr>
-          <w:rFonts w:ascii="Arial" w:hAnsi="Arial" w:cs="Arial"/>
-          <w:sz w:val="22"/>
-          <w:szCs w:val="22"/>
-        </w:rPr>
-        <w:tab/>
-      </w:r>
-      <w:r>
-        <w:rPr>
-          <w:rFonts w:ascii="Arial" w:hAnsi="Arial" w:cs="Arial"/>
-          <w:sz w:val="22"/>
-          <w:szCs w:val="22"/>
-        </w:rPr>
-        <w:tab/>
-      </w:r>
-      <w:r>
-        <w:rPr>
-          <w:rFonts w:ascii="Arial" w:hAnsi="Arial" w:cs="Arial"/>
-          <w:sz w:val="22"/>
-          <w:szCs w:val="22"/>
-        </w:rPr>
-        <w:tab/>
-      </w:r>
-      <w:r>
-        <w:rPr>
-          <w:rFonts w:ascii="Arial" w:hAnsi="Arial" w:cs="Arial"/>
-          <w:sz w:val="22"/>
-          <w:szCs w:val="22"/>
-        </w:rPr>
-        <w:tab/>
-      </w:r>
-      <w:r>
-        <w:rPr>
-          <w:rFonts w:ascii="Arial" w:hAnsi="Arial" w:cs="Arial"/>
-          <w:sz w:val="22"/>
-          <w:szCs w:val="22"/>
-        </w:rPr>
-        <w:tab/>
-      </w:r>
-      <w:r>
-        <w:rPr>
-          <w:rFonts w:ascii="Arial" w:hAnsi="Arial" w:cs="Arial"/>
-          <w:sz w:val="22"/>
-          <w:szCs w:val="22"/>
-        </w:rPr>
-        <w:tab/>
-      </w:r>
-      <w:r>
-        <w:rPr>
-          <w:rFonts w:ascii="Arial" w:hAnsi="Arial" w:cs="Arial"/>
-          <w:sz w:val="22"/>
-          <w:szCs w:val="22"/>
-        </w:rPr>
-        <w:tab/>
-      </w:r>
-      <w:r>
-        <w:rPr>
-          <w:rFonts w:ascii="Arial" w:hAnsi="Arial" w:cs="Arial"/>
-          <w:sz w:val="22"/>
-          <w:szCs w:val="22"/>
-        </w:rPr>
-        <w:tab/>
-      </w:r>
-      <w:r>
-        <w:rPr>
-          <w:rFonts w:ascii="Arial" w:hAnsi="Arial" w:cs="Arial"/>
-          <w:sz w:val="22"/>
-          <w:szCs w:val="22"/>
-        </w:rPr>
-        <w:tab/>
-      </w:r>
-      <w:r>
-        <w:rPr>
-          <w:rFonts w:ascii="Arial" w:hAnsi="Arial" w:cs="Arial"/>
-          <w:sz w:val="22"/>
-          <w:szCs w:val="22"/>
-        </w:rPr>
-        <w:tab/>
-      </w:r>
-      <w:r>
-        <w:rPr>
-          <w:rFonts w:ascii="Arial" w:hAnsi="Arial" w:cs="Arial"/>
-          <w:sz w:val="22"/>
-          <w:szCs w:val="22"/>
-        </w:rPr>
-        <w:tab/>
-      </w:r>
-      <w:r>
-        <w:rPr>
-          <w:rFonts w:ascii="Arial" w:hAnsi="Arial" w:cs="Arial"/>
-          <w:sz w:val="22"/>
-          <w:szCs w:val="22"/>
-        </w:rPr>
-        <w:tab/>
-      </w:r>
-      <w:r>
-        <w:rPr>
-          <w:rFonts w:ascii="Arial" w:hAnsi="Arial" w:cs="Arial"/>
-          <w:sz w:val="22"/>
-          <w:szCs w:val="22"/>
-        </w:rPr>
-        <w:tab/>
-      </w:r>
-      <w:r>
-        <w:rPr>
-          <w:rFonts w:ascii="Arial" w:hAnsi="Arial" w:cs="Arial"/>
-          <w:sz w:val="22"/>
-          <w:szCs w:val="22"/>
-        </w:rPr>
-        <w:tab/>
-        <w:t>$2</w:t>
-      </w:r>
-      <w:r>
-        <w:rPr>
-          <w:rFonts w:ascii="Arial" w:hAnsi="Arial" w:cs="Arial"/>
-          <w:sz w:val="22"/>
-          <w:szCs w:val="22"/>
-        </w:rPr>
-        <w:t>76,296</w:t>
-      </w:r>
-    </w:p>
-    <w:p>
-      <w:pPr>
-        <w:rPr>
-          <w:rFonts w:ascii="Arial" w:hAnsi="Arial" w:cs="Arial"/>
-          <w:i/>
-          <w:sz w:val="22"/>
-          <w:szCs w:val="22"/>
-        </w:rPr>
-      </w:pPr>
-      <w:r>
-        <w:rPr>
-          <w:rFonts w:ascii="Arial" w:hAnsi="Arial" w:cs="Arial"/>
-          <w:i/>
-          <w:sz w:val="22"/>
-          <w:szCs w:val="22"/>
-        </w:rPr>
-        <w:t>Mapping environmental contributions to rapid lung disease progression in cystic fibrosis</w:t>
-      </w:r>
-    </w:p>
-    <w:p>
-      <w:pPr>
-        <w:rPr>
-          <w:rFonts w:ascii="Arial" w:hAnsi="Arial" w:cs="Arial"/>
-          <w:sz w:val="22"/>
-          <w:szCs w:val="22"/>
-        </w:rPr>
-      </w:pPr>
-      <w:r>
-        <w:rPr>
-          <w:rFonts w:ascii="Arial" w:hAnsi="Arial" w:cs="Arial"/>
-          <w:sz w:val="22"/>
-          <w:szCs w:val="22"/>
-        </w:rPr>
-        <w:t xml:space="preserve">Goal:  </w:t>
-      </w:r>
-      <w:r>
-        <w:rPr>
-          <w:rFonts w:ascii="Arial" w:hAnsi="Arial" w:cs="Arial"/>
-          <w:sz w:val="22"/>
-          <w:szCs w:val="22"/>
-        </w:rPr>
-        <w:t>The overall objective of this research is to leverage a rich CF registry, extant national and local environmental data sources and prospectively collected study data to accurately forecast the onset of rapid decline progression.</w:t>
-      </w:r>
-    </w:p>
-    <w:p>
-      <w:pPr>
-        <w:rPr>
-          <w:rFonts w:ascii="Arial" w:hAnsi="Arial" w:cs="Arial"/>
-          <w:sz w:val="22"/>
-          <w:szCs w:val="22"/>
-        </w:rPr>
-      </w:pPr>
-    </w:p>
-    <w:p>
-      <w:pPr>
-        <w:rPr>
-          <w:rFonts w:ascii="Arial" w:hAnsi="Arial" w:cs="Arial"/>
-          <w:sz w:val="22"/>
-          <w:szCs w:val="22"/>
-        </w:rPr>
-      </w:pPr>
-      <w:r>
-        <w:rPr>
-          <w:rFonts w:ascii="Arial" w:hAnsi="Arial" w:cs="Arial"/>
-          <w:sz w:val="22"/>
-          <w:szCs w:val="22"/>
-        </w:rPr>
-        <w:t xml:space="preserve">U01HG011172 (Harley) </w:t>
-      </w:r>
-      <w:r>
-        <w:rPr>
-          <w:rFonts w:ascii="Arial" w:hAnsi="Arial" w:cs="Arial"/>
-          <w:sz w:val="22"/>
-          <w:szCs w:val="22"/>
-        </w:rPr>
-        <w:tab/>
-      </w:r>
-      <w:r>
-        <w:rPr>
-          <w:rFonts w:ascii="Arial" w:hAnsi="Arial" w:cs="Arial"/>
-          <w:sz w:val="22"/>
-          <w:szCs w:val="22"/>
-        </w:rPr>
-        <w:tab/>
-      </w:r>
-      <w:r>
-        <w:rPr>
-          <w:rFonts w:ascii="Arial" w:hAnsi="Arial" w:cs="Arial"/>
-          <w:sz w:val="22"/>
-          <w:szCs w:val="22"/>
-        </w:rPr>
-        <w:tab/>
-      </w:r>
-      <w:r>
-        <w:rPr>
-          <w:rFonts w:ascii="Arial" w:hAnsi="Arial" w:cs="Arial"/>
-          <w:sz w:val="22"/>
-          <w:szCs w:val="22"/>
-        </w:rPr>
-        <w:tab/>
-      </w:r>
-      <w:r>
-        <w:rPr>
-          <w:rFonts w:ascii="Arial" w:hAnsi="Arial" w:cs="Arial"/>
-          <w:sz w:val="22"/>
-          <w:szCs w:val="22"/>
-        </w:rPr>
-        <w:tab/>
-      </w:r>
-      <w:r>
-        <w:rPr>
-          <w:rFonts w:ascii="Arial" w:hAnsi="Arial" w:cs="Arial"/>
-          <w:sz w:val="22"/>
-          <w:szCs w:val="22"/>
-        </w:rPr>
-        <w:tab/>
-      </w:r>
-      <w:r>
-        <w:rPr>
-          <w:rFonts w:ascii="Arial" w:hAnsi="Arial" w:cs="Arial"/>
-          <w:sz w:val="22"/>
-          <w:szCs w:val="22"/>
-        </w:rPr>
-        <w:tab/>
-      </w:r>
-      <w:r>
-        <w:rPr>
-          <w:rFonts w:ascii="Arial" w:hAnsi="Arial" w:cs="Arial"/>
-          <w:sz w:val="22"/>
-          <w:szCs w:val="22"/>
-        </w:rPr>
-        <w:tab/>
-      </w:r>
-      <w:r>
-        <w:rPr>
-          <w:rFonts w:ascii="Arial" w:hAnsi="Arial" w:cs="Arial"/>
-          <w:sz w:val="22"/>
-          <w:szCs w:val="22"/>
-        </w:rPr>
-        <w:tab/>
-        <w:t>04/01/2020 – 03/31/2025</w:t>
-      </w:r>
-      <w:r>
-        <w:rPr>
-          <w:rFonts w:ascii="Arial" w:hAnsi="Arial" w:cs="Arial"/>
-          <w:sz w:val="22"/>
-          <w:szCs w:val="22"/>
-        </w:rPr>
-        <w:tab/>
-      </w:r>
-      <w:r>
-        <w:rPr>
-          <w:rFonts w:ascii="Arial" w:hAnsi="Arial" w:cs="Arial"/>
-          <w:sz w:val="22"/>
-          <w:szCs w:val="22"/>
-        </w:rPr>
-        <w:tab/>
-      </w:r>
-      <w:r>
-        <w:rPr>
-          <w:rFonts w:ascii="Arial" w:hAnsi="Arial" w:cs="Arial"/>
-          <w:sz w:val="22"/>
-          <w:szCs w:val="22"/>
-        </w:rPr>
-        <w:tab/>
-      </w:r>
-      <w:r>
-        <w:rPr>
-          <w:rFonts w:ascii="Arial" w:hAnsi="Arial" w:cs="Arial"/>
-          <w:sz w:val="22"/>
-          <w:szCs w:val="22"/>
-        </w:rPr>
-        <w:tab/>
-        <w:t>0.</w:t>
-      </w:r>
-      <w:r>
-        <w:rPr>
-          <w:rFonts w:ascii="Arial" w:hAnsi="Arial" w:cs="Arial"/>
-          <w:sz w:val="22"/>
-          <w:szCs w:val="22"/>
-        </w:rPr>
-        <w:t>6</w:t>
-      </w:r>
-      <w:r>
-        <w:rPr>
-          <w:rFonts w:ascii="Arial" w:hAnsi="Arial" w:cs="Arial"/>
-          <w:sz w:val="22"/>
-          <w:szCs w:val="22"/>
-        </w:rPr>
-        <w:t xml:space="preserve"> calendar</w:t>
-      </w:r>
-    </w:p>
-    <w:p>
-      <w:pPr>
-        <w:rPr>
-          <w:rFonts w:ascii="Arial" w:hAnsi="Arial" w:cs="Arial"/>
-          <w:sz w:val="22"/>
-          <w:szCs w:val="22"/>
-        </w:rPr>
-      </w:pPr>
-      <w:r>
-        <w:rPr>
-          <w:rFonts w:ascii="Arial" w:hAnsi="Arial" w:cs="Arial"/>
-          <w:sz w:val="22"/>
-          <w:szCs w:val="22"/>
-        </w:rPr>
         <w:t>NIH / NHGRI                                                                   </w:t>
       </w:r>
       <w:r>
@@ -1251,8 +1381,18 @@
           <w:rFonts w:ascii="Arial" w:hAnsi="Arial" w:cs="Arial"/>
           <w:sz w:val="22"/>
           <w:szCs w:val="22"/>
-        </w:rPr>
-        <w:t>$911,091</w:t>
+          <w:highlight w:val="yellow"/>
+        </w:rPr>
+        <w:t>$</w:t>
+      </w:r>
+      <w:r>
+        <w:rPr>
+          <w:rFonts w:ascii="Arial" w:hAnsi="Arial" w:cs="Arial"/>
+          <w:sz w:val="22"/>
+          <w:szCs w:val="22"/>
+          <w:highlight w:val="yellow"/>
+        </w:rPr>
+        <w:t>6,965,522</w:t>
       </w:r>
     </w:p>
     <w:p>
@@ -1513,6 +1653,16 @@
         </w:rPr>
         <w:t>1.4</w:t>
       </w:r>
+      <w:ins w:id="9" w:author="Cole Brokamp" w:date="2021-03-10T12:14:00Z">
+        <w:r>
+          <w:rPr>
+            <w:rFonts w:ascii="Arial" w:hAnsi="Arial" w:cs="Arial"/>
+            <w:sz w:val="22"/>
+            <w:szCs w:val="22"/>
+          </w:rPr>
+          <w:t>4</w:t>
+        </w:r>
+      </w:ins>
       <w:r>
         <w:rPr>
           <w:rFonts w:ascii="Arial" w:hAnsi="Arial" w:cs="Arial"/>
@@ -1567,6 +1717,7 @@
           <w:rFonts w:ascii="Arial" w:hAnsi="Arial" w:cs="Arial"/>
           <w:sz w:val="22"/>
           <w:szCs w:val="22"/>
+          <w:highlight w:val="yellow"/>
         </w:rPr>
         <w:t>$</w:t>
       </w:r>
@@ -1575,8 +1726,9 @@
           <w:rFonts w:ascii="Arial" w:hAnsi="Arial" w:cs="Arial"/>
           <w:sz w:val="22"/>
           <w:szCs w:val="22"/>
-        </w:rPr>
-        <w:t>3,039,706</w:t>
+          <w:highlight w:val="yellow"/>
+        </w:rPr>
+        <w:t>1,499,436</w:t>
       </w:r>
     </w:p>
     <w:p>
@@ -1621,6 +1773,328 @@
     </w:p>
     <w:p>
       <w:pPr>
+        <w:autoSpaceDE w:val="0"/>
+        <w:autoSpaceDN w:val="0"/>
+        <w:rPr>
+          <w:rFonts w:ascii="Arial" w:hAnsi="Arial" w:cs="Arial"/>
+          <w:sz w:val="22"/>
+          <w:szCs w:val="22"/>
+        </w:rPr>
+      </w:pPr>
+    </w:p>
+    <w:p>
+      <w:pPr>
+        <w:autoSpaceDE w:val="0"/>
+        <w:autoSpaceDN w:val="0"/>
+        <w:rPr>
+          <w:rFonts w:ascii="Arial" w:hAnsi="Arial" w:cs="Arial"/>
+          <w:sz w:val="22"/>
+          <w:szCs w:val="22"/>
+        </w:rPr>
+      </w:pPr>
+      <w:r>
+        <w:rPr>
+          <w:rFonts w:ascii="Arial" w:hAnsi="Arial" w:cs="Arial"/>
+          <w:sz w:val="22"/>
+          <w:szCs w:val="22"/>
+          <w:highlight w:val="yellow"/>
+        </w:rPr>
+        <w:t>1R01ES031621-01A1 (</w:t>
+      </w:r>
+      <w:r>
+        <w:rPr>
+          <w:rFonts w:ascii="Arial" w:hAnsi="Arial" w:cs="Arial"/>
+          <w:sz w:val="22"/>
+          <w:szCs w:val="22"/>
+          <w:highlight w:val="yellow"/>
+        </w:rPr>
+        <w:t xml:space="preserve">Cecil, Ryan, </w:t>
+      </w:r>
+      <w:proofErr w:type="spellStart"/>
+      <w:r>
+        <w:rPr>
+          <w:rFonts w:ascii="Arial" w:hAnsi="Arial" w:cs="Arial"/>
+          <w:sz w:val="22"/>
+          <w:szCs w:val="22"/>
+          <w:highlight w:val="yellow"/>
+        </w:rPr>
+        <w:t>Yolton</w:t>
+      </w:r>
+      <w:proofErr w:type="spellEnd"/>
+      <w:r>
+        <w:rPr>
+          <w:rFonts w:ascii="Arial" w:hAnsi="Arial" w:cs="Arial"/>
+          <w:sz w:val="22"/>
+          <w:szCs w:val="22"/>
+          <w:highlight w:val="yellow"/>
+        </w:rPr>
+        <w:t>)</w:t>
+      </w:r>
+      <w:r>
+        <w:rPr>
+          <w:rFonts w:ascii="Arial" w:hAnsi="Arial" w:cs="Arial"/>
+          <w:sz w:val="22"/>
+          <w:szCs w:val="22"/>
+          <w:highlight w:val="yellow"/>
+        </w:rPr>
+        <w:tab/>
+      </w:r>
+      <w:r>
+        <w:rPr>
+          <w:rFonts w:ascii="Arial" w:hAnsi="Arial" w:cs="Arial"/>
+          <w:sz w:val="22"/>
+          <w:szCs w:val="22"/>
+          <w:highlight w:val="yellow"/>
+        </w:rPr>
+        <w:tab/>
+      </w:r>
+      <w:r>
+        <w:rPr>
+          <w:rFonts w:ascii="Arial" w:hAnsi="Arial" w:cs="Arial"/>
+          <w:sz w:val="22"/>
+          <w:szCs w:val="22"/>
+          <w:highlight w:val="yellow"/>
+        </w:rPr>
+        <w:tab/>
+      </w:r>
+      <w:r>
+        <w:rPr>
+          <w:rFonts w:ascii="Arial" w:hAnsi="Arial" w:cs="Arial"/>
+          <w:sz w:val="22"/>
+          <w:szCs w:val="22"/>
+          <w:highlight w:val="yellow"/>
+        </w:rPr>
+        <w:tab/>
+        <w:t>03/03/2021 – 12/31/2025</w:t>
+      </w:r>
+      <w:r>
+        <w:rPr>
+          <w:rFonts w:ascii="Arial" w:hAnsi="Arial" w:cs="Arial"/>
+          <w:sz w:val="22"/>
+          <w:szCs w:val="22"/>
+          <w:highlight w:val="yellow"/>
+        </w:rPr>
+        <w:tab/>
+      </w:r>
+      <w:r>
+        <w:rPr>
+          <w:rFonts w:ascii="Arial" w:hAnsi="Arial" w:cs="Arial"/>
+          <w:sz w:val="22"/>
+          <w:szCs w:val="22"/>
+          <w:highlight w:val="yellow"/>
+        </w:rPr>
+        <w:tab/>
+      </w:r>
+      <w:r>
+        <w:rPr>
+          <w:rFonts w:ascii="Arial" w:hAnsi="Arial" w:cs="Arial"/>
+          <w:sz w:val="22"/>
+          <w:szCs w:val="22"/>
+          <w:highlight w:val="yellow"/>
+        </w:rPr>
+        <w:tab/>
+      </w:r>
+      <w:r>
+        <w:rPr>
+          <w:rFonts w:ascii="Arial" w:hAnsi="Arial" w:cs="Arial"/>
+          <w:sz w:val="22"/>
+          <w:szCs w:val="22"/>
+          <w:highlight w:val="yellow"/>
+        </w:rPr>
+        <w:tab/>
+      </w:r>
+      <w:r>
+        <w:rPr>
+          <w:rFonts w:ascii="Arial" w:hAnsi="Arial" w:cs="Arial"/>
+          <w:sz w:val="22"/>
+          <w:szCs w:val="22"/>
+          <w:highlight w:val="yellow"/>
+        </w:rPr>
+        <w:t>1.44 calendar</w:t>
+      </w:r>
+    </w:p>
+    <w:p>
+      <w:pPr>
+        <w:autoSpaceDE w:val="0"/>
+        <w:autoSpaceDN w:val="0"/>
+        <w:rPr>
+          <w:rFonts w:ascii="Arial" w:hAnsi="Arial" w:cs="Arial"/>
+          <w:sz w:val="22"/>
+          <w:szCs w:val="22"/>
+        </w:rPr>
+      </w:pPr>
+      <w:r>
+        <w:rPr>
+          <w:rFonts w:ascii="Arial" w:hAnsi="Arial" w:cs="Arial"/>
+          <w:sz w:val="22"/>
+          <w:szCs w:val="22"/>
+        </w:rPr>
+        <w:t>NIH / NIEHS</w:t>
+      </w:r>
+      <w:r>
+        <w:rPr>
+          <w:rFonts w:ascii="Arial" w:hAnsi="Arial" w:cs="Arial"/>
+          <w:sz w:val="22"/>
+          <w:szCs w:val="22"/>
+        </w:rPr>
+        <w:tab/>
+      </w:r>
+      <w:r>
+        <w:rPr>
+          <w:rFonts w:ascii="Arial" w:hAnsi="Arial" w:cs="Arial"/>
+          <w:sz w:val="22"/>
+          <w:szCs w:val="22"/>
+        </w:rPr>
+        <w:tab/>
+      </w:r>
+      <w:r>
+        <w:rPr>
+          <w:rFonts w:ascii="Arial" w:hAnsi="Arial" w:cs="Arial"/>
+          <w:sz w:val="22"/>
+          <w:szCs w:val="22"/>
+        </w:rPr>
+        <w:tab/>
+      </w:r>
+      <w:r>
+        <w:rPr>
+          <w:rFonts w:ascii="Arial" w:hAnsi="Arial" w:cs="Arial"/>
+          <w:sz w:val="22"/>
+          <w:szCs w:val="22"/>
+        </w:rPr>
+        <w:tab/>
+      </w:r>
+      <w:r>
+        <w:rPr>
+          <w:rFonts w:ascii="Arial" w:hAnsi="Arial" w:cs="Arial"/>
+          <w:sz w:val="22"/>
+          <w:szCs w:val="22"/>
+        </w:rPr>
+        <w:tab/>
+      </w:r>
+      <w:r>
+        <w:rPr>
+          <w:rFonts w:ascii="Arial" w:hAnsi="Arial" w:cs="Arial"/>
+          <w:sz w:val="22"/>
+          <w:szCs w:val="22"/>
+        </w:rPr>
+        <w:tab/>
+      </w:r>
+      <w:r>
+        <w:rPr>
+          <w:rFonts w:ascii="Arial" w:hAnsi="Arial" w:cs="Arial"/>
+          <w:sz w:val="22"/>
+          <w:szCs w:val="22"/>
+        </w:rPr>
+        <w:tab/>
+      </w:r>
+      <w:r>
+        <w:rPr>
+          <w:rFonts w:ascii="Arial" w:hAnsi="Arial" w:cs="Arial"/>
+          <w:sz w:val="22"/>
+          <w:szCs w:val="22"/>
+        </w:rPr>
+        <w:tab/>
+      </w:r>
+      <w:r>
+        <w:rPr>
+          <w:rFonts w:ascii="Arial" w:hAnsi="Arial" w:cs="Arial"/>
+          <w:sz w:val="22"/>
+          <w:szCs w:val="22"/>
+        </w:rPr>
+        <w:tab/>
+      </w:r>
+      <w:r>
+        <w:rPr>
+          <w:rFonts w:ascii="Arial" w:hAnsi="Arial" w:cs="Arial"/>
+          <w:sz w:val="22"/>
+          <w:szCs w:val="22"/>
+        </w:rPr>
+        <w:tab/>
+      </w:r>
+      <w:r>
+        <w:rPr>
+          <w:rFonts w:ascii="Arial" w:hAnsi="Arial" w:cs="Arial"/>
+          <w:sz w:val="22"/>
+          <w:szCs w:val="22"/>
+        </w:rPr>
+        <w:tab/>
+      </w:r>
+      <w:r>
+        <w:rPr>
+          <w:rFonts w:ascii="Arial" w:hAnsi="Arial" w:cs="Arial"/>
+          <w:sz w:val="22"/>
+          <w:szCs w:val="22"/>
+        </w:rPr>
+        <w:tab/>
+        <w:t>$5,319,812</w:t>
+      </w:r>
+    </w:p>
+    <w:p>
+      <w:pPr>
+        <w:autoSpaceDE w:val="0"/>
+        <w:autoSpaceDN w:val="0"/>
+        <w:rPr>
+          <w:ins w:id="10" w:author="Cole Brokamp" w:date="2021-03-10T12:34:00Z"/>
+          <w:rFonts w:ascii="Arial" w:hAnsi="Arial" w:cs="Arial"/>
+          <w:i/>
+          <w:sz w:val="22"/>
+          <w:szCs w:val="22"/>
+        </w:rPr>
+      </w:pPr>
+      <w:r>
+        <w:rPr>
+          <w:rFonts w:ascii="Arial" w:hAnsi="Arial" w:cs="Arial"/>
+          <w:i/>
+          <w:sz w:val="22"/>
+          <w:szCs w:val="22"/>
+        </w:rPr>
+        <w:t>Longitudinal Impact of Air Pollution on Mental Health and Neuroimaging Outcomes during Adolescence in the Cincinnati Combined Childhood Cohorts (C4)</w:t>
+      </w:r>
+    </w:p>
+    <w:p>
+      <w:pPr>
+        <w:rPr>
+          <w:ins w:id="11" w:author="Cole Brokamp" w:date="2021-03-10T12:34:00Z"/>
+          <w:rFonts w:ascii="Arial" w:hAnsi="Arial" w:cs="Arial"/>
+          <w:iCs/>
+          <w:sz w:val="22"/>
+          <w:szCs w:val="22"/>
+        </w:rPr>
+      </w:pPr>
+      <w:ins w:id="12" w:author="Cole Brokamp" w:date="2021-03-10T12:34:00Z">
+        <w:r>
+          <w:rPr>
+            <w:rFonts w:ascii="Arial" w:hAnsi="Arial" w:cs="Arial"/>
+            <w:iCs/>
+            <w:sz w:val="22"/>
+            <w:szCs w:val="22"/>
+          </w:rPr>
+          <w:t>This project will merge two ongoing, prospective cohorts, the Cincinnati Childhood Allergy and Air Pollution Study (CCAAPS) and the Health Outcomes and Measures of the Environment (HOME) Study, to examine the role of air pollution on adverse mental health and neuroimaging outcomes and in early adolescence.</w:t>
+        </w:r>
+      </w:ins>
+    </w:p>
+    <w:p>
+      <w:pPr>
+        <w:autoSpaceDE w:val="0"/>
+        <w:autoSpaceDN w:val="0"/>
+        <w:rPr>
+          <w:rFonts w:ascii="Arial" w:hAnsi="Arial" w:cs="Arial"/>
+          <w:iCs/>
+          <w:sz w:val="22"/>
+          <w:szCs w:val="22"/>
+          <w:rPrChange w:id="13" w:author="Cole Brokamp" w:date="2021-03-10T12:34:00Z">
+            <w:rPr>
+              <w:rFonts w:ascii="Arial" w:hAnsi="Arial" w:cs="Arial"/>
+              <w:i/>
+              <w:sz w:val="22"/>
+              <w:szCs w:val="22"/>
+            </w:rPr>
+          </w:rPrChange>
+        </w:rPr>
+      </w:pPr>
+    </w:p>
+    <w:p>
+      <w:pPr>
         <w:rPr>
           <w:rFonts w:ascii="Arial" w:hAnsi="Arial" w:cs="Arial"/>
           <w:sz w:val="22"/>
@@ -1849,7 +2323,6 @@
           <w:szCs w:val="22"/>
           <w:u w:val="single"/>
         </w:rPr>
-        <w:lastRenderedPageBreak/>
         <w:t>CHMC Institutional Awards</w:t>
       </w:r>
     </w:p>
@@ -2297,7 +2770,25 @@
           <w:sz w:val="22"/>
           <w:szCs w:val="22"/>
         </w:rPr>
-        <w:t>HG011411-01 (Mersha)</w:t>
+        <w:t>HG011411-01 (</w:t>
+      </w:r>
+      <w:proofErr w:type="spellStart"/>
+      <w:r>
+        <w:rPr>
+          <w:rFonts w:ascii="Arial" w:hAnsi="Arial" w:cs="Arial"/>
+          <w:sz w:val="22"/>
+          <w:szCs w:val="22"/>
+        </w:rPr>
+        <w:t>Mersha</w:t>
+      </w:r>
+      <w:proofErr w:type="spellEnd"/>
+      <w:r>
+        <w:rPr>
+          <w:rFonts w:ascii="Arial" w:hAnsi="Arial" w:cs="Arial"/>
+          <w:sz w:val="22"/>
+          <w:szCs w:val="22"/>
+        </w:rPr>
+        <w:t>)</w:t>
       </w:r>
       <w:r>
         <w:rPr>
@@ -2562,6 +3053,7 @@
     <w:p>
       <w:pPr>
         <w:rPr>
+          <w:del w:id="14" w:author="Cole Brokamp" w:date="2021-03-10T12:24:00Z"/>
           <w:rFonts w:ascii="Arial" w:hAnsi="Arial" w:cs="Arial"/>
           <w:i/>
           <w:iCs/>
@@ -2573,278 +3065,267 @@
     <w:p>
       <w:pPr>
         <w:rPr>
-          <w:rFonts w:ascii="Arial" w:hAnsi="Arial" w:cs="Arial"/>
-          <w:sz w:val="22"/>
-          <w:szCs w:val="22"/>
-        </w:rPr>
-      </w:pPr>
-      <w:r>
-        <w:rPr>
-          <w:rFonts w:ascii="Arial" w:hAnsi="Arial" w:cs="Arial"/>
-          <w:sz w:val="22"/>
-          <w:szCs w:val="22"/>
-        </w:rPr>
-        <w:t>R01</w:t>
-      </w:r>
-      <w:r>
-        <w:rPr>
-          <w:rFonts w:ascii="Arial" w:hAnsi="Arial" w:cs="Arial"/>
-          <w:sz w:val="22"/>
-          <w:szCs w:val="22"/>
-        </w:rPr>
-        <w:t xml:space="preserve"> (Cecil, Ryan, </w:t>
-      </w:r>
-      <w:proofErr w:type="spellStart"/>
-      <w:r>
-        <w:rPr>
-          <w:rFonts w:ascii="Arial" w:hAnsi="Arial" w:cs="Arial"/>
-          <w:sz w:val="22"/>
-          <w:szCs w:val="22"/>
-        </w:rPr>
-        <w:t>Yolton</w:t>
-      </w:r>
-      <w:proofErr w:type="spellEnd"/>
-      <w:r>
-        <w:rPr>
-          <w:rFonts w:ascii="Arial" w:hAnsi="Arial" w:cs="Arial"/>
-          <w:sz w:val="22"/>
-          <w:szCs w:val="22"/>
-        </w:rPr>
-        <w:t>)</w:t>
-      </w:r>
-      <w:r>
-        <w:rPr>
-          <w:rFonts w:ascii="Arial" w:hAnsi="Arial" w:cs="Arial"/>
-          <w:sz w:val="22"/>
-          <w:szCs w:val="22"/>
-        </w:rPr>
-        <w:tab/>
-      </w:r>
-      <w:r>
-        <w:rPr>
-          <w:rFonts w:ascii="Arial" w:hAnsi="Arial" w:cs="Arial"/>
-          <w:sz w:val="22"/>
-          <w:szCs w:val="22"/>
-        </w:rPr>
-        <w:tab/>
-      </w:r>
-      <w:r>
-        <w:rPr>
-          <w:rFonts w:ascii="Arial" w:hAnsi="Arial" w:cs="Arial"/>
-          <w:sz w:val="22"/>
-          <w:szCs w:val="22"/>
-        </w:rPr>
-        <w:tab/>
-      </w:r>
-      <w:r>
-        <w:rPr>
-          <w:rFonts w:ascii="Arial" w:hAnsi="Arial" w:cs="Arial"/>
-          <w:sz w:val="22"/>
-          <w:szCs w:val="22"/>
-        </w:rPr>
-        <w:tab/>
-      </w:r>
-      <w:r>
-        <w:rPr>
-          <w:rFonts w:ascii="Arial" w:hAnsi="Arial" w:cs="Arial"/>
-          <w:sz w:val="22"/>
-          <w:szCs w:val="22"/>
-        </w:rPr>
-        <w:tab/>
-        <w:t xml:space="preserve">             </w:t>
-      </w:r>
-      <w:r>
-        <w:rPr>
-          <w:rFonts w:ascii="Arial" w:hAnsi="Arial" w:cs="Arial"/>
-          <w:sz w:val="22"/>
-          <w:szCs w:val="22"/>
-        </w:rPr>
-        <w:tab/>
-        <w:t xml:space="preserve"> </w:t>
-      </w:r>
-      <w:r>
-        <w:rPr>
-          <w:rFonts w:ascii="Arial" w:hAnsi="Arial" w:cs="Arial"/>
-          <w:sz w:val="22"/>
-          <w:szCs w:val="22"/>
-        </w:rPr>
-        <w:tab/>
-        <w:t>09</w:t>
-      </w:r>
-      <w:r>
-        <w:rPr>
-          <w:rFonts w:ascii="Arial" w:hAnsi="Arial" w:cs="Arial"/>
-          <w:sz w:val="22"/>
-          <w:szCs w:val="22"/>
-        </w:rPr>
-        <w:t xml:space="preserve">/01/2020 – </w:t>
-      </w:r>
-      <w:r>
-        <w:rPr>
-          <w:rFonts w:ascii="Arial" w:hAnsi="Arial" w:cs="Arial"/>
-          <w:sz w:val="22"/>
-          <w:szCs w:val="22"/>
-        </w:rPr>
-        <w:t>08</w:t>
-      </w:r>
-      <w:r>
-        <w:rPr>
-          <w:rFonts w:ascii="Arial" w:hAnsi="Arial" w:cs="Arial"/>
-          <w:sz w:val="22"/>
-          <w:szCs w:val="22"/>
-        </w:rPr>
-        <w:t>/3</w:t>
-      </w:r>
-      <w:r>
-        <w:rPr>
-          <w:rFonts w:ascii="Arial" w:hAnsi="Arial" w:cs="Arial"/>
-          <w:sz w:val="22"/>
-          <w:szCs w:val="22"/>
-        </w:rPr>
-        <w:t>0</w:t>
-      </w:r>
-      <w:r>
-        <w:rPr>
-          <w:rFonts w:ascii="Arial" w:hAnsi="Arial" w:cs="Arial"/>
-          <w:sz w:val="22"/>
-          <w:szCs w:val="22"/>
-        </w:rPr>
-        <w:t>/202</w:t>
-      </w:r>
-      <w:r>
-        <w:rPr>
-          <w:rFonts w:ascii="Arial" w:hAnsi="Arial" w:cs="Arial"/>
-          <w:sz w:val="22"/>
-          <w:szCs w:val="22"/>
-        </w:rPr>
-        <w:t>5</w:t>
-      </w:r>
-      <w:r>
-        <w:rPr>
-          <w:rFonts w:ascii="Arial" w:hAnsi="Arial" w:cs="Arial"/>
-          <w:sz w:val="22"/>
-          <w:szCs w:val="22"/>
-        </w:rPr>
-        <w:tab/>
-      </w:r>
-      <w:r>
-        <w:rPr>
-          <w:rFonts w:ascii="Arial" w:hAnsi="Arial" w:cs="Arial"/>
-          <w:sz w:val="22"/>
-          <w:szCs w:val="22"/>
-        </w:rPr>
-        <w:tab/>
-      </w:r>
-      <w:r>
-        <w:rPr>
-          <w:rFonts w:ascii="Arial" w:hAnsi="Arial" w:cs="Arial"/>
-          <w:sz w:val="22"/>
-          <w:szCs w:val="22"/>
-        </w:rPr>
-        <w:tab/>
-      </w:r>
-      <w:r>
-        <w:rPr>
-          <w:rFonts w:ascii="Arial" w:hAnsi="Arial" w:cs="Arial"/>
-          <w:sz w:val="22"/>
-          <w:szCs w:val="22"/>
-        </w:rPr>
-        <w:tab/>
-        <w:t>1.</w:t>
-      </w:r>
-      <w:r>
-        <w:rPr>
-          <w:rFonts w:ascii="Arial" w:hAnsi="Arial" w:cs="Arial"/>
-          <w:sz w:val="22"/>
-          <w:szCs w:val="22"/>
-        </w:rPr>
-        <w:t>8</w:t>
-      </w:r>
-      <w:r>
-        <w:rPr>
-          <w:rFonts w:ascii="Arial" w:hAnsi="Arial" w:cs="Arial"/>
-          <w:sz w:val="22"/>
-          <w:szCs w:val="22"/>
-        </w:rPr>
-        <w:t xml:space="preserve"> calendar</w:t>
-      </w:r>
-    </w:p>
-    <w:p>
-      <w:pPr>
-        <w:rPr>
-          <w:rFonts w:ascii="Arial" w:hAnsi="Arial" w:cs="Arial"/>
-          <w:sz w:val="22"/>
-          <w:szCs w:val="22"/>
-        </w:rPr>
-      </w:pPr>
-      <w:r>
-        <w:rPr>
-          <w:rFonts w:ascii="Arial" w:hAnsi="Arial" w:cs="Arial"/>
-          <w:sz w:val="22"/>
-          <w:szCs w:val="22"/>
-        </w:rPr>
-        <w:t>NIH / </w:t>
-      </w:r>
-      <w:r>
-        <w:rPr>
-          <w:rFonts w:ascii="Arial" w:hAnsi="Arial" w:cs="Arial"/>
-          <w:sz w:val="22"/>
-          <w:szCs w:val="22"/>
-        </w:rPr>
-        <w:t>NIEHS</w:t>
-      </w:r>
-      <w:r>
-        <w:rPr>
-          <w:rFonts w:ascii="Arial" w:hAnsi="Arial" w:cs="Arial"/>
-          <w:sz w:val="22"/>
-          <w:szCs w:val="22"/>
-        </w:rPr>
-        <w:t>                                                        </w:t>
-      </w:r>
-      <w:r>
-        <w:rPr>
-          <w:rFonts w:ascii="Arial" w:hAnsi="Arial" w:cs="Arial"/>
-          <w:sz w:val="22"/>
-          <w:szCs w:val="22"/>
-        </w:rPr>
-        <w:t xml:space="preserve">      </w:t>
-      </w:r>
-      <w:r>
-        <w:rPr>
-          <w:rFonts w:ascii="Arial" w:hAnsi="Arial" w:cs="Arial"/>
-          <w:sz w:val="22"/>
-          <w:szCs w:val="22"/>
-        </w:rPr>
-        <w:tab/>
-      </w:r>
-      <w:r>
-        <w:rPr>
-          <w:rFonts w:ascii="Arial" w:hAnsi="Arial" w:cs="Arial"/>
-          <w:sz w:val="22"/>
-          <w:szCs w:val="22"/>
-        </w:rPr>
-        <w:tab/>
-      </w:r>
-      <w:r>
-        <w:rPr>
-          <w:rFonts w:ascii="Arial" w:hAnsi="Arial" w:cs="Arial"/>
-          <w:sz w:val="22"/>
-          <w:szCs w:val="22"/>
-        </w:rPr>
-        <w:t>$</w:t>
-      </w:r>
-      <w:r>
-        <w:rPr>
-          <w:rFonts w:ascii="Arial" w:hAnsi="Arial" w:cs="Arial"/>
-          <w:sz w:val="22"/>
-          <w:szCs w:val="22"/>
-        </w:rPr>
-        <w:t>413,580</w:t>
-      </w:r>
-    </w:p>
-    <w:p>
-      <w:pPr>
-        <w:rPr>
+          <w:del w:id="15" w:author="Cole Brokamp" w:date="2021-03-10T12:23:00Z"/>
+          <w:rFonts w:ascii="Arial" w:hAnsi="Arial" w:cs="Arial"/>
+          <w:sz w:val="22"/>
+          <w:szCs w:val="22"/>
+        </w:rPr>
+      </w:pPr>
+      <w:del w:id="16" w:author="Cole Brokamp" w:date="2021-03-10T12:23:00Z">
+        <w:r>
+          <w:rPr>
+            <w:rFonts w:ascii="Arial" w:hAnsi="Arial" w:cs="Arial"/>
+            <w:sz w:val="22"/>
+            <w:szCs w:val="22"/>
+          </w:rPr>
+          <w:delText>R01</w:delText>
+        </w:r>
+        <w:r>
+          <w:rPr>
+            <w:rFonts w:ascii="Arial" w:hAnsi="Arial" w:cs="Arial"/>
+            <w:sz w:val="22"/>
+            <w:szCs w:val="22"/>
+          </w:rPr>
+          <w:delText xml:space="preserve"> (Cecil, Ryan, Yolton)</w:delText>
+        </w:r>
+        <w:r>
+          <w:rPr>
+            <w:rFonts w:ascii="Arial" w:hAnsi="Arial" w:cs="Arial"/>
+            <w:sz w:val="22"/>
+            <w:szCs w:val="22"/>
+          </w:rPr>
+          <w:tab/>
+        </w:r>
+        <w:r>
+          <w:rPr>
+            <w:rFonts w:ascii="Arial" w:hAnsi="Arial" w:cs="Arial"/>
+            <w:sz w:val="22"/>
+            <w:szCs w:val="22"/>
+          </w:rPr>
+          <w:tab/>
+        </w:r>
+        <w:r>
+          <w:rPr>
+            <w:rFonts w:ascii="Arial" w:hAnsi="Arial" w:cs="Arial"/>
+            <w:sz w:val="22"/>
+            <w:szCs w:val="22"/>
+          </w:rPr>
+          <w:tab/>
+        </w:r>
+        <w:r>
+          <w:rPr>
+            <w:rFonts w:ascii="Arial" w:hAnsi="Arial" w:cs="Arial"/>
+            <w:sz w:val="22"/>
+            <w:szCs w:val="22"/>
+          </w:rPr>
+          <w:tab/>
+        </w:r>
+        <w:r>
+          <w:rPr>
+            <w:rFonts w:ascii="Arial" w:hAnsi="Arial" w:cs="Arial"/>
+            <w:sz w:val="22"/>
+            <w:szCs w:val="22"/>
+          </w:rPr>
+          <w:tab/>
+          <w:delText xml:space="preserve">             </w:delText>
+        </w:r>
+        <w:r>
+          <w:rPr>
+            <w:rFonts w:ascii="Arial" w:hAnsi="Arial" w:cs="Arial"/>
+            <w:sz w:val="22"/>
+            <w:szCs w:val="22"/>
+          </w:rPr>
+          <w:tab/>
+          <w:delText xml:space="preserve"> </w:delText>
+        </w:r>
+        <w:r>
+          <w:rPr>
+            <w:rFonts w:ascii="Arial" w:hAnsi="Arial" w:cs="Arial"/>
+            <w:sz w:val="22"/>
+            <w:szCs w:val="22"/>
+          </w:rPr>
+          <w:tab/>
+          <w:delText>08</w:delText>
+        </w:r>
+        <w:r>
+          <w:rPr>
+            <w:rFonts w:ascii="Arial" w:hAnsi="Arial" w:cs="Arial"/>
+            <w:sz w:val="22"/>
+            <w:szCs w:val="22"/>
+          </w:rPr>
+          <w:delText xml:space="preserve">/01/2020 – </w:delText>
+        </w:r>
+        <w:r>
+          <w:rPr>
+            <w:rFonts w:ascii="Arial" w:hAnsi="Arial" w:cs="Arial"/>
+            <w:sz w:val="22"/>
+            <w:szCs w:val="22"/>
+          </w:rPr>
+          <w:delText>07</w:delText>
+        </w:r>
+        <w:r>
+          <w:rPr>
+            <w:rFonts w:ascii="Arial" w:hAnsi="Arial" w:cs="Arial"/>
+            <w:sz w:val="22"/>
+            <w:szCs w:val="22"/>
+          </w:rPr>
+          <w:delText>/3</w:delText>
+        </w:r>
+        <w:r>
+          <w:rPr>
+            <w:rFonts w:ascii="Arial" w:hAnsi="Arial" w:cs="Arial"/>
+            <w:sz w:val="22"/>
+            <w:szCs w:val="22"/>
+          </w:rPr>
+          <w:delText>1</w:delText>
+        </w:r>
+        <w:r>
+          <w:rPr>
+            <w:rFonts w:ascii="Arial" w:hAnsi="Arial" w:cs="Arial"/>
+            <w:sz w:val="22"/>
+            <w:szCs w:val="22"/>
+          </w:rPr>
+          <w:delText>/202</w:delText>
+        </w:r>
+        <w:r>
+          <w:rPr>
+            <w:rFonts w:ascii="Arial" w:hAnsi="Arial" w:cs="Arial"/>
+            <w:sz w:val="22"/>
+            <w:szCs w:val="22"/>
+          </w:rPr>
+          <w:delText>4</w:delText>
+        </w:r>
+        <w:r>
+          <w:rPr>
+            <w:rFonts w:ascii="Arial" w:hAnsi="Arial" w:cs="Arial"/>
+            <w:sz w:val="22"/>
+            <w:szCs w:val="22"/>
+          </w:rPr>
+          <w:tab/>
+        </w:r>
+        <w:r>
+          <w:rPr>
+            <w:rFonts w:ascii="Arial" w:hAnsi="Arial" w:cs="Arial"/>
+            <w:sz w:val="22"/>
+            <w:szCs w:val="22"/>
+          </w:rPr>
+          <w:tab/>
+        </w:r>
+        <w:r>
+          <w:rPr>
+            <w:rFonts w:ascii="Arial" w:hAnsi="Arial" w:cs="Arial"/>
+            <w:sz w:val="22"/>
+            <w:szCs w:val="22"/>
+          </w:rPr>
+          <w:tab/>
+        </w:r>
+        <w:r>
+          <w:rPr>
+            <w:rFonts w:ascii="Arial" w:hAnsi="Arial" w:cs="Arial"/>
+            <w:sz w:val="22"/>
+            <w:szCs w:val="22"/>
+          </w:rPr>
+          <w:tab/>
+          <w:delText>1.</w:delText>
+        </w:r>
+        <w:r>
+          <w:rPr>
+            <w:rFonts w:ascii="Arial" w:hAnsi="Arial" w:cs="Arial"/>
+            <w:sz w:val="22"/>
+            <w:szCs w:val="22"/>
+          </w:rPr>
+          <w:delText>8</w:delText>
+        </w:r>
+        <w:r>
+          <w:rPr>
+            <w:rFonts w:ascii="Arial" w:hAnsi="Arial" w:cs="Arial"/>
+            <w:sz w:val="22"/>
+            <w:szCs w:val="22"/>
+          </w:rPr>
+          <w:delText xml:space="preserve"> calendar</w:delText>
+        </w:r>
+      </w:del>
+    </w:p>
+    <w:p>
+      <w:pPr>
+        <w:rPr>
+          <w:del w:id="17" w:author="Cole Brokamp" w:date="2021-03-10T12:23:00Z"/>
+          <w:rFonts w:ascii="Arial" w:hAnsi="Arial" w:cs="Arial"/>
+          <w:sz w:val="22"/>
+          <w:szCs w:val="22"/>
+        </w:rPr>
+      </w:pPr>
+      <w:del w:id="18" w:author="Cole Brokamp" w:date="2021-03-10T12:23:00Z">
+        <w:r>
+          <w:rPr>
+            <w:rFonts w:ascii="Arial" w:hAnsi="Arial" w:cs="Arial"/>
+            <w:sz w:val="22"/>
+            <w:szCs w:val="22"/>
+          </w:rPr>
+          <w:delText>NIH / </w:delText>
+        </w:r>
+        <w:r>
+          <w:rPr>
+            <w:rFonts w:ascii="Arial" w:hAnsi="Arial" w:cs="Arial"/>
+            <w:sz w:val="22"/>
+            <w:szCs w:val="22"/>
+          </w:rPr>
+          <w:delText>NIEHS</w:delText>
+        </w:r>
+        <w:r>
+          <w:rPr>
+            <w:rFonts w:ascii="Arial" w:hAnsi="Arial" w:cs="Arial"/>
+            <w:sz w:val="22"/>
+            <w:szCs w:val="22"/>
+          </w:rPr>
+          <w:delText>                                                        </w:delText>
+        </w:r>
+        <w:r>
+          <w:rPr>
+            <w:rFonts w:ascii="Arial" w:hAnsi="Arial" w:cs="Arial"/>
+            <w:sz w:val="22"/>
+            <w:szCs w:val="22"/>
+          </w:rPr>
+          <w:delText xml:space="preserve">      </w:delText>
+        </w:r>
+        <w:r>
+          <w:rPr>
+            <w:rFonts w:ascii="Arial" w:hAnsi="Arial" w:cs="Arial"/>
+            <w:sz w:val="22"/>
+            <w:szCs w:val="22"/>
+          </w:rPr>
+          <w:tab/>
+        </w:r>
+        <w:r>
+          <w:rPr>
+            <w:rFonts w:ascii="Arial" w:hAnsi="Arial" w:cs="Arial"/>
+            <w:sz w:val="22"/>
+            <w:szCs w:val="22"/>
+          </w:rPr>
+          <w:tab/>
+        </w:r>
+        <w:r>
+          <w:rPr>
+            <w:rFonts w:ascii="Arial" w:hAnsi="Arial" w:cs="Arial"/>
+            <w:sz w:val="22"/>
+            <w:szCs w:val="22"/>
+          </w:rPr>
+          <w:delText>$</w:delText>
+        </w:r>
+        <w:r>
+          <w:rPr>
+            <w:rFonts w:ascii="Arial" w:hAnsi="Arial" w:cs="Arial"/>
+            <w:sz w:val="22"/>
+            <w:szCs w:val="22"/>
+          </w:rPr>
+          <w:delText>2,381,530</w:delText>
+        </w:r>
+      </w:del>
+    </w:p>
+    <w:p>
+      <w:pPr>
+        <w:rPr>
+          <w:del w:id="19" w:author="Cole Brokamp" w:date="2021-03-10T12:23:00Z"/>
           <w:rFonts w:ascii="Arial" w:hAnsi="Arial" w:cs="Arial"/>
           <w:i/>
           <w:iCs/>
@@ -2852,418 +3333,438 @@
           <w:szCs w:val="22"/>
         </w:rPr>
       </w:pPr>
-      <w:r>
-        <w:rPr>
+      <w:del w:id="20" w:author="Cole Brokamp" w:date="2021-03-10T12:23:00Z">
+        <w:r>
+          <w:rPr>
+            <w:rFonts w:ascii="Arial" w:hAnsi="Arial" w:cs="Arial"/>
+            <w:i/>
+            <w:iCs/>
+            <w:sz w:val="22"/>
+            <w:szCs w:val="22"/>
+          </w:rPr>
+          <w:delText>Air Pollution, Mental health and Neuroimaging in Adolescents</w:delText>
+        </w:r>
+      </w:del>
+    </w:p>
+    <w:p>
+      <w:pPr>
+        <w:rPr>
+          <w:del w:id="21" w:author="Cole Brokamp" w:date="2021-03-10T12:23:00Z"/>
+          <w:rFonts w:ascii="Arial" w:hAnsi="Arial" w:cs="Arial"/>
+          <w:iCs/>
+          <w:sz w:val="22"/>
+          <w:szCs w:val="22"/>
+        </w:rPr>
+      </w:pPr>
+      <w:del w:id="22" w:author="Cole Brokamp" w:date="2021-03-10T12:23:00Z">
+        <w:r>
+          <w:rPr>
+            <w:rFonts w:ascii="Arial" w:hAnsi="Arial" w:cs="Arial"/>
+            <w:iCs/>
+            <w:sz w:val="22"/>
+            <w:szCs w:val="22"/>
+          </w:rPr>
+          <w:delText>This project will merge two ongoing, prospective cohorts, the Cincinnati Childhood Allergy and Air Pollution Study (CCAAPS) and the Health Outcomes and Measures of the Environment (HOME) Study, to examine the role of air pollution on adverse mental health and neuroimaging outcomes and in early adolescence.</w:delText>
+        </w:r>
+      </w:del>
+    </w:p>
+    <w:p>
+      <w:pPr>
+        <w:rPr>
+          <w:rFonts w:ascii="Arial" w:hAnsi="Arial" w:cs="Arial"/>
+          <w:iCs/>
+          <w:sz w:val="22"/>
+          <w:szCs w:val="22"/>
+        </w:rPr>
+      </w:pPr>
+    </w:p>
+    <w:p>
+      <w:pPr>
+        <w:rPr>
+          <w:rFonts w:ascii="Arial" w:hAnsi="Arial" w:cs="Arial"/>
+          <w:iCs/>
+          <w:sz w:val="22"/>
+          <w:szCs w:val="22"/>
+        </w:rPr>
+      </w:pPr>
+      <w:r>
+        <w:rPr>
+          <w:rFonts w:ascii="Arial" w:hAnsi="Arial" w:cs="Arial"/>
+          <w:iCs/>
+          <w:sz w:val="22"/>
+          <w:szCs w:val="22"/>
+          <w:highlight w:val="yellow"/>
+        </w:rPr>
+        <w:t>R01 (Beck)</w:t>
+      </w:r>
+      <w:r>
+        <w:rPr>
+          <w:rFonts w:ascii="Arial" w:hAnsi="Arial" w:cs="Arial"/>
+          <w:iCs/>
+          <w:sz w:val="22"/>
+          <w:szCs w:val="22"/>
+          <w:highlight w:val="yellow"/>
+        </w:rPr>
+        <w:tab/>
+      </w:r>
+      <w:r>
+        <w:rPr>
+          <w:rFonts w:ascii="Arial" w:hAnsi="Arial" w:cs="Arial"/>
+          <w:iCs/>
+          <w:sz w:val="22"/>
+          <w:szCs w:val="22"/>
+          <w:highlight w:val="yellow"/>
+        </w:rPr>
+        <w:tab/>
+      </w:r>
+      <w:r>
+        <w:rPr>
+          <w:rFonts w:ascii="Arial" w:hAnsi="Arial" w:cs="Arial"/>
+          <w:iCs/>
+          <w:sz w:val="22"/>
+          <w:szCs w:val="22"/>
+          <w:highlight w:val="yellow"/>
+        </w:rPr>
+        <w:tab/>
+      </w:r>
+      <w:r>
+        <w:rPr>
+          <w:rFonts w:ascii="Arial" w:hAnsi="Arial" w:cs="Arial"/>
+          <w:iCs/>
+          <w:sz w:val="22"/>
+          <w:szCs w:val="22"/>
+          <w:highlight w:val="yellow"/>
+        </w:rPr>
+        <w:tab/>
+      </w:r>
+      <w:r>
+        <w:rPr>
+          <w:rFonts w:ascii="Arial" w:hAnsi="Arial" w:cs="Arial"/>
+          <w:iCs/>
+          <w:sz w:val="22"/>
+          <w:szCs w:val="22"/>
+          <w:highlight w:val="yellow"/>
+        </w:rPr>
+        <w:tab/>
+      </w:r>
+      <w:r>
+        <w:rPr>
+          <w:rFonts w:ascii="Arial" w:hAnsi="Arial" w:cs="Arial"/>
+          <w:iCs/>
+          <w:sz w:val="22"/>
+          <w:szCs w:val="22"/>
+          <w:highlight w:val="yellow"/>
+        </w:rPr>
+        <w:tab/>
+      </w:r>
+      <w:r>
+        <w:rPr>
+          <w:rFonts w:ascii="Arial" w:hAnsi="Arial" w:cs="Arial"/>
+          <w:iCs/>
+          <w:sz w:val="22"/>
+          <w:szCs w:val="22"/>
+          <w:highlight w:val="yellow"/>
+        </w:rPr>
+        <w:tab/>
+      </w:r>
+      <w:r>
+        <w:rPr>
+          <w:rFonts w:ascii="Arial" w:hAnsi="Arial" w:cs="Arial"/>
+          <w:iCs/>
+          <w:sz w:val="22"/>
+          <w:szCs w:val="22"/>
+          <w:highlight w:val="yellow"/>
+        </w:rPr>
+        <w:tab/>
+      </w:r>
+      <w:r>
+        <w:rPr>
+          <w:rFonts w:ascii="Arial" w:hAnsi="Arial" w:cs="Arial"/>
+          <w:iCs/>
+          <w:sz w:val="22"/>
+          <w:szCs w:val="22"/>
+          <w:highlight w:val="yellow"/>
+        </w:rPr>
+        <w:tab/>
+      </w:r>
+      <w:r>
+        <w:rPr>
+          <w:rFonts w:ascii="Arial" w:hAnsi="Arial" w:cs="Arial"/>
+          <w:iCs/>
+          <w:sz w:val="22"/>
+          <w:szCs w:val="22"/>
+          <w:highlight w:val="yellow"/>
+        </w:rPr>
+        <w:tab/>
+      </w:r>
+      <w:r>
+        <w:rPr>
+          <w:rFonts w:ascii="Arial" w:hAnsi="Arial" w:cs="Arial"/>
+          <w:iCs/>
+          <w:sz w:val="22"/>
+          <w:szCs w:val="22"/>
+          <w:highlight w:val="yellow"/>
+        </w:rPr>
+        <w:tab/>
+      </w:r>
+      <w:r>
+        <w:rPr>
+          <w:rFonts w:ascii="Arial" w:hAnsi="Arial" w:cs="Arial"/>
+          <w:iCs/>
+          <w:sz w:val="22"/>
+          <w:szCs w:val="22"/>
+          <w:highlight w:val="yellow"/>
+        </w:rPr>
+        <w:tab/>
+        <w:t>11/01/2021 – 10/31/2026</w:t>
+      </w:r>
+      <w:r>
+        <w:rPr>
+          <w:rFonts w:ascii="Arial" w:hAnsi="Arial" w:cs="Arial"/>
+          <w:iCs/>
+          <w:sz w:val="22"/>
+          <w:szCs w:val="22"/>
+          <w:highlight w:val="yellow"/>
+        </w:rPr>
+        <w:tab/>
+      </w:r>
+      <w:r>
+        <w:rPr>
+          <w:rFonts w:ascii="Arial" w:hAnsi="Arial" w:cs="Arial"/>
+          <w:iCs/>
+          <w:sz w:val="22"/>
+          <w:szCs w:val="22"/>
+          <w:highlight w:val="yellow"/>
+        </w:rPr>
+        <w:tab/>
+      </w:r>
+      <w:r>
+        <w:rPr>
+          <w:rFonts w:ascii="Arial" w:hAnsi="Arial" w:cs="Arial"/>
+          <w:iCs/>
+          <w:sz w:val="22"/>
+          <w:szCs w:val="22"/>
+          <w:highlight w:val="yellow"/>
+        </w:rPr>
+        <w:tab/>
+      </w:r>
+      <w:r>
+        <w:rPr>
+          <w:rFonts w:ascii="Arial" w:hAnsi="Arial" w:cs="Arial"/>
+          <w:iCs/>
+          <w:sz w:val="22"/>
+          <w:szCs w:val="22"/>
+          <w:highlight w:val="yellow"/>
+        </w:rPr>
+        <w:tab/>
+        <w:t>2.4 calendar</w:t>
+      </w:r>
+    </w:p>
+    <w:p>
+      <w:pPr>
+        <w:rPr>
+          <w:rFonts w:ascii="Arial" w:hAnsi="Arial" w:cs="Arial"/>
+          <w:iCs/>
+          <w:sz w:val="22"/>
+          <w:szCs w:val="22"/>
+        </w:rPr>
+      </w:pPr>
+      <w:r>
+        <w:rPr>
+          <w:rFonts w:ascii="Arial" w:hAnsi="Arial" w:cs="Arial"/>
+          <w:iCs/>
+          <w:sz w:val="22"/>
+          <w:szCs w:val="22"/>
+        </w:rPr>
+        <w:t>AHRQ</w:t>
+      </w:r>
+      <w:r>
+        <w:rPr>
+          <w:rFonts w:ascii="Arial" w:hAnsi="Arial" w:cs="Arial"/>
+          <w:iCs/>
+          <w:sz w:val="22"/>
+          <w:szCs w:val="22"/>
+        </w:rPr>
+        <w:tab/>
+      </w:r>
+      <w:r>
+        <w:rPr>
+          <w:rFonts w:ascii="Arial" w:hAnsi="Arial" w:cs="Arial"/>
+          <w:iCs/>
+          <w:sz w:val="22"/>
+          <w:szCs w:val="22"/>
+        </w:rPr>
+        <w:tab/>
+      </w:r>
+      <w:r>
+        <w:rPr>
+          <w:rFonts w:ascii="Arial" w:hAnsi="Arial" w:cs="Arial"/>
+          <w:iCs/>
+          <w:sz w:val="22"/>
+          <w:szCs w:val="22"/>
+        </w:rPr>
+        <w:tab/>
+      </w:r>
+      <w:r>
+        <w:rPr>
+          <w:rFonts w:ascii="Arial" w:hAnsi="Arial" w:cs="Arial"/>
+          <w:iCs/>
+          <w:sz w:val="22"/>
+          <w:szCs w:val="22"/>
+        </w:rPr>
+        <w:tab/>
+      </w:r>
+      <w:r>
+        <w:rPr>
+          <w:rFonts w:ascii="Arial" w:hAnsi="Arial" w:cs="Arial"/>
+          <w:iCs/>
+          <w:sz w:val="22"/>
+          <w:szCs w:val="22"/>
+        </w:rPr>
+        <w:tab/>
+      </w:r>
+      <w:r>
+        <w:rPr>
+          <w:rFonts w:ascii="Arial" w:hAnsi="Arial" w:cs="Arial"/>
+          <w:iCs/>
+          <w:sz w:val="22"/>
+          <w:szCs w:val="22"/>
+        </w:rPr>
+        <w:tab/>
+      </w:r>
+      <w:r>
+        <w:rPr>
+          <w:rFonts w:ascii="Arial" w:hAnsi="Arial" w:cs="Arial"/>
+          <w:iCs/>
+          <w:sz w:val="22"/>
+          <w:szCs w:val="22"/>
+        </w:rPr>
+        <w:tab/>
+      </w:r>
+      <w:r>
+        <w:rPr>
+          <w:rFonts w:ascii="Arial" w:hAnsi="Arial" w:cs="Arial"/>
+          <w:iCs/>
+          <w:sz w:val="22"/>
+          <w:szCs w:val="22"/>
+        </w:rPr>
+        <w:tab/>
+      </w:r>
+      <w:r>
+        <w:rPr>
+          <w:rFonts w:ascii="Arial" w:hAnsi="Arial" w:cs="Arial"/>
+          <w:iCs/>
+          <w:sz w:val="22"/>
+          <w:szCs w:val="22"/>
+        </w:rPr>
+        <w:tab/>
+      </w:r>
+      <w:r>
+        <w:rPr>
+          <w:rFonts w:ascii="Arial" w:hAnsi="Arial" w:cs="Arial"/>
+          <w:iCs/>
+          <w:sz w:val="22"/>
+          <w:szCs w:val="22"/>
+        </w:rPr>
+        <w:tab/>
+      </w:r>
+      <w:r>
+        <w:rPr>
+          <w:rFonts w:ascii="Arial" w:hAnsi="Arial" w:cs="Arial"/>
+          <w:iCs/>
+          <w:sz w:val="22"/>
+          <w:szCs w:val="22"/>
+        </w:rPr>
+        <w:tab/>
+      </w:r>
+      <w:r>
+        <w:rPr>
+          <w:rFonts w:ascii="Arial" w:hAnsi="Arial" w:cs="Arial"/>
+          <w:iCs/>
+          <w:sz w:val="22"/>
+          <w:szCs w:val="22"/>
+        </w:rPr>
+        <w:tab/>
+      </w:r>
+      <w:r>
+        <w:rPr>
+          <w:rFonts w:ascii="Arial" w:hAnsi="Arial" w:cs="Arial"/>
+          <w:iCs/>
+          <w:sz w:val="22"/>
+          <w:szCs w:val="22"/>
+        </w:rPr>
+        <w:tab/>
+      </w:r>
+      <w:r>
+        <w:rPr>
+          <w:rFonts w:ascii="Arial" w:hAnsi="Arial" w:cs="Arial"/>
+          <w:iCs/>
+          <w:sz w:val="22"/>
+          <w:szCs w:val="22"/>
+        </w:rPr>
+        <w:tab/>
+        <w:t>$1,995,559</w:t>
+      </w:r>
+    </w:p>
+    <w:p>
+      <w:pPr>
+        <w:rPr>
+          <w:ins w:id="23" w:author="Cole Brokamp" w:date="2021-03-10T12:40:00Z"/>
           <w:rFonts w:ascii="Arial" w:hAnsi="Arial" w:cs="Arial"/>
           <w:i/>
+          <w:sz w:val="22"/>
+          <w:szCs w:val="22"/>
+        </w:rPr>
+      </w:pPr>
+      <w:r>
+        <w:rPr>
+          <w:rFonts w:ascii="Arial" w:hAnsi="Arial" w:cs="Arial"/>
+          <w:i/>
+          <w:sz w:val="22"/>
+          <w:szCs w:val="22"/>
+        </w:rPr>
+        <w:t>Achieving Pediatric Health Equity by Responding to Identified Sociomedical risks with Effective Unified Purpose – Co-design and Evaluation of the RISEUP System</w:t>
+      </w:r>
+    </w:p>
+    <w:p>
+      <w:pPr>
+        <w:rPr>
+          <w:rFonts w:ascii="Arial" w:hAnsi="Arial" w:cs="Arial"/>
           <w:iCs/>
           <w:sz w:val="22"/>
           <w:szCs w:val="22"/>
-        </w:rPr>
-        <w:t>Air Pollution, Mental health and Neuroimaging in Adolescents</w:t>
-      </w:r>
-    </w:p>
-    <w:p>
-      <w:pPr>
-        <w:rPr>
-          <w:rFonts w:ascii="Arial" w:hAnsi="Arial" w:cs="Arial"/>
-          <w:iCs/>
-          <w:sz w:val="22"/>
-          <w:szCs w:val="22"/>
-        </w:rPr>
-      </w:pPr>
-      <w:r>
-        <w:rPr>
-          <w:rFonts w:ascii="Arial" w:hAnsi="Arial" w:cs="Arial"/>
-          <w:iCs/>
-          <w:sz w:val="22"/>
-          <w:szCs w:val="22"/>
-        </w:rPr>
-        <w:t>This project will merge two ongoing, prospective cohorts, the Cincinnati Childhood Allergy and Air Pollution Study (CCAAPS) and the Health Outcomes and Measures of the Environment (HOME) Study, to examine the role of air pollution on adverse mental health and neuroimaging outcomes and in early adolescence.</w:t>
-      </w:r>
-    </w:p>
-    <w:p>
-      <w:pPr>
-        <w:rPr>
-          <w:rFonts w:ascii="Arial" w:hAnsi="Arial" w:cs="Arial"/>
-          <w:i/>
-          <w:iCs/>
-          <w:sz w:val="22"/>
-          <w:szCs w:val="22"/>
-        </w:rPr>
-      </w:pPr>
-    </w:p>
-    <w:p>
-      <w:pPr>
-        <w:rPr>
-          <w:rFonts w:ascii="Arial" w:hAnsi="Arial" w:cs="Arial"/>
-          <w:iCs/>
-          <w:sz w:val="22"/>
-          <w:szCs w:val="22"/>
-        </w:rPr>
-      </w:pPr>
-      <w:r>
-        <w:rPr>
-          <w:rFonts w:ascii="Arial" w:hAnsi="Arial" w:cs="Arial"/>
-          <w:iCs/>
-          <w:sz w:val="22"/>
-          <w:szCs w:val="22"/>
-        </w:rPr>
-        <w:t>AN:4446180 (Brokamp)</w:t>
-      </w:r>
-      <w:r>
-        <w:rPr>
-          <w:rFonts w:ascii="Arial" w:hAnsi="Arial" w:cs="Arial"/>
-          <w:iCs/>
-          <w:sz w:val="22"/>
-          <w:szCs w:val="22"/>
-        </w:rPr>
-        <w:tab/>
-      </w:r>
-      <w:r>
-        <w:rPr>
-          <w:rFonts w:ascii="Arial" w:hAnsi="Arial" w:cs="Arial"/>
-          <w:iCs/>
-          <w:sz w:val="22"/>
-          <w:szCs w:val="22"/>
-        </w:rPr>
-        <w:tab/>
-      </w:r>
-      <w:r>
-        <w:rPr>
-          <w:rFonts w:ascii="Arial" w:hAnsi="Arial" w:cs="Arial"/>
-          <w:iCs/>
-          <w:sz w:val="22"/>
-          <w:szCs w:val="22"/>
-        </w:rPr>
-        <w:tab/>
-      </w:r>
-      <w:r>
-        <w:rPr>
-          <w:rFonts w:ascii="Arial" w:hAnsi="Arial" w:cs="Arial"/>
-          <w:iCs/>
-          <w:sz w:val="22"/>
-          <w:szCs w:val="22"/>
-        </w:rPr>
-        <w:tab/>
-      </w:r>
-      <w:r>
-        <w:rPr>
-          <w:rFonts w:ascii="Arial" w:hAnsi="Arial" w:cs="Arial"/>
-          <w:iCs/>
-          <w:sz w:val="22"/>
-          <w:szCs w:val="22"/>
-        </w:rPr>
-        <w:tab/>
-      </w:r>
-      <w:r>
-        <w:rPr>
-          <w:rFonts w:ascii="Arial" w:hAnsi="Arial" w:cs="Arial"/>
-          <w:iCs/>
-          <w:sz w:val="22"/>
-          <w:szCs w:val="22"/>
-        </w:rPr>
-        <w:tab/>
-      </w:r>
-      <w:r>
-        <w:rPr>
-          <w:rFonts w:ascii="Arial" w:hAnsi="Arial" w:cs="Arial"/>
-          <w:iCs/>
-          <w:sz w:val="22"/>
-          <w:szCs w:val="22"/>
-        </w:rPr>
-        <w:tab/>
-      </w:r>
-      <w:r>
-        <w:rPr>
-          <w:rFonts w:ascii="Arial" w:hAnsi="Arial" w:cs="Arial"/>
-          <w:iCs/>
-          <w:sz w:val="22"/>
-          <w:szCs w:val="22"/>
-        </w:rPr>
-        <w:tab/>
-      </w:r>
-      <w:r>
-        <w:rPr>
-          <w:rFonts w:ascii="Arial" w:hAnsi="Arial" w:cs="Arial"/>
-          <w:iCs/>
-          <w:sz w:val="22"/>
-          <w:szCs w:val="22"/>
-        </w:rPr>
-        <w:tab/>
-        <w:t>04/01/2021 – 03/31/2025</w:t>
-      </w:r>
-      <w:r>
-        <w:rPr>
-          <w:rFonts w:ascii="Arial" w:hAnsi="Arial" w:cs="Arial"/>
-          <w:iCs/>
-          <w:sz w:val="22"/>
-          <w:szCs w:val="22"/>
-        </w:rPr>
-        <w:tab/>
-      </w:r>
-      <w:r>
-        <w:rPr>
-          <w:rFonts w:ascii="Arial" w:hAnsi="Arial" w:cs="Arial"/>
-          <w:iCs/>
-          <w:sz w:val="22"/>
-          <w:szCs w:val="22"/>
-        </w:rPr>
-        <w:tab/>
-        <w:t>1.8 / 3.6 / 4.2 calendar</w:t>
-      </w:r>
-    </w:p>
-    <w:p>
-      <w:pPr>
-        <w:rPr>
-          <w:rFonts w:ascii="Arial" w:hAnsi="Arial" w:cs="Arial"/>
-          <w:iCs/>
-          <w:sz w:val="22"/>
-          <w:szCs w:val="22"/>
-        </w:rPr>
-      </w:pPr>
-      <w:r>
-        <w:rPr>
-          <w:rFonts w:ascii="Arial" w:hAnsi="Arial" w:cs="Arial"/>
-          <w:iCs/>
-          <w:sz w:val="22"/>
-          <w:szCs w:val="22"/>
-        </w:rPr>
-        <w:t xml:space="preserve">NIH / </w:t>
-      </w:r>
-      <w:r>
-        <w:rPr>
-          <w:rFonts w:ascii="Arial" w:hAnsi="Arial" w:cs="Arial"/>
-          <w:iCs/>
-          <w:sz w:val="22"/>
-          <w:szCs w:val="22"/>
-        </w:rPr>
-        <w:t>NIEHS</w:t>
-      </w:r>
-      <w:r>
-        <w:rPr>
-          <w:rFonts w:ascii="Arial" w:hAnsi="Arial" w:cs="Arial"/>
-          <w:iCs/>
-          <w:sz w:val="22"/>
-          <w:szCs w:val="22"/>
-        </w:rPr>
-        <w:tab/>
-      </w:r>
-      <w:r>
-        <w:rPr>
-          <w:rFonts w:ascii="Arial" w:hAnsi="Arial" w:cs="Arial"/>
-          <w:iCs/>
-          <w:sz w:val="22"/>
-          <w:szCs w:val="22"/>
-        </w:rPr>
-        <w:tab/>
-      </w:r>
-      <w:r>
-        <w:rPr>
-          <w:rFonts w:ascii="Arial" w:hAnsi="Arial" w:cs="Arial"/>
-          <w:iCs/>
-          <w:sz w:val="22"/>
-          <w:szCs w:val="22"/>
-        </w:rPr>
-        <w:tab/>
-      </w:r>
-      <w:r>
-        <w:rPr>
-          <w:rFonts w:ascii="Arial" w:hAnsi="Arial" w:cs="Arial"/>
-          <w:iCs/>
-          <w:sz w:val="22"/>
-          <w:szCs w:val="22"/>
-        </w:rPr>
-        <w:tab/>
-      </w:r>
-      <w:r>
-        <w:rPr>
-          <w:rFonts w:ascii="Arial" w:hAnsi="Arial" w:cs="Arial"/>
-          <w:iCs/>
-          <w:sz w:val="22"/>
-          <w:szCs w:val="22"/>
-        </w:rPr>
-        <w:tab/>
-      </w:r>
-      <w:r>
-        <w:rPr>
-          <w:rFonts w:ascii="Arial" w:hAnsi="Arial" w:cs="Arial"/>
-          <w:iCs/>
-          <w:sz w:val="22"/>
-          <w:szCs w:val="22"/>
-        </w:rPr>
-        <w:tab/>
-      </w:r>
-      <w:r>
-        <w:rPr>
-          <w:rFonts w:ascii="Arial" w:hAnsi="Arial" w:cs="Arial"/>
-          <w:iCs/>
-          <w:sz w:val="22"/>
-          <w:szCs w:val="22"/>
-        </w:rPr>
-        <w:tab/>
-      </w:r>
-      <w:r>
-        <w:rPr>
-          <w:rFonts w:ascii="Arial" w:hAnsi="Arial" w:cs="Arial"/>
-          <w:iCs/>
-          <w:sz w:val="22"/>
-          <w:szCs w:val="22"/>
-        </w:rPr>
-        <w:tab/>
-      </w:r>
-      <w:r>
-        <w:rPr>
-          <w:rFonts w:ascii="Arial" w:hAnsi="Arial" w:cs="Arial"/>
-          <w:iCs/>
-          <w:sz w:val="22"/>
-          <w:szCs w:val="22"/>
-        </w:rPr>
-        <w:tab/>
-      </w:r>
-      <w:r>
-        <w:rPr>
-          <w:rFonts w:ascii="Arial" w:hAnsi="Arial" w:cs="Arial"/>
-          <w:iCs/>
-          <w:sz w:val="22"/>
-          <w:szCs w:val="22"/>
-        </w:rPr>
-        <w:tab/>
-      </w:r>
-      <w:r>
-        <w:rPr>
-          <w:rFonts w:ascii="Arial" w:hAnsi="Arial" w:cs="Arial"/>
-          <w:iCs/>
-          <w:sz w:val="22"/>
-          <w:szCs w:val="22"/>
-        </w:rPr>
-        <w:tab/>
-      </w:r>
-      <w:r>
-        <w:rPr>
-          <w:rFonts w:ascii="Arial" w:hAnsi="Arial" w:cs="Arial"/>
-          <w:iCs/>
-          <w:sz w:val="22"/>
-          <w:szCs w:val="22"/>
-        </w:rPr>
-        <w:tab/>
-      </w:r>
-      <w:r>
-        <w:rPr>
-          <w:rFonts w:ascii="Arial" w:hAnsi="Arial" w:cs="Arial"/>
-          <w:iCs/>
-          <w:sz w:val="22"/>
-          <w:szCs w:val="22"/>
-        </w:rPr>
-        <w:t>$1,129,325</w:t>
-      </w:r>
-      <w:r>
-        <w:rPr>
-          <w:rFonts w:ascii="Arial" w:hAnsi="Arial" w:cs="Arial"/>
-          <w:iCs/>
-          <w:sz w:val="22"/>
-          <w:szCs w:val="22"/>
-        </w:rPr>
-        <w:tab/>
-      </w:r>
-      <w:r>
-        <w:rPr>
-          <w:rFonts w:ascii="Arial" w:hAnsi="Arial" w:cs="Arial"/>
-          <w:iCs/>
-          <w:sz w:val="22"/>
-          <w:szCs w:val="22"/>
-        </w:rPr>
-        <w:tab/>
-      </w:r>
-      <w:r>
-        <w:rPr>
-          <w:rFonts w:ascii="Arial" w:hAnsi="Arial" w:cs="Arial"/>
-          <w:iCs/>
-          <w:sz w:val="22"/>
-          <w:szCs w:val="22"/>
-        </w:rPr>
-        <w:tab/>
-      </w:r>
-      <w:r>
-        <w:rPr>
-          <w:rFonts w:ascii="Arial" w:hAnsi="Arial" w:cs="Arial"/>
-          <w:iCs/>
-          <w:sz w:val="22"/>
-          <w:szCs w:val="22"/>
-        </w:rPr>
-        <w:tab/>
-        <w:t>YR 01 / YR 02 / YR 03 &amp; 04</w:t>
-      </w:r>
-    </w:p>
-    <w:p>
-      <w:pPr>
-        <w:rPr>
-          <w:rFonts w:ascii="Arial" w:hAnsi="Arial" w:cs="Arial"/>
-          <w:i/>
-          <w:iCs/>
-          <w:sz w:val="22"/>
-          <w:szCs w:val="22"/>
-        </w:rPr>
-      </w:pPr>
-      <w:r>
-        <w:rPr>
-          <w:rFonts w:ascii="Arial" w:hAnsi="Arial" w:cs="Arial"/>
-          <w:i/>
-          <w:iCs/>
-          <w:sz w:val="22"/>
-          <w:szCs w:val="22"/>
-        </w:rPr>
-        <w:t>Pediatric Psychiatric Emergency Department Utilization and Fine Particulate Matter: A Case-Crossover Study to Identify Susceptible Subpopulations</w:t>
-      </w:r>
-    </w:p>
-    <w:p>
-      <w:pPr>
-        <w:rPr>
-          <w:rFonts w:ascii="Arial" w:hAnsi="Arial" w:cs="Arial"/>
-          <w:sz w:val="22"/>
-          <w:szCs w:val="22"/>
-        </w:rPr>
-      </w:pPr>
-      <w:r>
-        <w:rPr>
-          <w:rFonts w:ascii="Arial" w:hAnsi="Arial" w:cs="Arial"/>
-          <w:sz w:val="22"/>
-          <w:szCs w:val="22"/>
-        </w:rPr>
-        <w:t>This project will determine if short-term air pollution</w:t>
-      </w:r>
-      <w:r>
-        <w:rPr>
-          <w:rFonts w:ascii="Arial" w:hAnsi="Arial" w:cs="Arial"/>
-          <w:sz w:val="22"/>
-          <w:szCs w:val="22"/>
-        </w:rPr>
-        <w:t xml:space="preserve"> </w:t>
-      </w:r>
-      <w:r>
-        <w:rPr>
-          <w:rFonts w:ascii="Arial" w:hAnsi="Arial" w:cs="Arial"/>
-          <w:sz w:val="22"/>
-          <w:szCs w:val="22"/>
-        </w:rPr>
-        <w:t>contributes to psychiatric exacerbations in children and adolescents. Furthermore, subpopulations susceptible to short term air pollution related psychiatric health effects will be identiﬁed based on individual- and community-level characteristics, co-exposures, time, and space.</w:t>
-      </w:r>
-      <w:r>
-        <w:rPr>
-          <w:rFonts w:ascii="Arial" w:hAnsi="Arial" w:cs="Arial"/>
-          <w:sz w:val="22"/>
-          <w:szCs w:val="22"/>
-        </w:rPr>
-        <w:tab/>
-      </w:r>
-      <w:r>
-        <w:rPr>
-          <w:rFonts w:ascii="Arial" w:hAnsi="Arial" w:cs="Arial"/>
-          <w:sz w:val="22"/>
-          <w:szCs w:val="22"/>
-        </w:rPr>
-        <w:tab/>
-      </w:r>
+          <w:rPrChange w:id="24" w:author="Cole Brokamp" w:date="2021-03-10T12:40:00Z">
+            <w:rPr>
+              <w:rFonts w:ascii="Arial" w:hAnsi="Arial" w:cs="Arial"/>
+              <w:i/>
+              <w:sz w:val="22"/>
+              <w:szCs w:val="22"/>
+            </w:rPr>
+          </w:rPrChange>
+        </w:rPr>
+      </w:pPr>
+      <w:ins w:id="25" w:author="Cole Brokamp" w:date="2021-03-10T12:40:00Z">
+        <w:r>
+          <w:rPr>
+            <w:rFonts w:ascii="Arial" w:hAnsi="Arial" w:cs="Arial"/>
+            <w:iCs/>
+            <w:sz w:val="22"/>
+            <w:szCs w:val="22"/>
+          </w:rPr>
+          <w:t xml:space="preserve">This award will </w:t>
+        </w:r>
+      </w:ins>
+      <w:ins w:id="26" w:author="Cole Brokamp" w:date="2021-03-10T12:41:00Z">
+        <w:r>
+          <w:rPr>
+            <w:rFonts w:ascii="Arial" w:hAnsi="Arial" w:cs="Arial"/>
+            <w:iCs/>
+            <w:sz w:val="22"/>
+            <w:szCs w:val="22"/>
+          </w:rPr>
+          <w:t>enhance and test an integrated medical-social monitoring and response system that meets the needs of our patients and community.</w:t>
+        </w:r>
+      </w:ins>
     </w:p>
     <w:p>
       <w:pPr>

</xml_diff>